<commit_message>
Continuation du rapport. Reste l'analyse, la conclusion et le manuel utilisateur à faire. Plus une correction.
</commit_message>
<xml_diff>
--- a/Rapport_Lab.docx
+++ b/Rapport_Lab.docx
@@ -1747,6 +1747,42 @@
         </w:rPr>
         <w:t>Une des principales problématiques rencontrées durant le développement de l’application était le choix d’utiliser une liste de liste</w:t>
       </w:r>
+      <w:r>
+        <w:rPr>
+          <w:rFonts w:ascii="Arial" w:hAnsi="Arial" w:cs="Arial"/>
+          <w:lang w:val="fr-CA"/>
+        </w:rPr>
+        <w:t xml:space="preserve"> pour conserver les différents parcours solutionnant les problématiques ou bien des tableaux statiques. </w:t>
+      </w:r>
+    </w:p>
+    <w:p>
+      <w:pPr>
+        <w:pStyle w:val="Paragraphedeliste"/>
+        <w:spacing w:before="100" w:beforeAutospacing="1" w:after="100" w:afterAutospacing="1"/>
+        <w:jc w:val="both"/>
+        <w:rPr>
+          <w:rFonts w:ascii="Arial" w:hAnsi="Arial" w:cs="Arial"/>
+          <w:lang w:val="fr-CA"/>
+        </w:rPr>
+      </w:pPr>
+    </w:p>
+    <w:p>
+      <w:pPr>
+        <w:pStyle w:val="Paragraphedeliste"/>
+        <w:spacing w:before="100" w:beforeAutospacing="1" w:after="100" w:afterAutospacing="1"/>
+        <w:jc w:val="both"/>
+        <w:rPr>
+          <w:rFonts w:ascii="Arial" w:hAnsi="Arial" w:cs="Arial"/>
+          <w:lang w:val="fr-CA"/>
+        </w:rPr>
+      </w:pPr>
+      <w:r>
+        <w:rPr>
+          <w:rFonts w:ascii="Arial" w:hAnsi="Arial" w:cs="Arial"/>
+          <w:lang w:val="fr-CA"/>
+        </w:rPr>
+        <w:t xml:space="preserve">La première solution permet plus de flexibilité car elle ne nécessite pas de savoir combien d’éléments la solution va contenir ni le nombre de solution qu’il y aura. La deuxième nécessite de limiter le nombre maximal de solution et d’éléments par solution. </w:t>
+      </w:r>
     </w:p>
     <w:p>
       <w:pPr>
@@ -1802,27 +1838,12 @@
           <w:lang w:val="fr-CA"/>
         </w:rPr>
       </w:pPr>
-    </w:p>
-    <w:p>
-      <w:pPr>
-        <w:pStyle w:val="Paragraphedeliste"/>
-        <w:numPr>
-          <w:ilvl w:val="0"/>
-          <w:numId w:val="2"/>
-        </w:numPr>
-        <w:spacing w:before="100" w:beforeAutospacing="1" w:after="100" w:afterAutospacing="1"/>
-        <w:jc w:val="both"/>
-        <w:rPr>
-          <w:rFonts w:ascii="Arial" w:hAnsi="Arial" w:cs="Arial"/>
-          <w:lang w:val="fr-CA"/>
-        </w:rPr>
-      </w:pPr>
-      <w:r>
-        <w:rPr>
-          <w:rFonts w:ascii="Arial" w:hAnsi="Arial" w:cs="Arial"/>
-          <w:lang w:val="fr-CA"/>
-        </w:rPr>
-        <w:t>Faire deux lectures du fichier d’informations ou une seule pour le parser.</w:t>
+      <w:r>
+        <w:rPr>
+          <w:rFonts w:ascii="Arial" w:hAnsi="Arial" w:cs="Arial"/>
+          <w:lang w:val="fr-CA"/>
+        </w:rPr>
+        <w:t>Un autre dilemme s’est présenté lorsqu’est venu la nécessité de résoudre la problématique, soit trouver tous les parcours possibles passant par tous les nœuds.</w:t>
       </w:r>
     </w:p>
     <w:p>
@@ -1846,6 +1867,42 @@
           <w:lang w:val="fr-CA"/>
         </w:rPr>
       </w:pPr>
+      <w:r>
+        <w:rPr>
+          <w:rFonts w:ascii="Arial" w:hAnsi="Arial" w:cs="Arial"/>
+          <w:lang w:val="fr-CA"/>
+        </w:rPr>
+        <w:t>La première solution considérée fut de faire plusieurs boucles imbriquées pour parcourir le tableau plusieurs fois et, ainsi, s’assurer d’avoir vérifié toutes les possibilités. </w:t>
+      </w:r>
+      <w:r>
+        <w:rPr>
+          <w:rFonts w:ascii="Arial" w:hAnsi="Arial" w:cs="Arial"/>
+          <w:lang w:val="fr-CA"/>
+        </w:rPr>
+        <w:t xml:space="preserve">Cela entraînerait un code lourd et difficile à déchiffrer qui nécessiterait de parcourir à nouveau toutes les valeurs jusqu’à ce qu’aucun changement n’ai été fait.  La deuxième solution consiste à utiliser une fonction récursive qui fait appel à elle-même quand il est nécessaire de vérifier si un nœud à déjà été parcouru. Cette solution est plus lisible en terme de code, plus complexe aussi car elle nécessite des notions de récursivité pour la comprendre et évite de parcourir plusieurs fois les données déjà traitées. </w:t>
+      </w:r>
+    </w:p>
+    <w:p>
+      <w:pPr>
+        <w:pStyle w:val="Paragraphedeliste"/>
+        <w:spacing w:before="100" w:beforeAutospacing="1" w:after="100" w:afterAutospacing="1"/>
+        <w:jc w:val="both"/>
+        <w:rPr>
+          <w:rFonts w:ascii="Arial" w:hAnsi="Arial" w:cs="Arial"/>
+          <w:lang w:val="fr-CA"/>
+        </w:rPr>
+      </w:pPr>
+    </w:p>
+    <w:p>
+      <w:pPr>
+        <w:pStyle w:val="Paragraphedeliste"/>
+        <w:spacing w:before="100" w:beforeAutospacing="1" w:after="100" w:afterAutospacing="1"/>
+        <w:jc w:val="both"/>
+        <w:rPr>
+          <w:rFonts w:ascii="Arial" w:hAnsi="Arial" w:cs="Arial"/>
+          <w:lang w:val="fr-CA"/>
+        </w:rPr>
+      </w:pPr>
     </w:p>
     <w:p>
       <w:pPr>
@@ -1890,105 +1947,7 @@
           <w:rFonts w:ascii="Arial" w:hAnsi="Arial" w:cs="Arial"/>
           <w:lang w:val="fr-CA"/>
         </w:rPr>
-        <w:t>Les deux applications ont été fait</w:t>
-      </w:r>
-      <w:r>
-        <w:rPr>
-          <w:rFonts w:ascii="Arial" w:hAnsi="Arial" w:cs="Arial"/>
-          <w:lang w:val="fr-CA"/>
-        </w:rPr>
-        <w:t>es</w:t>
-      </w:r>
-      <w:r>
-        <w:rPr>
-          <w:rFonts w:ascii="Arial" w:hAnsi="Arial" w:cs="Arial"/>
-          <w:lang w:val="fr-CA"/>
-        </w:rPr>
-        <w:t xml:space="preserve"> dans deux projets différents pour facilite</w:t>
-      </w:r>
-      <w:r>
-        <w:rPr>
-          <w:rFonts w:ascii="Arial" w:hAnsi="Arial" w:cs="Arial"/>
-          <w:lang w:val="fr-CA"/>
-        </w:rPr>
-        <w:t>r la conception des solutions aux problèmes posés</w:t>
-      </w:r>
-      <w:r>
-        <w:rPr>
-          <w:rFonts w:ascii="Arial" w:hAnsi="Arial" w:cs="Arial"/>
-          <w:lang w:val="fr-CA"/>
-        </w:rPr>
-        <w:t xml:space="preserve">. En séparant complètement les applications, toutes les modifications faites à une application </w:t>
-      </w:r>
-      <w:r>
-        <w:rPr>
-          <w:rFonts w:ascii="Arial" w:hAnsi="Arial" w:cs="Arial"/>
-          <w:lang w:val="fr-CA"/>
-        </w:rPr>
-        <w:t>n’interfér</w:t>
-      </w:r>
-      <w:r>
-        <w:rPr>
-          <w:rFonts w:ascii="Arial" w:hAnsi="Arial" w:cs="Arial"/>
-          <w:lang w:val="fr-CA"/>
-        </w:rPr>
-        <w:t>aien</w:t>
-      </w:r>
-      <w:r>
-        <w:rPr>
-          <w:rFonts w:ascii="Arial" w:hAnsi="Arial" w:cs="Arial"/>
-          <w:lang w:val="fr-CA"/>
-        </w:rPr>
-        <w:t>t</w:t>
-      </w:r>
-      <w:r>
-        <w:rPr>
-          <w:rFonts w:ascii="Arial" w:hAnsi="Arial" w:cs="Arial"/>
-          <w:lang w:val="fr-CA"/>
-        </w:rPr>
-        <w:t xml:space="preserve"> pas avec l’autre application. Cette manière a aussi facilité l’apprentissage des différentes fonctionnalités d’une application par les membres de l’équipe puisqu’une fois un</w:t>
-      </w:r>
-      <w:r>
-        <w:rPr>
-          <w:rFonts w:ascii="Arial" w:hAnsi="Arial" w:cs="Arial"/>
-          <w:lang w:val="fr-CA"/>
-        </w:rPr>
-        <w:t>e</w:t>
-      </w:r>
-      <w:r>
-        <w:rPr>
-          <w:rFonts w:ascii="Arial" w:hAnsi="Arial" w:cs="Arial"/>
-          <w:lang w:val="fr-CA"/>
-        </w:rPr>
-        <w:t xml:space="preserve"> application terminée, le code de cette application ne subi</w:t>
-      </w:r>
-      <w:r>
-        <w:rPr>
-          <w:rFonts w:ascii="Arial" w:hAnsi="Arial" w:cs="Arial"/>
-          <w:lang w:val="fr-CA"/>
-        </w:rPr>
-        <w:t>ssait</w:t>
-      </w:r>
-      <w:r>
-        <w:rPr>
-          <w:rFonts w:ascii="Arial" w:hAnsi="Arial" w:cs="Arial"/>
-          <w:lang w:val="fr-CA"/>
-        </w:rPr>
-        <w:t xml:space="preserve"> </w:t>
-      </w:r>
-      <w:r>
-        <w:rPr>
-          <w:rFonts w:ascii="Arial" w:hAnsi="Arial" w:cs="Arial"/>
-          <w:lang w:val="fr-CA"/>
-        </w:rPr>
-        <w:t xml:space="preserve">plus </w:t>
-      </w:r>
-      <w:r>
-        <w:rPr>
-          <w:rFonts w:ascii="Arial" w:hAnsi="Arial" w:cs="Arial"/>
-          <w:lang w:val="fr-CA"/>
-        </w:rPr>
-        <w:t>de changement.</w:t>
+        <w:t>Pour réaliser l’application solutionnant la problématique, plusieurs classes ont été ajoutées/implémentées à l’application Unreal Networks Solver.</w:t>
       </w:r>
     </w:p>
     <w:p>
@@ -2005,77 +1964,21 @@
           <w:rFonts w:ascii="Arial" w:hAnsi="Arial" w:cs="Arial"/>
           <w:lang w:val="fr-CA"/>
         </w:rPr>
-        <w:t xml:space="preserve">Afin de réaliser les deux </w:t>
-      </w:r>
-      <w:r>
-        <w:rPr>
-          <w:rFonts w:ascii="Arial" w:hAnsi="Arial" w:cs="Arial"/>
-          <w:lang w:val="fr-CA"/>
-        </w:rPr>
-        <w:t xml:space="preserve">programmes, </w:t>
-      </w:r>
-      <w:r>
-        <w:rPr>
-          <w:rFonts w:ascii="Arial" w:hAnsi="Arial" w:cs="Arial"/>
-          <w:lang w:val="fr-CA"/>
-        </w:rPr>
-        <w:t>deux classes ont été créées</w:t>
-      </w:r>
-      <w:r>
-        <w:rPr>
-          <w:rFonts w:ascii="Arial" w:hAnsi="Arial" w:cs="Arial"/>
-          <w:lang w:val="fr-CA"/>
-        </w:rPr>
-        <w:t xml:space="preserve"> soit </w:t>
-      </w:r>
-      <w:r>
-        <w:rPr>
-          <w:rFonts w:ascii="Arial" w:hAnsi="Arial" w:cs="Arial"/>
-          <w:lang w:val="fr-CA"/>
-        </w:rPr>
-        <w:t xml:space="preserve"> </w:t>
-      </w:r>
-      <w:r>
-        <w:rPr>
-          <w:rFonts w:ascii="Arial" w:hAnsi="Arial" w:cs="Arial"/>
-          <w:lang w:val="fr-CA"/>
-        </w:rPr>
-        <w:t>ConcreteAudioFilter qui se charge de la conversion au format 8 bits et SNRFilter qui s’occupe de faire l’analyse de qualité de l’échantillon.</w:t>
-      </w:r>
-      <w:r>
-        <w:rPr>
-          <w:rFonts w:ascii="Arial" w:hAnsi="Arial" w:cs="Arial"/>
-          <w:lang w:val="fr-CA"/>
-        </w:rPr>
-        <w:t xml:space="preserve"> Les deux classes héritent de AudioFilter et implémente</w:t>
-      </w:r>
-      <w:r>
-        <w:rPr>
-          <w:rFonts w:ascii="Arial" w:hAnsi="Arial" w:cs="Arial"/>
-          <w:lang w:val="fr-CA"/>
-        </w:rPr>
-        <w:t>nt</w:t>
-      </w:r>
-      <w:r>
-        <w:rPr>
-          <w:rFonts w:ascii="Arial" w:hAnsi="Arial" w:cs="Arial"/>
-          <w:lang w:val="fr-CA"/>
-        </w:rPr>
-        <w:t xml:space="preserve"> un</w:t>
-      </w:r>
-      <w:r>
-        <w:rPr>
-          <w:rFonts w:ascii="Arial" w:hAnsi="Arial" w:cs="Arial"/>
-          <w:lang w:val="fr-CA"/>
-        </w:rPr>
-        <w:t>e</w:t>
-      </w:r>
-      <w:r>
-        <w:rPr>
-          <w:rFonts w:ascii="Arial" w:hAnsi="Arial" w:cs="Arial"/>
-          <w:lang w:val="fr-CA"/>
-        </w:rPr>
-        <w:t xml:space="preserve"> fonction process(). </w:t>
+        <w:t xml:space="preserve">Premièrement, une classe Data a été ajoutée afin de conserver les informations obtenues par la lecture du fichier texte d’information. </w:t>
+      </w:r>
+      <w:r>
+        <w:rPr>
+          <w:rFonts w:ascii="Arial" w:hAnsi="Arial" w:cs="Arial"/>
+          <w:lang w:val="fr-CA"/>
+        </w:rPr>
+        <w:t xml:space="preserve">Augmentant ainsi la cohésion en évitant de faire plusieurs lectures du fichier d’informations durant le solutionnement de la problématique. </w:t>
+      </w:r>
+      <w:r>
+        <w:rPr>
+          <w:rFonts w:ascii="Arial" w:hAnsi="Arial" w:cs="Arial"/>
+          <w:lang w:val="fr-CA"/>
+        </w:rPr>
+        <w:t xml:space="preserve">Cette classe contient 4 méthodes, getNbSommet(), getValInf(), getDepart() et getLinks(). </w:t>
       </w:r>
     </w:p>
     <w:p>
@@ -2084,64 +1987,71 @@
         <w:jc w:val="both"/>
         <w:rPr>
           <w:rFonts w:ascii="Arial" w:hAnsi="Arial" w:cs="Arial"/>
-          <w:lang w:val="fr-CA" w:eastAsia="fr-CA"/>
-        </w:rPr>
-      </w:pPr>
-      <w:r>
-        <w:rPr>
-          <w:rFonts w:ascii="Arial" w:hAnsi="Arial" w:cs="Arial"/>
-          <w:lang w:val="fr-CA"/>
-        </w:rPr>
-        <w:t xml:space="preserve">En plus de la fonction process(), les deux classes ont </w:t>
-      </w:r>
-      <w:r>
-        <w:rPr>
-          <w:rFonts w:ascii="Arial" w:hAnsi="Arial" w:cs="Arial"/>
-          <w:lang w:val="fr-CA"/>
-        </w:rPr>
-        <w:t>l</w:t>
-      </w:r>
-      <w:r>
-        <w:rPr>
-          <w:rFonts w:ascii="Arial" w:hAnsi="Arial" w:cs="Arial"/>
-          <w:lang w:val="fr-CA"/>
-        </w:rPr>
-        <w:t xml:space="preserve">es méthodes </w:t>
-      </w:r>
-      <w:r>
-        <w:rPr>
-          <w:rFonts w:ascii="Arial" w:hAnsi="Arial" w:cs="Arial"/>
-          <w:lang w:val="fr-CA" w:eastAsia="fr-CA"/>
-        </w:rPr>
-        <w:t>check(byte[] data, X)</w:t>
-      </w:r>
-      <w:r>
-        <w:rPr>
-          <w:rFonts w:ascii="Arial" w:hAnsi="Arial" w:cs="Arial"/>
-          <w:lang w:val="fr-CA" w:eastAsia="fr-CA"/>
-        </w:rPr>
-        <w:t xml:space="preserve"> qui se charge de la validation des </w:t>
-      </w:r>
-      <w:r>
-        <w:rPr>
-          <w:rFonts w:ascii="Arial" w:hAnsi="Arial" w:cs="Arial"/>
-          <w:lang w:val="fr-CA" w:eastAsia="fr-CA"/>
-        </w:rPr>
-        <w:t>données envoyées en les comparant à la valeur de X, et exit() qui ferme propre</w:t>
-      </w:r>
-      <w:r>
-        <w:rPr>
-          <w:rFonts w:ascii="Arial" w:hAnsi="Arial" w:cs="Arial"/>
-          <w:lang w:val="fr-CA" w:eastAsia="fr-CA"/>
-        </w:rPr>
-        <w:t>ment</w:t>
-      </w:r>
-      <w:r>
-        <w:rPr>
-          <w:rFonts w:ascii="Arial" w:hAnsi="Arial" w:cs="Arial"/>
-          <w:lang w:val="fr-CA" w:eastAsia="fr-CA"/>
-        </w:rPr>
-        <w:t xml:space="preserve"> les éléments utilisés dans le programme avant d’ordonner la fermeture de celui-ci.</w:t>
+          <w:lang w:val="fr-CA"/>
+        </w:rPr>
+      </w:pPr>
+      <w:r>
+        <w:rPr>
+          <w:rFonts w:ascii="Arial" w:hAnsi="Arial" w:cs="Arial"/>
+          <w:lang w:val="fr-CA"/>
+        </w:rPr>
+        <w:t>Ensuite la classe ConcreteParser</w:t>
+      </w:r>
+      <w:r>
+        <w:rPr>
+          <w:rFonts w:ascii="Arial" w:hAnsi="Arial" w:cs="Arial"/>
+          <w:lang w:val="fr-CA"/>
+        </w:rPr>
+        <w:t xml:space="preserve"> héritant de Parser</w:t>
+      </w:r>
+      <w:r>
+        <w:rPr>
+          <w:rFonts w:ascii="Arial" w:hAnsi="Arial" w:cs="Arial"/>
+          <w:lang w:val="fr-CA"/>
+        </w:rPr>
+        <w:t xml:space="preserve"> a été implémentée. Puisque qu’obtenir le nombre de lignes contenues par un fichier sans en faire la lecture préalablement</w:t>
+      </w:r>
+      <w:r>
+        <w:rPr>
+          <w:rFonts w:ascii="Arial" w:hAnsi="Arial" w:cs="Arial"/>
+          <w:lang w:val="fr-CA"/>
+        </w:rPr>
+        <w:t xml:space="preserve"> n’est pas possible</w:t>
+      </w:r>
+      <w:r>
+        <w:rPr>
+          <w:rFonts w:ascii="Arial" w:hAnsi="Arial" w:cs="Arial"/>
+          <w:lang w:val="fr-CA"/>
+        </w:rPr>
+        <w:t>, il a été décidé de faire une première boucle</w:t>
+      </w:r>
+      <w:r>
+        <w:rPr>
+          <w:rFonts w:ascii="Arial" w:hAnsi="Arial" w:cs="Arial"/>
+          <w:lang w:val="fr-CA"/>
+        </w:rPr>
+        <w:t xml:space="preserve"> de lecture du fichier pour obtenir cette information.  Ce faisant, cela permet de vérifier si la dernière ligne du fichier comprenant le symbole $ signifiant la fin du fichier et d’ainsi vérifier la validité</w:t>
+      </w:r>
+      <w:r>
+        <w:rPr>
+          <w:rFonts w:ascii="Arial" w:hAnsi="Arial" w:cs="Arial"/>
+          <w:lang w:val="fr-CA"/>
+        </w:rPr>
+        <w:t xml:space="preserve"> du fichier, é</w:t>
+      </w:r>
+      <w:r>
+        <w:rPr>
+          <w:rFonts w:ascii="Arial" w:hAnsi="Arial" w:cs="Arial"/>
+          <w:lang w:val="fr-CA"/>
+        </w:rPr>
+        <w:t xml:space="preserve">vitant ainsi de le parcourir entièrement pour rien. </w:t>
+      </w:r>
+      <w:r>
+        <w:rPr>
+          <w:rFonts w:ascii="Arial" w:hAnsi="Arial" w:cs="Arial"/>
+          <w:lang w:val="fr-CA"/>
+        </w:rPr>
+        <w:t xml:space="preserve">De plus, cela permet de créer un tableau ayant une taille correspondant au nombre exacte d’éléments du fichier et de faciliter l’obtention et l’enregistrement des informations du fichier. </w:t>
       </w:r>
     </w:p>
     <w:p>
@@ -2150,71 +2060,29 @@
         <w:jc w:val="both"/>
         <w:rPr>
           <w:rFonts w:ascii="Arial" w:hAnsi="Arial" w:cs="Arial"/>
-          <w:lang w:val="fr-CA" w:eastAsia="fr-CA"/>
-        </w:rPr>
-      </w:pPr>
-      <w:r>
-        <w:rPr>
-          <w:rFonts w:ascii="Arial" w:hAnsi="Arial" w:cs="Arial"/>
-          <w:lang w:val="fr-CA" w:eastAsia="fr-CA"/>
-        </w:rPr>
-        <w:t>Le code effectuant le travail principal des deux application</w:t>
-      </w:r>
-      <w:r>
-        <w:rPr>
-          <w:rFonts w:ascii="Arial" w:hAnsi="Arial" w:cs="Arial"/>
-          <w:lang w:val="fr-CA" w:eastAsia="fr-CA"/>
-        </w:rPr>
-        <w:t>s</w:t>
-      </w:r>
-      <w:r>
-        <w:rPr>
-          <w:rFonts w:ascii="Arial" w:hAnsi="Arial" w:cs="Arial"/>
-          <w:lang w:val="fr-CA" w:eastAsia="fr-CA"/>
-        </w:rPr>
-        <w:t xml:space="preserve"> est contenu dans une méthode séparée de process(), soit transformData(byte[] data) pour ConcreteAudioFilter et eatChunk(int chunk) pour SNRFilter</w:t>
-      </w:r>
-      <w:r>
-        <w:rPr>
-          <w:rFonts w:ascii="Arial" w:hAnsi="Arial" w:cs="Arial"/>
-          <w:lang w:val="fr-CA" w:eastAsia="fr-CA"/>
-        </w:rPr>
-        <w:t>.</w:t>
-      </w:r>
-      <w:r>
-        <w:rPr>
-          <w:rFonts w:ascii="Arial" w:hAnsi="Arial" w:cs="Arial"/>
-          <w:lang w:val="fr-CA" w:eastAsia="fr-CA"/>
-        </w:rPr>
-        <w:t xml:space="preserve"> Cette séparation nous permet de faire le travail sur les fichiers audio par morceaux pour ainsi </w:t>
-      </w:r>
-      <w:r>
-        <w:rPr>
-          <w:rFonts w:ascii="Arial" w:hAnsi="Arial" w:cs="Arial"/>
-          <w:lang w:val="fr-CA" w:eastAsia="fr-CA"/>
-        </w:rPr>
-        <w:t>diminuer</w:t>
-      </w:r>
-      <w:r>
-        <w:rPr>
-          <w:rFonts w:ascii="Arial" w:hAnsi="Arial" w:cs="Arial"/>
-          <w:lang w:val="fr-CA" w:eastAsia="fr-CA"/>
-        </w:rPr>
-        <w:t xml:space="preserve"> la mémoire utilisée par </w:t>
-      </w:r>
-      <w:r>
-        <w:rPr>
-          <w:rFonts w:ascii="Arial" w:hAnsi="Arial" w:cs="Arial"/>
-          <w:lang w:val="fr-CA" w:eastAsia="fr-CA"/>
-        </w:rPr>
-        <w:t>l’</w:t>
-      </w:r>
-      <w:r>
-        <w:rPr>
-          <w:rFonts w:ascii="Arial" w:hAnsi="Arial" w:cs="Arial"/>
-          <w:lang w:val="fr-CA" w:eastAsia="fr-CA"/>
-        </w:rPr>
-        <w:t>application.</w:t>
+          <w:lang w:val="fr-CA"/>
+        </w:rPr>
+      </w:pPr>
+      <w:r>
+        <w:rPr>
+          <w:rFonts w:ascii="Arial" w:hAnsi="Arial" w:cs="Arial"/>
+          <w:lang w:val="fr-CA"/>
+        </w:rPr>
+        <w:t xml:space="preserve">Par après, une classe PathList </w:t>
+      </w:r>
+      <w:r>
+        <w:rPr>
+          <w:rFonts w:ascii="Arial" w:hAnsi="Arial" w:cs="Arial"/>
+          <w:lang w:val="fr-CA"/>
+        </w:rPr>
+        <w:t xml:space="preserve">a été créée pour conserver une liste de liste de solution. Cette façon de faire étant plus flexible et permettant l’ajout dynamique de solution à une solution évite de connaître préalablement le nombre de solution que contiendra le fichier final de solution et d’avoir une lite de chemin. Ainsi, si l’on veut les parcourir plus tard ou ajouter des manipulations sur ces listes de chemins, leur accès en est facilité et ne nécessite pas de changement majeur de la classe PathList. </w:t>
+      </w:r>
+      <w:r>
+        <w:rPr>
+          <w:rFonts w:ascii="Arial" w:hAnsi="Arial" w:cs="Arial"/>
+          <w:lang w:val="fr-CA"/>
+        </w:rPr>
+        <w:t>Cette classe contient 3 méthodes, addPath(List&lt;Integer&gt; path), getPath(int index) et pathCount().</w:t>
       </w:r>
     </w:p>
     <w:p>
@@ -2223,162 +2091,43 @@
         <w:jc w:val="both"/>
         <w:rPr>
           <w:rFonts w:ascii="Arial" w:hAnsi="Arial" w:cs="Arial"/>
-          <w:lang w:val="fr-CA" w:eastAsia="fr-CA"/>
-        </w:rPr>
-      </w:pPr>
-      <w:r>
-        <w:rPr>
-          <w:rFonts w:ascii="Arial" w:hAnsi="Arial" w:cs="Arial"/>
-          <w:lang w:val="fr-CA" w:eastAsia="fr-CA"/>
-        </w:rPr>
-        <w:t>C’est pour des raisons de mémoire q</w:t>
-      </w:r>
-      <w:r>
-        <w:rPr>
-          <w:rFonts w:ascii="Arial" w:hAnsi="Arial" w:cs="Arial"/>
-          <w:lang w:val="fr-CA" w:eastAsia="fr-CA"/>
-        </w:rPr>
-        <w:t>u’aucune</w:t>
-      </w:r>
-      <w:r>
-        <w:rPr>
-          <w:rFonts w:ascii="Arial" w:hAnsi="Arial" w:cs="Arial"/>
-          <w:lang w:val="fr-CA" w:eastAsia="fr-CA"/>
-        </w:rPr>
-        <w:t xml:space="preserve"> </w:t>
-      </w:r>
-      <w:r>
-        <w:rPr>
-          <w:rFonts w:ascii="Arial" w:hAnsi="Arial" w:cs="Arial"/>
-          <w:lang w:val="fr-CA" w:eastAsia="fr-CA"/>
-        </w:rPr>
-        <w:t>classe supplémentaire</w:t>
-      </w:r>
-      <w:r>
-        <w:rPr>
-          <w:rFonts w:ascii="Arial" w:hAnsi="Arial" w:cs="Arial"/>
-          <w:lang w:val="fr-CA" w:eastAsia="fr-CA"/>
-        </w:rPr>
-        <w:t xml:space="preserve"> pour la gestion </w:t>
-      </w:r>
-      <w:r>
-        <w:rPr>
-          <w:rFonts w:ascii="Arial" w:hAnsi="Arial" w:cs="Arial"/>
-          <w:lang w:val="fr-CA" w:eastAsia="fr-CA"/>
-        </w:rPr>
-        <w:t>des</w:t>
-      </w:r>
-      <w:r>
-        <w:rPr>
-          <w:rFonts w:ascii="Arial" w:hAnsi="Arial" w:cs="Arial"/>
-          <w:lang w:val="fr-CA" w:eastAsia="fr-CA"/>
-        </w:rPr>
-        <w:t xml:space="preserve"> fichier</w:t>
-      </w:r>
-      <w:r>
-        <w:rPr>
-          <w:rFonts w:ascii="Arial" w:hAnsi="Arial" w:cs="Arial"/>
-          <w:lang w:val="fr-CA" w:eastAsia="fr-CA"/>
-        </w:rPr>
-        <w:t>s</w:t>
-      </w:r>
-      <w:r>
-        <w:rPr>
-          <w:rFonts w:ascii="Arial" w:hAnsi="Arial" w:cs="Arial"/>
-          <w:lang w:val="fr-CA" w:eastAsia="fr-CA"/>
-        </w:rPr>
-        <w:t xml:space="preserve"> audio</w:t>
-      </w:r>
-      <w:r>
-        <w:rPr>
-          <w:rFonts w:ascii="Arial" w:hAnsi="Arial" w:cs="Arial"/>
-          <w:lang w:val="fr-CA" w:eastAsia="fr-CA"/>
-        </w:rPr>
-        <w:t xml:space="preserve"> n’a été ajoutée</w:t>
-      </w:r>
-      <w:r>
-        <w:rPr>
-          <w:rFonts w:ascii="Arial" w:hAnsi="Arial" w:cs="Arial"/>
-          <w:lang w:val="fr-CA" w:eastAsia="fr-CA"/>
-        </w:rPr>
-        <w:t>. Nous avons</w:t>
-      </w:r>
-      <w:r>
-        <w:rPr>
-          <w:rFonts w:ascii="Arial" w:hAnsi="Arial" w:cs="Arial"/>
-          <w:lang w:val="fr-CA" w:eastAsia="fr-CA"/>
-        </w:rPr>
-        <w:t xml:space="preserve"> </w:t>
-      </w:r>
-      <w:r>
-        <w:rPr>
-          <w:rFonts w:ascii="Arial" w:hAnsi="Arial" w:cs="Arial"/>
-          <w:lang w:val="fr-CA" w:eastAsia="fr-CA"/>
-        </w:rPr>
-        <w:t>opté pour la lecture</w:t>
-      </w:r>
-      <w:r>
-        <w:rPr>
-          <w:rFonts w:ascii="Arial" w:hAnsi="Arial" w:cs="Arial"/>
-          <w:lang w:val="fr-CA" w:eastAsia="fr-CA"/>
-        </w:rPr>
-        <w:t xml:space="preserve"> </w:t>
-      </w:r>
-      <w:r>
-        <w:rPr>
-          <w:rFonts w:ascii="Arial" w:hAnsi="Arial" w:cs="Arial"/>
-          <w:lang w:val="fr-CA" w:eastAsia="fr-CA"/>
-        </w:rPr>
-        <w:t xml:space="preserve">octet par octet </w:t>
-      </w:r>
-      <w:r>
-        <w:rPr>
-          <w:rFonts w:ascii="Arial" w:hAnsi="Arial" w:cs="Arial"/>
-          <w:lang w:val="fr-CA" w:eastAsia="fr-CA"/>
-        </w:rPr>
-        <w:t>d</w:t>
-      </w:r>
-      <w:r>
-        <w:rPr>
-          <w:rFonts w:ascii="Arial" w:hAnsi="Arial" w:cs="Arial"/>
-          <w:lang w:val="fr-CA" w:eastAsia="fr-CA"/>
-        </w:rPr>
-        <w:t>es fichiers sans</w:t>
-      </w:r>
-      <w:r>
-        <w:rPr>
-          <w:rFonts w:ascii="Arial" w:hAnsi="Arial" w:cs="Arial"/>
-          <w:lang w:val="fr-CA" w:eastAsia="fr-CA"/>
-        </w:rPr>
-        <w:t xml:space="preserve"> revenir en arrière lorsque le travail sur </w:t>
-      </w:r>
-      <w:r>
-        <w:rPr>
-          <w:rFonts w:ascii="Arial" w:hAnsi="Arial" w:cs="Arial"/>
-          <w:lang w:val="fr-CA" w:eastAsia="fr-CA"/>
-        </w:rPr>
-        <w:t xml:space="preserve">les </w:t>
-      </w:r>
-      <w:r>
-        <w:rPr>
-          <w:rFonts w:ascii="Arial" w:hAnsi="Arial" w:cs="Arial"/>
-          <w:lang w:val="fr-CA" w:eastAsia="fr-CA"/>
-        </w:rPr>
-        <w:t xml:space="preserve">octets </w:t>
-      </w:r>
-      <w:r>
-        <w:rPr>
-          <w:rFonts w:ascii="Arial" w:hAnsi="Arial" w:cs="Arial"/>
-          <w:lang w:val="fr-CA" w:eastAsia="fr-CA"/>
-        </w:rPr>
-        <w:t>lus était</w:t>
-      </w:r>
-      <w:r>
-        <w:rPr>
-          <w:rFonts w:ascii="Arial" w:hAnsi="Arial" w:cs="Arial"/>
-          <w:lang w:val="fr-CA" w:eastAsia="fr-CA"/>
-        </w:rPr>
-        <w:t xml:space="preserve"> effectué.</w:t>
+          <w:lang w:val="fr-CA"/>
+        </w:rPr>
+      </w:pPr>
+      <w:r>
+        <w:rPr>
+          <w:rFonts w:ascii="Arial" w:hAnsi="Arial" w:cs="Arial"/>
+          <w:lang w:val="fr-CA"/>
+        </w:rPr>
+        <w:t xml:space="preserve">Vien ensuite l’implémentation de la classe ConcreteSolver dont le but est de solutionner la problématique à partir des informations </w:t>
+      </w:r>
+      <w:r>
+        <w:rPr>
+          <w:rFonts w:ascii="Arial" w:hAnsi="Arial" w:cs="Arial"/>
+          <w:lang w:val="fr-CA"/>
+        </w:rPr>
+        <w:t>emmagasinées</w:t>
+      </w:r>
+      <w:r>
+        <w:rPr>
+          <w:rFonts w:ascii="Arial" w:hAnsi="Arial" w:cs="Arial"/>
+          <w:lang w:val="fr-CA"/>
+        </w:rPr>
+        <w:t xml:space="preserve"> dans la classe Data. </w:t>
+      </w:r>
+      <w:r>
+        <w:rPr>
+          <w:rFonts w:ascii="Arial" w:hAnsi="Arial" w:cs="Arial"/>
+          <w:lang w:val="fr-CA"/>
+        </w:rPr>
+        <w:t>On commence par vérifier si le nœud est fait et si c’est celui de départ, pour ensuite appeler la fonction récursive recursion(input, input.getDepart(), new</w:t>
+      </w:r>
+      <w:r>
+        <w:rPr>
+          <w:rFonts w:ascii="Arial" w:hAnsi="Arial" w:cs="Arial"/>
+          <w:lang w:val="fr-CA"/>
+        </w:rPr>
+        <w:t xml:space="preserve"> LinkedList&lt;Intefer&gt;), qui s’appelera autant de fois que nécessaire, c'est-à-dire tant que tous les nœuds n’ont pas été parcourus et qu’on n’est pas revenu au nœud de départ.  Quand un chemin est trouvé, il est ajouté la liste de solution (list.addPath(path)). </w:t>
       </w:r>
     </w:p>
     <w:p>
@@ -2387,85 +2136,15 @@
         <w:jc w:val="both"/>
         <w:rPr>
           <w:rFonts w:ascii="Arial" w:hAnsi="Arial" w:cs="Arial"/>
-          <w:lang w:val="fr-CA"/>
-        </w:rPr>
-      </w:pPr>
-      <w:r>
-        <w:rPr>
-          <w:rFonts w:ascii="Arial" w:hAnsi="Arial" w:cs="Arial"/>
-          <w:lang w:val="fr-CA" w:eastAsia="fr-CA"/>
-        </w:rPr>
-        <w:t xml:space="preserve">La première application, servant à faire le transfert d’un fichier </w:t>
-      </w:r>
-      <w:r>
-        <w:rPr>
-          <w:rFonts w:ascii="Arial" w:hAnsi="Arial" w:cs="Arial"/>
-          <w:lang w:val="fr-CA" w:eastAsia="fr-CA"/>
-        </w:rPr>
-        <w:t>1</w:t>
-      </w:r>
-      <w:r>
-        <w:rPr>
-          <w:rFonts w:ascii="Arial" w:hAnsi="Arial" w:cs="Arial"/>
-          <w:lang w:val="fr-CA" w:eastAsia="fr-CA"/>
-        </w:rPr>
-        <w:t>6</w:t>
-      </w:r>
-      <w:r>
-        <w:rPr>
-          <w:rFonts w:ascii="Arial" w:hAnsi="Arial" w:cs="Arial"/>
-          <w:lang w:val="fr-CA" w:eastAsia="fr-CA"/>
-        </w:rPr>
-        <w:t xml:space="preserve"> </w:t>
-      </w:r>
-      <w:r>
-        <w:rPr>
-          <w:rFonts w:ascii="Arial" w:hAnsi="Arial" w:cs="Arial"/>
-          <w:lang w:val="fr-CA" w:eastAsia="fr-CA"/>
-        </w:rPr>
-        <w:t>bit</w:t>
-      </w:r>
-      <w:r>
-        <w:rPr>
-          <w:rFonts w:ascii="Arial" w:hAnsi="Arial" w:cs="Arial"/>
-          <w:lang w:val="fr-CA" w:eastAsia="fr-CA"/>
-        </w:rPr>
-        <w:t>s</w:t>
-      </w:r>
-      <w:r>
-        <w:rPr>
-          <w:rFonts w:ascii="Arial" w:hAnsi="Arial" w:cs="Arial"/>
-          <w:lang w:val="fr-CA" w:eastAsia="fr-CA"/>
-        </w:rPr>
-        <w:t xml:space="preserve"> vers un fichier 8</w:t>
-      </w:r>
-      <w:r>
-        <w:rPr>
-          <w:rFonts w:ascii="Arial" w:hAnsi="Arial" w:cs="Arial"/>
-          <w:lang w:val="fr-CA" w:eastAsia="fr-CA"/>
-        </w:rPr>
-        <w:t xml:space="preserve"> </w:t>
-      </w:r>
-      <w:r>
-        <w:rPr>
-          <w:rFonts w:ascii="Arial" w:hAnsi="Arial" w:cs="Arial"/>
-          <w:lang w:val="fr-CA" w:eastAsia="fr-CA"/>
-        </w:rPr>
-        <w:t>bit</w:t>
-      </w:r>
-      <w:r>
-        <w:rPr>
-          <w:rFonts w:ascii="Arial" w:hAnsi="Arial" w:cs="Arial"/>
-          <w:lang w:val="fr-CA" w:eastAsia="fr-CA"/>
-        </w:rPr>
-        <w:t>s</w:t>
-      </w:r>
-      <w:r>
-        <w:rPr>
-          <w:rFonts w:ascii="Arial" w:hAnsi="Arial" w:cs="Arial"/>
-          <w:lang w:val="fr-CA" w:eastAsia="fr-CA"/>
-        </w:rPr>
-        <w:t>, appelle directement les méthodes check() pour valider les différents en-têtes. Cette manière de faire est utilisée parce que l’application ne gère qu’un seul fichier à la fois, contrairement à l’application servant à calculer le SNR de plusieurs fichiers. Cette deuxième application utilise la fonction validateHeader(byte[] header) qui, appelée en boucle, valide l’en-tête de tous les fichiers comparés. C’est cette dernière méthode qui appelle les méthodes check().</w:t>
+          <w:lang w:val="fr-CA" w:eastAsia="fr-CA"/>
+        </w:rPr>
+      </w:pPr>
+      <w:r>
+        <w:rPr>
+          <w:rFonts w:ascii="Arial" w:hAnsi="Arial" w:cs="Arial"/>
+          <w:lang w:val="fr-CA" w:eastAsia="fr-CA"/>
+        </w:rPr>
+        <w:t xml:space="preserve">Finalement, la classe concreteWriter a été complétée et écrits les solutions obtenus en parcourant la  liste de solution (et chaque éléments de la solution lue)  dans un fichier texte de solution. </w:t>
       </w:r>
     </w:p>
     <w:p>
@@ -2514,6 +2193,53 @@
           <w:lang w:val="fr-CA"/>
         </w:rPr>
       </w:pPr>
+    </w:p>
+    <w:p>
+      <w:pPr>
+        <w:jc w:val="both"/>
+        <w:rPr>
+          <w:rFonts w:ascii="Arial" w:hAnsi="Arial" w:cs="Arial"/>
+          <w:i/>
+          <w:color w:val="FF0000"/>
+          <w:lang w:val="fr-CA"/>
+        </w:rPr>
+      </w:pPr>
+      <w:r>
+        <w:rPr>
+          <w:rFonts w:ascii="Arial" w:hAnsi="Arial" w:cs="Arial"/>
+          <w:i/>
+          <w:color w:val="FF0000"/>
+          <w:lang w:val="fr-CA"/>
+        </w:rPr>
+        <w:t xml:space="preserve">On  ne calcul pas les coûts car ce n’est pas nécessaire pour résoudre la problématique ni pour la réutilisation de l’application. </w:t>
+      </w:r>
+      <w:r>
+        <w:rPr>
+          <w:rFonts w:ascii="Arial" w:hAnsi="Arial" w:cs="Arial"/>
+          <w:i/>
+          <w:color w:val="FF0000"/>
+          <w:lang w:val="fr-CA"/>
+        </w:rPr>
+        <w:t>Dans le parser on récolte les coûts et on les gardes mémoires</w:t>
+      </w:r>
+      <w:r>
+        <w:rPr>
+          <w:rFonts w:ascii="Arial" w:hAnsi="Arial" w:cs="Arial"/>
+          <w:i/>
+          <w:color w:val="FF0000"/>
+          <w:lang w:val="fr-CA"/>
+        </w:rPr>
+        <w:t xml:space="preserve"> (dans links)</w:t>
+      </w:r>
+      <w:r>
+        <w:rPr>
+          <w:rFonts w:ascii="Arial" w:hAnsi="Arial" w:cs="Arial"/>
+          <w:i/>
+          <w:color w:val="FF0000"/>
+          <w:lang w:val="fr-CA"/>
+        </w:rPr>
+        <w:t xml:space="preserve"> dans la classe data, mais suivant l’énoncé et les contraintes du laboratoire on a pas besoin de les utiliser pour le coût total de la solution, mais dans l’Éventualité ou les r`gles/pobjectifs changerait, elle serait déjà acquise. Seul l’algo de solution serait à modifier. </w:t>
+      </w:r>
     </w:p>
     <w:p>
       <w:pPr>
@@ -3471,6 +3197,22 @@
     </w:p>
     <w:p>
       <w:pPr>
+        <w:jc w:val="center"/>
+        <w:rPr>
+          <w:b/>
+          <w:lang w:val="fr-CA"/>
+        </w:rPr>
+      </w:pPr>
+      <w:r>
+        <w:rPr>
+          <w:b/>
+          <w:lang w:val="fr-CA"/>
+        </w:rPr>
+        <w:t>Classe ConcreteSolver</w:t>
+      </w:r>
+    </w:p>
+    <w:p>
+      <w:pPr>
         <w:ind w:left="-709" w:right="-648"/>
         <w:rPr>
           <w:rFonts w:ascii="Arial" w:hAnsi="Arial" w:cs="Arial"/>
@@ -3481,6 +3223,4064 @@
           <w:lang w:val="fr-CA"/>
         </w:rPr>
       </w:pPr>
+    </w:p>
+    <w:p>
+      <w:pPr>
+        <w:autoSpaceDE w:val="0"/>
+        <w:autoSpaceDN w:val="0"/>
+        <w:adjustRightInd w:val="0"/>
+        <w:rPr>
+          <w:rFonts w:ascii="Courier New" w:hAnsi="Courier New" w:cs="Courier New"/>
+          <w:sz w:val="20"/>
+          <w:szCs w:val="20"/>
+          <w:lang w:val="fr-CA" w:eastAsia="fr-CA"/>
+        </w:rPr>
+      </w:pPr>
+      <w:r>
+        <w:rPr>
+          <w:rFonts w:ascii="Courier New" w:hAnsi="Courier New" w:cs="Courier New"/>
+          <w:b/>
+          <w:bCs/>
+          <w:color w:val="7F0055"/>
+          <w:sz w:val="20"/>
+          <w:szCs w:val="20"/>
+          <w:lang w:val="fr-CA" w:eastAsia="fr-CA"/>
+        </w:rPr>
+        <w:t>package</w:t>
+      </w:r>
+      <w:r>
+        <w:rPr>
+          <w:rFonts w:ascii="Courier New" w:hAnsi="Courier New" w:cs="Courier New"/>
+          <w:color w:val="000000"/>
+          <w:sz w:val="20"/>
+          <w:szCs w:val="20"/>
+          <w:lang w:val="fr-CA" w:eastAsia="fr-CA"/>
+        </w:rPr>
+        <w:t xml:space="preserve"> gti310.tp3.solver;</w:t>
+      </w:r>
+    </w:p>
+    <w:p>
+      <w:pPr>
+        <w:autoSpaceDE w:val="0"/>
+        <w:autoSpaceDN w:val="0"/>
+        <w:adjustRightInd w:val="0"/>
+        <w:rPr>
+          <w:rFonts w:ascii="Courier New" w:hAnsi="Courier New" w:cs="Courier New"/>
+          <w:sz w:val="20"/>
+          <w:szCs w:val="20"/>
+          <w:lang w:val="fr-CA" w:eastAsia="fr-CA"/>
+        </w:rPr>
+      </w:pPr>
+      <w:r>
+        <w:rPr>
+          <w:rFonts w:ascii="Courier New" w:hAnsi="Courier New" w:cs="Courier New"/>
+          <w:b/>
+          <w:bCs/>
+          <w:color w:val="7F0055"/>
+          <w:sz w:val="20"/>
+          <w:szCs w:val="20"/>
+          <w:lang w:val="fr-CA" w:eastAsia="fr-CA"/>
+        </w:rPr>
+        <w:t>import</w:t>
+      </w:r>
+      <w:r>
+        <w:rPr>
+          <w:rFonts w:ascii="Courier New" w:hAnsi="Courier New" w:cs="Courier New"/>
+          <w:color w:val="000000"/>
+          <w:sz w:val="20"/>
+          <w:szCs w:val="20"/>
+          <w:lang w:val="fr-CA" w:eastAsia="fr-CA"/>
+        </w:rPr>
+        <w:t xml:space="preserve"> java.util.LinkedList;</w:t>
+      </w:r>
+    </w:p>
+    <w:p>
+      <w:pPr>
+        <w:autoSpaceDE w:val="0"/>
+        <w:autoSpaceDN w:val="0"/>
+        <w:adjustRightInd w:val="0"/>
+        <w:rPr>
+          <w:rFonts w:ascii="Courier New" w:hAnsi="Courier New" w:cs="Courier New"/>
+          <w:sz w:val="20"/>
+          <w:szCs w:val="20"/>
+          <w:lang w:val="fr-CA" w:eastAsia="fr-CA"/>
+        </w:rPr>
+      </w:pPr>
+      <w:r>
+        <w:rPr>
+          <w:rFonts w:ascii="Courier New" w:hAnsi="Courier New" w:cs="Courier New"/>
+          <w:b/>
+          <w:bCs/>
+          <w:color w:val="7F0055"/>
+          <w:sz w:val="20"/>
+          <w:szCs w:val="20"/>
+          <w:lang w:val="fr-CA" w:eastAsia="fr-CA"/>
+        </w:rPr>
+        <w:t>import</w:t>
+      </w:r>
+      <w:r>
+        <w:rPr>
+          <w:rFonts w:ascii="Courier New" w:hAnsi="Courier New" w:cs="Courier New"/>
+          <w:color w:val="000000"/>
+          <w:sz w:val="20"/>
+          <w:szCs w:val="20"/>
+          <w:lang w:val="fr-CA" w:eastAsia="fr-CA"/>
+        </w:rPr>
+        <w:t xml:space="preserve"> java.util.List;</w:t>
+      </w:r>
+    </w:p>
+    <w:p>
+      <w:pPr>
+        <w:autoSpaceDE w:val="0"/>
+        <w:autoSpaceDN w:val="0"/>
+        <w:adjustRightInd w:val="0"/>
+        <w:rPr>
+          <w:rFonts w:ascii="Courier New" w:hAnsi="Courier New" w:cs="Courier New"/>
+          <w:sz w:val="20"/>
+          <w:szCs w:val="20"/>
+          <w:lang w:val="fr-CA" w:eastAsia="fr-CA"/>
+        </w:rPr>
+      </w:pPr>
+      <w:r>
+        <w:rPr>
+          <w:rFonts w:ascii="Courier New" w:hAnsi="Courier New" w:cs="Courier New"/>
+          <w:b/>
+          <w:bCs/>
+          <w:color w:val="7F0055"/>
+          <w:sz w:val="20"/>
+          <w:szCs w:val="20"/>
+          <w:lang w:val="fr-CA" w:eastAsia="fr-CA"/>
+        </w:rPr>
+        <w:t>import</w:t>
+      </w:r>
+      <w:r>
+        <w:rPr>
+          <w:rFonts w:ascii="Courier New" w:hAnsi="Courier New" w:cs="Courier New"/>
+          <w:color w:val="000000"/>
+          <w:sz w:val="20"/>
+          <w:szCs w:val="20"/>
+          <w:lang w:val="fr-CA" w:eastAsia="fr-CA"/>
+        </w:rPr>
+        <w:t xml:space="preserve"> gti310.tp3.Data;</w:t>
+      </w:r>
+    </w:p>
+    <w:p>
+      <w:pPr>
+        <w:autoSpaceDE w:val="0"/>
+        <w:autoSpaceDN w:val="0"/>
+        <w:adjustRightInd w:val="0"/>
+        <w:rPr>
+          <w:rFonts w:ascii="Courier New" w:hAnsi="Courier New" w:cs="Courier New"/>
+          <w:sz w:val="20"/>
+          <w:szCs w:val="20"/>
+          <w:lang w:val="fr-CA" w:eastAsia="fr-CA"/>
+        </w:rPr>
+      </w:pPr>
+      <w:r>
+        <w:rPr>
+          <w:rFonts w:ascii="Courier New" w:hAnsi="Courier New" w:cs="Courier New"/>
+          <w:b/>
+          <w:bCs/>
+          <w:color w:val="7F0055"/>
+          <w:sz w:val="20"/>
+          <w:szCs w:val="20"/>
+          <w:lang w:val="fr-CA" w:eastAsia="fr-CA"/>
+        </w:rPr>
+        <w:t>import</w:t>
+      </w:r>
+      <w:r>
+        <w:rPr>
+          <w:rFonts w:ascii="Courier New" w:hAnsi="Courier New" w:cs="Courier New"/>
+          <w:color w:val="000000"/>
+          <w:sz w:val="20"/>
+          <w:szCs w:val="20"/>
+          <w:lang w:val="fr-CA" w:eastAsia="fr-CA"/>
+        </w:rPr>
+        <w:t xml:space="preserve"> gti310.tp3.PathList;</w:t>
+      </w:r>
+    </w:p>
+    <w:p>
+      <w:pPr>
+        <w:autoSpaceDE w:val="0"/>
+        <w:autoSpaceDN w:val="0"/>
+        <w:adjustRightInd w:val="0"/>
+        <w:rPr>
+          <w:rFonts w:ascii="Courier New" w:hAnsi="Courier New" w:cs="Courier New"/>
+          <w:sz w:val="20"/>
+          <w:szCs w:val="20"/>
+          <w:lang w:val="fr-CA" w:eastAsia="fr-CA"/>
+        </w:rPr>
+      </w:pPr>
+    </w:p>
+    <w:p>
+      <w:pPr>
+        <w:autoSpaceDE w:val="0"/>
+        <w:autoSpaceDN w:val="0"/>
+        <w:adjustRightInd w:val="0"/>
+        <w:rPr>
+          <w:rFonts w:ascii="Courier New" w:hAnsi="Courier New" w:cs="Courier New"/>
+          <w:sz w:val="20"/>
+          <w:szCs w:val="20"/>
+          <w:lang w:val="fr-CA" w:eastAsia="fr-CA"/>
+        </w:rPr>
+      </w:pPr>
+      <w:r>
+        <w:rPr>
+          <w:rFonts w:ascii="Courier New" w:hAnsi="Courier New" w:cs="Courier New"/>
+          <w:b/>
+          <w:bCs/>
+          <w:color w:val="7F0055"/>
+          <w:sz w:val="20"/>
+          <w:szCs w:val="20"/>
+          <w:lang w:val="fr-CA" w:eastAsia="fr-CA"/>
+        </w:rPr>
+        <w:t>public</w:t>
+      </w:r>
+      <w:r>
+        <w:rPr>
+          <w:rFonts w:ascii="Courier New" w:hAnsi="Courier New" w:cs="Courier New"/>
+          <w:color w:val="000000"/>
+          <w:sz w:val="20"/>
+          <w:szCs w:val="20"/>
+          <w:lang w:val="fr-CA" w:eastAsia="fr-CA"/>
+        </w:rPr>
+        <w:t xml:space="preserve"> </w:t>
+      </w:r>
+      <w:r>
+        <w:rPr>
+          <w:rFonts w:ascii="Courier New" w:hAnsi="Courier New" w:cs="Courier New"/>
+          <w:b/>
+          <w:bCs/>
+          <w:color w:val="7F0055"/>
+          <w:sz w:val="20"/>
+          <w:szCs w:val="20"/>
+          <w:lang w:val="fr-CA" w:eastAsia="fr-CA"/>
+        </w:rPr>
+        <w:t>class</w:t>
+      </w:r>
+      <w:r>
+        <w:rPr>
+          <w:rFonts w:ascii="Courier New" w:hAnsi="Courier New" w:cs="Courier New"/>
+          <w:color w:val="000000"/>
+          <w:sz w:val="20"/>
+          <w:szCs w:val="20"/>
+          <w:lang w:val="fr-CA" w:eastAsia="fr-CA"/>
+        </w:rPr>
+        <w:t xml:space="preserve"> ConcreteSolver </w:t>
+      </w:r>
+      <w:r>
+        <w:rPr>
+          <w:rFonts w:ascii="Courier New" w:hAnsi="Courier New" w:cs="Courier New"/>
+          <w:b/>
+          <w:bCs/>
+          <w:color w:val="7F0055"/>
+          <w:sz w:val="20"/>
+          <w:szCs w:val="20"/>
+          <w:lang w:val="fr-CA" w:eastAsia="fr-CA"/>
+        </w:rPr>
+        <w:t>implements</w:t>
+      </w:r>
+      <w:r>
+        <w:rPr>
+          <w:rFonts w:ascii="Courier New" w:hAnsi="Courier New" w:cs="Courier New"/>
+          <w:color w:val="000000"/>
+          <w:sz w:val="20"/>
+          <w:szCs w:val="20"/>
+          <w:lang w:val="fr-CA" w:eastAsia="fr-CA"/>
+        </w:rPr>
+        <w:t xml:space="preserve"> Solver&lt;Data,PathList&gt; {</w:t>
+      </w:r>
+    </w:p>
+    <w:p>
+      <w:pPr>
+        <w:autoSpaceDE w:val="0"/>
+        <w:autoSpaceDN w:val="0"/>
+        <w:adjustRightInd w:val="0"/>
+        <w:rPr>
+          <w:rFonts w:ascii="Courier New" w:hAnsi="Courier New" w:cs="Courier New"/>
+          <w:sz w:val="20"/>
+          <w:szCs w:val="20"/>
+          <w:lang w:val="fr-CA" w:eastAsia="fr-CA"/>
+        </w:rPr>
+      </w:pPr>
+    </w:p>
+    <w:p>
+      <w:pPr>
+        <w:autoSpaceDE w:val="0"/>
+        <w:autoSpaceDN w:val="0"/>
+        <w:adjustRightInd w:val="0"/>
+        <w:rPr>
+          <w:rFonts w:ascii="Courier New" w:hAnsi="Courier New" w:cs="Courier New"/>
+          <w:sz w:val="20"/>
+          <w:szCs w:val="20"/>
+          <w:lang w:val="fr-CA" w:eastAsia="fr-CA"/>
+        </w:rPr>
+      </w:pPr>
+      <w:r>
+        <w:rPr>
+          <w:rFonts w:ascii="Courier New" w:hAnsi="Courier New" w:cs="Courier New"/>
+          <w:color w:val="000000"/>
+          <w:sz w:val="20"/>
+          <w:szCs w:val="20"/>
+          <w:lang w:val="fr-CA" w:eastAsia="fr-CA"/>
+        </w:rPr>
+        <w:tab/>
+        <w:t xml:space="preserve">PathList list = </w:t>
+      </w:r>
+      <w:r>
+        <w:rPr>
+          <w:rFonts w:ascii="Courier New" w:hAnsi="Courier New" w:cs="Courier New"/>
+          <w:b/>
+          <w:bCs/>
+          <w:color w:val="7F0055"/>
+          <w:sz w:val="20"/>
+          <w:szCs w:val="20"/>
+          <w:lang w:val="fr-CA" w:eastAsia="fr-CA"/>
+        </w:rPr>
+        <w:t>new</w:t>
+      </w:r>
+      <w:r>
+        <w:rPr>
+          <w:rFonts w:ascii="Courier New" w:hAnsi="Courier New" w:cs="Courier New"/>
+          <w:color w:val="000000"/>
+          <w:sz w:val="20"/>
+          <w:szCs w:val="20"/>
+          <w:lang w:val="fr-CA" w:eastAsia="fr-CA"/>
+        </w:rPr>
+        <w:t xml:space="preserve"> PathList();</w:t>
+      </w:r>
+    </w:p>
+    <w:p>
+      <w:pPr>
+        <w:autoSpaceDE w:val="0"/>
+        <w:autoSpaceDN w:val="0"/>
+        <w:adjustRightInd w:val="0"/>
+        <w:rPr>
+          <w:rFonts w:ascii="Courier New" w:hAnsi="Courier New" w:cs="Courier New"/>
+          <w:sz w:val="20"/>
+          <w:szCs w:val="20"/>
+          <w:lang w:val="fr-CA" w:eastAsia="fr-CA"/>
+        </w:rPr>
+      </w:pPr>
+      <w:r>
+        <w:rPr>
+          <w:rFonts w:ascii="Courier New" w:hAnsi="Courier New" w:cs="Courier New"/>
+          <w:color w:val="000000"/>
+          <w:sz w:val="20"/>
+          <w:szCs w:val="20"/>
+          <w:lang w:val="fr-CA" w:eastAsia="fr-CA"/>
+        </w:rPr>
+        <w:tab/>
+      </w:r>
+      <w:r>
+        <w:rPr>
+          <w:rFonts w:ascii="Courier New" w:hAnsi="Courier New" w:cs="Courier New"/>
+          <w:b/>
+          <w:bCs/>
+          <w:color w:val="7F0055"/>
+          <w:sz w:val="20"/>
+          <w:szCs w:val="20"/>
+          <w:lang w:val="fr-CA" w:eastAsia="fr-CA"/>
+        </w:rPr>
+        <w:t>private</w:t>
+      </w:r>
+      <w:r>
+        <w:rPr>
+          <w:rFonts w:ascii="Courier New" w:hAnsi="Courier New" w:cs="Courier New"/>
+          <w:color w:val="000000"/>
+          <w:sz w:val="20"/>
+          <w:szCs w:val="20"/>
+          <w:lang w:val="fr-CA" w:eastAsia="fr-CA"/>
+        </w:rPr>
+        <w:t xml:space="preserve"> </w:t>
+      </w:r>
+      <w:r>
+        <w:rPr>
+          <w:rFonts w:ascii="Courier New" w:hAnsi="Courier New" w:cs="Courier New"/>
+          <w:b/>
+          <w:bCs/>
+          <w:color w:val="7F0055"/>
+          <w:sz w:val="20"/>
+          <w:szCs w:val="20"/>
+          <w:lang w:val="fr-CA" w:eastAsia="fr-CA"/>
+        </w:rPr>
+        <w:t>boolean</w:t>
+      </w:r>
+      <w:r>
+        <w:rPr>
+          <w:rFonts w:ascii="Courier New" w:hAnsi="Courier New" w:cs="Courier New"/>
+          <w:color w:val="000000"/>
+          <w:sz w:val="20"/>
+          <w:szCs w:val="20"/>
+          <w:lang w:val="fr-CA" w:eastAsia="fr-CA"/>
+        </w:rPr>
+        <w:t xml:space="preserve">[] nodeDone = </w:t>
+      </w:r>
+      <w:r>
+        <w:rPr>
+          <w:rFonts w:ascii="Courier New" w:hAnsi="Courier New" w:cs="Courier New"/>
+          <w:b/>
+          <w:bCs/>
+          <w:color w:val="7F0055"/>
+          <w:sz w:val="20"/>
+          <w:szCs w:val="20"/>
+          <w:lang w:val="fr-CA" w:eastAsia="fr-CA"/>
+        </w:rPr>
+        <w:t>null</w:t>
+      </w:r>
+      <w:r>
+        <w:rPr>
+          <w:rFonts w:ascii="Courier New" w:hAnsi="Courier New" w:cs="Courier New"/>
+          <w:color w:val="000000"/>
+          <w:sz w:val="20"/>
+          <w:szCs w:val="20"/>
+          <w:lang w:val="fr-CA" w:eastAsia="fr-CA"/>
+        </w:rPr>
+        <w:t>;</w:t>
+      </w:r>
+    </w:p>
+    <w:p>
+      <w:pPr>
+        <w:autoSpaceDE w:val="0"/>
+        <w:autoSpaceDN w:val="0"/>
+        <w:adjustRightInd w:val="0"/>
+        <w:rPr>
+          <w:rFonts w:ascii="Courier New" w:hAnsi="Courier New" w:cs="Courier New"/>
+          <w:sz w:val="20"/>
+          <w:szCs w:val="20"/>
+          <w:lang w:val="fr-CA" w:eastAsia="fr-CA"/>
+        </w:rPr>
+      </w:pPr>
+      <w:r>
+        <w:rPr>
+          <w:rFonts w:ascii="Courier New" w:hAnsi="Courier New" w:cs="Courier New"/>
+          <w:color w:val="000000"/>
+          <w:sz w:val="20"/>
+          <w:szCs w:val="20"/>
+          <w:lang w:val="fr-CA" w:eastAsia="fr-CA"/>
+        </w:rPr>
+        <w:tab/>
+      </w:r>
+      <w:r>
+        <w:rPr>
+          <w:rFonts w:ascii="Courier New" w:hAnsi="Courier New" w:cs="Courier New"/>
+          <w:b/>
+          <w:bCs/>
+          <w:color w:val="7F0055"/>
+          <w:sz w:val="20"/>
+          <w:szCs w:val="20"/>
+          <w:lang w:val="fr-CA" w:eastAsia="fr-CA"/>
+        </w:rPr>
+        <w:t>private</w:t>
+      </w:r>
+      <w:r>
+        <w:rPr>
+          <w:rFonts w:ascii="Courier New" w:hAnsi="Courier New" w:cs="Courier New"/>
+          <w:color w:val="000000"/>
+          <w:sz w:val="20"/>
+          <w:szCs w:val="20"/>
+          <w:lang w:val="fr-CA" w:eastAsia="fr-CA"/>
+        </w:rPr>
+        <w:t xml:space="preserve"> </w:t>
+      </w:r>
+      <w:r>
+        <w:rPr>
+          <w:rFonts w:ascii="Courier New" w:hAnsi="Courier New" w:cs="Courier New"/>
+          <w:b/>
+          <w:bCs/>
+          <w:color w:val="7F0055"/>
+          <w:sz w:val="20"/>
+          <w:szCs w:val="20"/>
+          <w:lang w:val="fr-CA" w:eastAsia="fr-CA"/>
+        </w:rPr>
+        <w:t>int</w:t>
+      </w:r>
+      <w:r>
+        <w:rPr>
+          <w:rFonts w:ascii="Courier New" w:hAnsi="Courier New" w:cs="Courier New"/>
+          <w:color w:val="000000"/>
+          <w:sz w:val="20"/>
+          <w:szCs w:val="20"/>
+          <w:lang w:val="fr-CA" w:eastAsia="fr-CA"/>
+        </w:rPr>
+        <w:t>[][] links;</w:t>
+      </w:r>
+    </w:p>
+    <w:p>
+      <w:pPr>
+        <w:autoSpaceDE w:val="0"/>
+        <w:autoSpaceDN w:val="0"/>
+        <w:adjustRightInd w:val="0"/>
+        <w:rPr>
+          <w:rFonts w:ascii="Courier New" w:hAnsi="Courier New" w:cs="Courier New"/>
+          <w:sz w:val="20"/>
+          <w:szCs w:val="20"/>
+          <w:lang w:val="fr-CA" w:eastAsia="fr-CA"/>
+        </w:rPr>
+      </w:pPr>
+      <w:r>
+        <w:rPr>
+          <w:rFonts w:ascii="Courier New" w:hAnsi="Courier New" w:cs="Courier New"/>
+          <w:color w:val="000000"/>
+          <w:sz w:val="20"/>
+          <w:szCs w:val="20"/>
+          <w:lang w:val="fr-CA" w:eastAsia="fr-CA"/>
+        </w:rPr>
+        <w:tab/>
+      </w:r>
+      <w:r>
+        <w:rPr>
+          <w:rFonts w:ascii="Courier New" w:hAnsi="Courier New" w:cs="Courier New"/>
+          <w:b/>
+          <w:bCs/>
+          <w:color w:val="7F0055"/>
+          <w:sz w:val="20"/>
+          <w:szCs w:val="20"/>
+          <w:lang w:val="fr-CA" w:eastAsia="fr-CA"/>
+        </w:rPr>
+        <w:t>int</w:t>
+      </w:r>
+      <w:r>
+        <w:rPr>
+          <w:rFonts w:ascii="Courier New" w:hAnsi="Courier New" w:cs="Courier New"/>
+          <w:color w:val="000000"/>
+          <w:sz w:val="20"/>
+          <w:szCs w:val="20"/>
+          <w:lang w:val="fr-CA" w:eastAsia="fr-CA"/>
+        </w:rPr>
+        <w:t xml:space="preserve"> start = -1;</w:t>
+      </w:r>
+    </w:p>
+    <w:p>
+      <w:pPr>
+        <w:autoSpaceDE w:val="0"/>
+        <w:autoSpaceDN w:val="0"/>
+        <w:adjustRightInd w:val="0"/>
+        <w:rPr>
+          <w:rFonts w:ascii="Courier New" w:hAnsi="Courier New" w:cs="Courier New"/>
+          <w:sz w:val="20"/>
+          <w:szCs w:val="20"/>
+          <w:lang w:val="fr-CA" w:eastAsia="fr-CA"/>
+        </w:rPr>
+      </w:pPr>
+      <w:r>
+        <w:rPr>
+          <w:rFonts w:ascii="Courier New" w:hAnsi="Courier New" w:cs="Courier New"/>
+          <w:color w:val="000000"/>
+          <w:sz w:val="20"/>
+          <w:szCs w:val="20"/>
+          <w:lang w:val="fr-CA" w:eastAsia="fr-CA"/>
+        </w:rPr>
+        <w:tab/>
+      </w:r>
+    </w:p>
+    <w:p>
+      <w:pPr>
+        <w:autoSpaceDE w:val="0"/>
+        <w:autoSpaceDN w:val="0"/>
+        <w:adjustRightInd w:val="0"/>
+        <w:rPr>
+          <w:rFonts w:ascii="Courier New" w:hAnsi="Courier New" w:cs="Courier New"/>
+          <w:sz w:val="20"/>
+          <w:szCs w:val="20"/>
+          <w:lang w:val="fr-CA" w:eastAsia="fr-CA"/>
+        </w:rPr>
+      </w:pPr>
+      <w:r>
+        <w:rPr>
+          <w:rFonts w:ascii="Courier New" w:hAnsi="Courier New" w:cs="Courier New"/>
+          <w:color w:val="000000"/>
+          <w:sz w:val="20"/>
+          <w:szCs w:val="20"/>
+          <w:lang w:val="fr-CA" w:eastAsia="fr-CA"/>
+        </w:rPr>
+        <w:tab/>
+      </w:r>
+      <w:r>
+        <w:rPr>
+          <w:rFonts w:ascii="Courier New" w:hAnsi="Courier New" w:cs="Courier New"/>
+          <w:color w:val="3F5FBF"/>
+          <w:sz w:val="20"/>
+          <w:szCs w:val="20"/>
+          <w:lang w:val="fr-CA" w:eastAsia="fr-CA"/>
+        </w:rPr>
+        <w:t>/**</w:t>
+      </w:r>
+    </w:p>
+    <w:p>
+      <w:pPr>
+        <w:autoSpaceDE w:val="0"/>
+        <w:autoSpaceDN w:val="0"/>
+        <w:adjustRightInd w:val="0"/>
+        <w:rPr>
+          <w:rFonts w:ascii="Courier New" w:hAnsi="Courier New" w:cs="Courier New"/>
+          <w:sz w:val="20"/>
+          <w:szCs w:val="20"/>
+          <w:lang w:val="fr-CA" w:eastAsia="fr-CA"/>
+        </w:rPr>
+      </w:pPr>
+      <w:r>
+        <w:rPr>
+          <w:rFonts w:ascii="Courier New" w:hAnsi="Courier New" w:cs="Courier New"/>
+          <w:color w:val="3F5FBF"/>
+          <w:sz w:val="20"/>
+          <w:szCs w:val="20"/>
+          <w:lang w:val="fr-CA" w:eastAsia="fr-CA"/>
+        </w:rPr>
+        <w:tab/>
+        <w:t xml:space="preserve"> * c1+c2+c3+c4(n+1)+c5(n)+N^N+c7</w:t>
+      </w:r>
+    </w:p>
+    <w:p>
+      <w:pPr>
+        <w:autoSpaceDE w:val="0"/>
+        <w:autoSpaceDN w:val="0"/>
+        <w:adjustRightInd w:val="0"/>
+        <w:rPr>
+          <w:rFonts w:ascii="Courier New" w:hAnsi="Courier New" w:cs="Courier New"/>
+          <w:sz w:val="20"/>
+          <w:szCs w:val="20"/>
+          <w:lang w:val="fr-CA" w:eastAsia="fr-CA"/>
+        </w:rPr>
+      </w:pPr>
+      <w:r>
+        <w:rPr>
+          <w:rFonts w:ascii="Courier New" w:hAnsi="Courier New" w:cs="Courier New"/>
+          <w:color w:val="3F5FBF"/>
+          <w:sz w:val="20"/>
+          <w:szCs w:val="20"/>
+          <w:lang w:val="fr-CA" w:eastAsia="fr-CA"/>
+        </w:rPr>
+        <w:tab/>
+        <w:t xml:space="preserve"> * (c1+c2+c3+c4+c7)+(c4+c5)n+n^n</w:t>
+      </w:r>
+    </w:p>
+    <w:p>
+      <w:pPr>
+        <w:autoSpaceDE w:val="0"/>
+        <w:autoSpaceDN w:val="0"/>
+        <w:adjustRightInd w:val="0"/>
+        <w:rPr>
+          <w:rFonts w:ascii="Courier New" w:hAnsi="Courier New" w:cs="Courier New"/>
+          <w:sz w:val="20"/>
+          <w:szCs w:val="20"/>
+          <w:lang w:val="fr-CA" w:eastAsia="fr-CA"/>
+        </w:rPr>
+      </w:pPr>
+      <w:r>
+        <w:rPr>
+          <w:rFonts w:ascii="Courier New" w:hAnsi="Courier New" w:cs="Courier New"/>
+          <w:color w:val="3F5FBF"/>
+          <w:sz w:val="20"/>
+          <w:szCs w:val="20"/>
+          <w:lang w:val="fr-CA" w:eastAsia="fr-CA"/>
+        </w:rPr>
+        <w:tab/>
+        <w:t xml:space="preserve"> * k1+k2n+n^n</w:t>
+      </w:r>
+    </w:p>
+    <w:p>
+      <w:pPr>
+        <w:autoSpaceDE w:val="0"/>
+        <w:autoSpaceDN w:val="0"/>
+        <w:adjustRightInd w:val="0"/>
+        <w:rPr>
+          <w:rFonts w:ascii="Courier New" w:hAnsi="Courier New" w:cs="Courier New"/>
+          <w:sz w:val="20"/>
+          <w:szCs w:val="20"/>
+          <w:lang w:val="fr-CA" w:eastAsia="fr-CA"/>
+        </w:rPr>
+      </w:pPr>
+      <w:r>
+        <w:rPr>
+          <w:rFonts w:ascii="Courier New" w:hAnsi="Courier New" w:cs="Courier New"/>
+          <w:color w:val="3F5FBF"/>
+          <w:sz w:val="20"/>
+          <w:szCs w:val="20"/>
+          <w:lang w:val="fr-CA" w:eastAsia="fr-CA"/>
+        </w:rPr>
+        <w:tab/>
+        <w:t xml:space="preserve"> * n^n</w:t>
+      </w:r>
+    </w:p>
+    <w:p>
+      <w:pPr>
+        <w:autoSpaceDE w:val="0"/>
+        <w:autoSpaceDN w:val="0"/>
+        <w:adjustRightInd w:val="0"/>
+        <w:rPr>
+          <w:rFonts w:ascii="Courier New" w:hAnsi="Courier New" w:cs="Courier New"/>
+          <w:sz w:val="20"/>
+          <w:szCs w:val="20"/>
+          <w:lang w:val="fr-CA" w:eastAsia="fr-CA"/>
+        </w:rPr>
+      </w:pPr>
+      <w:r>
+        <w:rPr>
+          <w:rFonts w:ascii="Courier New" w:hAnsi="Courier New" w:cs="Courier New"/>
+          <w:color w:val="3F5FBF"/>
+          <w:sz w:val="20"/>
+          <w:szCs w:val="20"/>
+          <w:lang w:val="fr-CA" w:eastAsia="fr-CA"/>
+        </w:rPr>
+        <w:tab/>
+        <w:t xml:space="preserve"> *  </w:t>
+      </w:r>
+    </w:p>
+    <w:p>
+      <w:pPr>
+        <w:autoSpaceDE w:val="0"/>
+        <w:autoSpaceDN w:val="0"/>
+        <w:adjustRightInd w:val="0"/>
+        <w:rPr>
+          <w:rFonts w:ascii="Courier New" w:hAnsi="Courier New" w:cs="Courier New"/>
+          <w:sz w:val="20"/>
+          <w:szCs w:val="20"/>
+          <w:lang w:val="fr-CA" w:eastAsia="fr-CA"/>
+        </w:rPr>
+      </w:pPr>
+      <w:r>
+        <w:rPr>
+          <w:rFonts w:ascii="Courier New" w:hAnsi="Courier New" w:cs="Courier New"/>
+          <w:color w:val="3F5FBF"/>
+          <w:sz w:val="20"/>
+          <w:szCs w:val="20"/>
+          <w:lang w:val="fr-CA" w:eastAsia="fr-CA"/>
+        </w:rPr>
+        <w:tab/>
+        <w:t xml:space="preserve"> * L'appel </w:t>
+      </w:r>
+      <w:r>
+        <w:rPr>
+          <w:rFonts w:ascii="Courier New" w:hAnsi="Courier New" w:cs="Courier New"/>
+          <w:color w:val="3F5FBF"/>
+          <w:sz w:val="20"/>
+          <w:szCs w:val="20"/>
+          <w:u w:val="single"/>
+          <w:lang w:val="fr-CA" w:eastAsia="fr-CA"/>
+        </w:rPr>
+        <w:t>de</w:t>
+      </w:r>
+      <w:r>
+        <w:rPr>
+          <w:rFonts w:ascii="Courier New" w:hAnsi="Courier New" w:cs="Courier New"/>
+          <w:color w:val="3F5FBF"/>
+          <w:sz w:val="20"/>
+          <w:szCs w:val="20"/>
+          <w:lang w:val="fr-CA" w:eastAsia="fr-CA"/>
+        </w:rPr>
+        <w:t xml:space="preserve"> </w:t>
+      </w:r>
+      <w:r>
+        <w:rPr>
+          <w:rFonts w:ascii="Courier New" w:hAnsi="Courier New" w:cs="Courier New"/>
+          <w:color w:val="3F5FBF"/>
+          <w:sz w:val="20"/>
+          <w:szCs w:val="20"/>
+          <w:u w:val="single"/>
+          <w:lang w:val="fr-CA" w:eastAsia="fr-CA"/>
+        </w:rPr>
+        <w:t>la</w:t>
+      </w:r>
+      <w:r>
+        <w:rPr>
+          <w:rFonts w:ascii="Courier New" w:hAnsi="Courier New" w:cs="Courier New"/>
+          <w:color w:val="3F5FBF"/>
+          <w:sz w:val="20"/>
+          <w:szCs w:val="20"/>
+          <w:lang w:val="fr-CA" w:eastAsia="fr-CA"/>
+        </w:rPr>
+        <w:t xml:space="preserve"> </w:t>
+      </w:r>
+      <w:r>
+        <w:rPr>
+          <w:rFonts w:ascii="Courier New" w:hAnsi="Courier New" w:cs="Courier New"/>
+          <w:color w:val="3F5FBF"/>
+          <w:sz w:val="20"/>
+          <w:szCs w:val="20"/>
+          <w:u w:val="single"/>
+          <w:lang w:val="fr-CA" w:eastAsia="fr-CA"/>
+        </w:rPr>
+        <w:t>fonction</w:t>
+      </w:r>
+      <w:r>
+        <w:rPr>
+          <w:rFonts w:ascii="Courier New" w:hAnsi="Courier New" w:cs="Courier New"/>
+          <w:color w:val="3F5FBF"/>
+          <w:sz w:val="20"/>
+          <w:szCs w:val="20"/>
+          <w:lang w:val="fr-CA" w:eastAsia="fr-CA"/>
+        </w:rPr>
+        <w:t xml:space="preserve"> recursion à </w:t>
+      </w:r>
+      <w:r>
+        <w:rPr>
+          <w:rFonts w:ascii="Courier New" w:hAnsi="Courier New" w:cs="Courier New"/>
+          <w:color w:val="3F5FBF"/>
+          <w:sz w:val="20"/>
+          <w:szCs w:val="20"/>
+          <w:u w:val="single"/>
+          <w:lang w:val="fr-CA" w:eastAsia="fr-CA"/>
+        </w:rPr>
+        <w:t>la</w:t>
+      </w:r>
+      <w:r>
+        <w:rPr>
+          <w:rFonts w:ascii="Courier New" w:hAnsi="Courier New" w:cs="Courier New"/>
+          <w:color w:val="3F5FBF"/>
+          <w:sz w:val="20"/>
+          <w:szCs w:val="20"/>
+          <w:lang w:val="fr-CA" w:eastAsia="fr-CA"/>
+        </w:rPr>
+        <w:t xml:space="preserve"> </w:t>
+      </w:r>
+      <w:r>
+        <w:rPr>
+          <w:rFonts w:ascii="Courier New" w:hAnsi="Courier New" w:cs="Courier New"/>
+          <w:color w:val="3F5FBF"/>
+          <w:sz w:val="20"/>
+          <w:szCs w:val="20"/>
+          <w:u w:val="single"/>
+          <w:lang w:val="fr-CA" w:eastAsia="fr-CA"/>
+        </w:rPr>
+        <w:t>ligne</w:t>
+      </w:r>
+      <w:r>
+        <w:rPr>
+          <w:rFonts w:ascii="Courier New" w:hAnsi="Courier New" w:cs="Courier New"/>
+          <w:color w:val="3F5FBF"/>
+          <w:sz w:val="20"/>
+          <w:szCs w:val="20"/>
+          <w:lang w:val="fr-CA" w:eastAsia="fr-CA"/>
+        </w:rPr>
+        <w:t xml:space="preserve"> 6 </w:t>
+      </w:r>
+      <w:r>
+        <w:rPr>
+          <w:rFonts w:ascii="Courier New" w:hAnsi="Courier New" w:cs="Courier New"/>
+          <w:color w:val="3F5FBF"/>
+          <w:sz w:val="20"/>
+          <w:szCs w:val="20"/>
+          <w:u w:val="single"/>
+          <w:lang w:val="fr-CA" w:eastAsia="fr-CA"/>
+        </w:rPr>
+        <w:t>vaut</w:t>
+      </w:r>
+      <w:r>
+        <w:rPr>
+          <w:rFonts w:ascii="Courier New" w:hAnsi="Courier New" w:cs="Courier New"/>
+          <w:color w:val="3F5FBF"/>
+          <w:sz w:val="20"/>
+          <w:szCs w:val="20"/>
+          <w:lang w:val="fr-CA" w:eastAsia="fr-CA"/>
+        </w:rPr>
+        <w:t xml:space="preserve"> N^N, </w:t>
+      </w:r>
+      <w:r>
+        <w:rPr>
+          <w:rFonts w:ascii="Courier New" w:hAnsi="Courier New" w:cs="Courier New"/>
+          <w:color w:val="3F5FBF"/>
+          <w:sz w:val="20"/>
+          <w:szCs w:val="20"/>
+          <w:u w:val="single"/>
+          <w:lang w:val="fr-CA" w:eastAsia="fr-CA"/>
+        </w:rPr>
+        <w:t>ce</w:t>
+      </w:r>
+      <w:r>
+        <w:rPr>
+          <w:rFonts w:ascii="Courier New" w:hAnsi="Courier New" w:cs="Courier New"/>
+          <w:color w:val="3F5FBF"/>
+          <w:sz w:val="20"/>
+          <w:szCs w:val="20"/>
+          <w:lang w:val="fr-CA" w:eastAsia="fr-CA"/>
+        </w:rPr>
+        <w:t xml:space="preserve"> </w:t>
+      </w:r>
+      <w:r>
+        <w:rPr>
+          <w:rFonts w:ascii="Courier New" w:hAnsi="Courier New" w:cs="Courier New"/>
+          <w:color w:val="3F5FBF"/>
+          <w:sz w:val="20"/>
+          <w:szCs w:val="20"/>
+          <w:u w:val="single"/>
+          <w:lang w:val="fr-CA" w:eastAsia="fr-CA"/>
+        </w:rPr>
+        <w:t>qui</w:t>
+      </w:r>
+      <w:r>
+        <w:rPr>
+          <w:rFonts w:ascii="Courier New" w:hAnsi="Courier New" w:cs="Courier New"/>
+          <w:color w:val="3F5FBF"/>
+          <w:sz w:val="20"/>
+          <w:szCs w:val="20"/>
+          <w:lang w:val="fr-CA" w:eastAsia="fr-CA"/>
+        </w:rPr>
+        <w:t xml:space="preserve"> </w:t>
+      </w:r>
+      <w:r>
+        <w:rPr>
+          <w:rFonts w:ascii="Courier New" w:hAnsi="Courier New" w:cs="Courier New"/>
+          <w:color w:val="3F5FBF"/>
+          <w:sz w:val="20"/>
+          <w:szCs w:val="20"/>
+          <w:u w:val="single"/>
+          <w:lang w:val="fr-CA" w:eastAsia="fr-CA"/>
+        </w:rPr>
+        <w:t>donne</w:t>
+      </w:r>
+      <w:r>
+        <w:rPr>
+          <w:rFonts w:ascii="Courier New" w:hAnsi="Courier New" w:cs="Courier New"/>
+          <w:color w:val="3F5FBF"/>
+          <w:sz w:val="20"/>
+          <w:szCs w:val="20"/>
+          <w:lang w:val="fr-CA" w:eastAsia="fr-CA"/>
+        </w:rPr>
+        <w:t xml:space="preserve">, à </w:t>
+      </w:r>
+      <w:r>
+        <w:rPr>
+          <w:rFonts w:ascii="Courier New" w:hAnsi="Courier New" w:cs="Courier New"/>
+          <w:color w:val="3F5FBF"/>
+          <w:sz w:val="20"/>
+          <w:szCs w:val="20"/>
+          <w:u w:val="single"/>
+          <w:lang w:val="fr-CA" w:eastAsia="fr-CA"/>
+        </w:rPr>
+        <w:t>la</w:t>
+      </w:r>
+      <w:r>
+        <w:rPr>
+          <w:rFonts w:ascii="Courier New" w:hAnsi="Courier New" w:cs="Courier New"/>
+          <w:color w:val="3F5FBF"/>
+          <w:sz w:val="20"/>
+          <w:szCs w:val="20"/>
+          <w:lang w:val="fr-CA" w:eastAsia="fr-CA"/>
+        </w:rPr>
+        <w:t xml:space="preserve"> </w:t>
+      </w:r>
+      <w:r>
+        <w:rPr>
+          <w:rFonts w:ascii="Courier New" w:hAnsi="Courier New" w:cs="Courier New"/>
+          <w:color w:val="3F5FBF"/>
+          <w:sz w:val="20"/>
+          <w:szCs w:val="20"/>
+          <w:u w:val="single"/>
+          <w:lang w:val="fr-CA" w:eastAsia="fr-CA"/>
+        </w:rPr>
+        <w:t>fonction</w:t>
+      </w:r>
+      <w:r>
+        <w:rPr>
+          <w:rFonts w:ascii="Courier New" w:hAnsi="Courier New" w:cs="Courier New"/>
+          <w:color w:val="3F5FBF"/>
+          <w:sz w:val="20"/>
+          <w:szCs w:val="20"/>
+          <w:lang w:val="fr-CA" w:eastAsia="fr-CA"/>
+        </w:rPr>
+        <w:t xml:space="preserve"> solve, </w:t>
+      </w:r>
+      <w:r>
+        <w:rPr>
+          <w:rFonts w:ascii="Courier New" w:hAnsi="Courier New" w:cs="Courier New"/>
+          <w:color w:val="3F5FBF"/>
+          <w:sz w:val="20"/>
+          <w:szCs w:val="20"/>
+          <w:u w:val="single"/>
+          <w:lang w:val="fr-CA" w:eastAsia="fr-CA"/>
+        </w:rPr>
+        <w:t>la</w:t>
+      </w:r>
+      <w:r>
+        <w:rPr>
+          <w:rFonts w:ascii="Courier New" w:hAnsi="Courier New" w:cs="Courier New"/>
+          <w:color w:val="3F5FBF"/>
+          <w:sz w:val="20"/>
+          <w:szCs w:val="20"/>
+          <w:lang w:val="fr-CA" w:eastAsia="fr-CA"/>
+        </w:rPr>
+        <w:t xml:space="preserve"> </w:t>
+      </w:r>
+      <w:r>
+        <w:rPr>
+          <w:rFonts w:ascii="Courier New" w:hAnsi="Courier New" w:cs="Courier New"/>
+          <w:color w:val="3F5FBF"/>
+          <w:sz w:val="20"/>
+          <w:szCs w:val="20"/>
+          <w:u w:val="single"/>
+          <w:lang w:val="fr-CA" w:eastAsia="fr-CA"/>
+        </w:rPr>
+        <w:t>valeur</w:t>
+      </w:r>
+      <w:r>
+        <w:rPr>
+          <w:rFonts w:ascii="Courier New" w:hAnsi="Courier New" w:cs="Courier New"/>
+          <w:color w:val="3F5FBF"/>
+          <w:sz w:val="20"/>
+          <w:szCs w:val="20"/>
+          <w:lang w:val="fr-CA" w:eastAsia="fr-CA"/>
+        </w:rPr>
+        <w:t xml:space="preserve"> </w:t>
+      </w:r>
+      <w:r>
+        <w:rPr>
+          <w:rFonts w:ascii="Courier New" w:hAnsi="Courier New" w:cs="Courier New"/>
+          <w:color w:val="3F5FBF"/>
+          <w:sz w:val="20"/>
+          <w:szCs w:val="20"/>
+          <w:u w:val="single"/>
+          <w:lang w:val="fr-CA" w:eastAsia="fr-CA"/>
+        </w:rPr>
+        <w:t>de</w:t>
+      </w:r>
+      <w:r>
+        <w:rPr>
+          <w:rFonts w:ascii="Courier New" w:hAnsi="Courier New" w:cs="Courier New"/>
+          <w:color w:val="3F5FBF"/>
+          <w:sz w:val="20"/>
+          <w:szCs w:val="20"/>
+          <w:lang w:val="fr-CA" w:eastAsia="fr-CA"/>
+        </w:rPr>
+        <w:t xml:space="preserve"> :</w:t>
+      </w:r>
+    </w:p>
+    <w:p>
+      <w:pPr>
+        <w:autoSpaceDE w:val="0"/>
+        <w:autoSpaceDN w:val="0"/>
+        <w:adjustRightInd w:val="0"/>
+        <w:rPr>
+          <w:rFonts w:ascii="Courier New" w:hAnsi="Courier New" w:cs="Courier New"/>
+          <w:sz w:val="20"/>
+          <w:szCs w:val="20"/>
+          <w:lang w:val="fr-CA" w:eastAsia="fr-CA"/>
+        </w:rPr>
+      </w:pPr>
+      <w:r>
+        <w:rPr>
+          <w:rFonts w:ascii="Courier New" w:hAnsi="Courier New" w:cs="Courier New"/>
+          <w:color w:val="3F5FBF"/>
+          <w:sz w:val="20"/>
+          <w:szCs w:val="20"/>
+          <w:lang w:val="fr-CA" w:eastAsia="fr-CA"/>
+        </w:rPr>
+        <w:tab/>
+        <w:t xml:space="preserve"> * O(N^N)</w:t>
+      </w:r>
+    </w:p>
+    <w:p>
+      <w:pPr>
+        <w:autoSpaceDE w:val="0"/>
+        <w:autoSpaceDN w:val="0"/>
+        <w:adjustRightInd w:val="0"/>
+        <w:rPr>
+          <w:rFonts w:ascii="Courier New" w:hAnsi="Courier New" w:cs="Courier New"/>
+          <w:sz w:val="20"/>
+          <w:szCs w:val="20"/>
+          <w:lang w:val="fr-CA" w:eastAsia="fr-CA"/>
+        </w:rPr>
+      </w:pPr>
+      <w:r>
+        <w:rPr>
+          <w:rFonts w:ascii="Courier New" w:hAnsi="Courier New" w:cs="Courier New"/>
+          <w:color w:val="3F5FBF"/>
+          <w:sz w:val="20"/>
+          <w:szCs w:val="20"/>
+          <w:lang w:val="fr-CA" w:eastAsia="fr-CA"/>
+        </w:rPr>
+        <w:tab/>
+        <w:t xml:space="preserve"> * </w:t>
+      </w:r>
+    </w:p>
+    <w:p>
+      <w:pPr>
+        <w:autoSpaceDE w:val="0"/>
+        <w:autoSpaceDN w:val="0"/>
+        <w:adjustRightInd w:val="0"/>
+        <w:rPr>
+          <w:rFonts w:ascii="Courier New" w:hAnsi="Courier New" w:cs="Courier New"/>
+          <w:sz w:val="20"/>
+          <w:szCs w:val="20"/>
+          <w:lang w:val="fr-CA" w:eastAsia="fr-CA"/>
+        </w:rPr>
+      </w:pPr>
+      <w:r>
+        <w:rPr>
+          <w:rFonts w:ascii="Courier New" w:hAnsi="Courier New" w:cs="Courier New"/>
+          <w:color w:val="3F5FBF"/>
+          <w:sz w:val="20"/>
+          <w:szCs w:val="20"/>
+          <w:lang w:val="fr-CA" w:eastAsia="fr-CA"/>
+        </w:rPr>
+        <w:tab/>
+        <w:t xml:space="preserve"> * </w:t>
+      </w:r>
+      <w:r>
+        <w:rPr>
+          <w:rFonts w:ascii="Courier New" w:hAnsi="Courier New" w:cs="Courier New"/>
+          <w:b/>
+          <w:bCs/>
+          <w:color w:val="7F9FBF"/>
+          <w:sz w:val="20"/>
+          <w:szCs w:val="20"/>
+          <w:lang w:val="fr-CA" w:eastAsia="fr-CA"/>
+        </w:rPr>
+        <w:t>@param</w:t>
+      </w:r>
+      <w:r>
+        <w:rPr>
+          <w:rFonts w:ascii="Courier New" w:hAnsi="Courier New" w:cs="Courier New"/>
+          <w:color w:val="3F5FBF"/>
+          <w:sz w:val="20"/>
+          <w:szCs w:val="20"/>
+          <w:lang w:val="fr-CA" w:eastAsia="fr-CA"/>
+        </w:rPr>
+        <w:t xml:space="preserve"> input</w:t>
+      </w:r>
+    </w:p>
+    <w:p>
+      <w:pPr>
+        <w:autoSpaceDE w:val="0"/>
+        <w:autoSpaceDN w:val="0"/>
+        <w:adjustRightInd w:val="0"/>
+        <w:rPr>
+          <w:rFonts w:ascii="Courier New" w:hAnsi="Courier New" w:cs="Courier New"/>
+          <w:sz w:val="20"/>
+          <w:szCs w:val="20"/>
+          <w:lang w:val="fr-CA" w:eastAsia="fr-CA"/>
+        </w:rPr>
+      </w:pPr>
+      <w:r>
+        <w:rPr>
+          <w:rFonts w:ascii="Courier New" w:hAnsi="Courier New" w:cs="Courier New"/>
+          <w:color w:val="3F5FBF"/>
+          <w:sz w:val="20"/>
+          <w:szCs w:val="20"/>
+          <w:lang w:val="fr-CA" w:eastAsia="fr-CA"/>
+        </w:rPr>
+        <w:tab/>
+        <w:t xml:space="preserve"> */</w:t>
+      </w:r>
+    </w:p>
+    <w:p>
+      <w:pPr>
+        <w:autoSpaceDE w:val="0"/>
+        <w:autoSpaceDN w:val="0"/>
+        <w:adjustRightInd w:val="0"/>
+        <w:rPr>
+          <w:rFonts w:ascii="Courier New" w:hAnsi="Courier New" w:cs="Courier New"/>
+          <w:sz w:val="20"/>
+          <w:szCs w:val="20"/>
+          <w:lang w:val="fr-CA" w:eastAsia="fr-CA"/>
+        </w:rPr>
+      </w:pPr>
+      <w:r>
+        <w:rPr>
+          <w:rFonts w:ascii="Courier New" w:hAnsi="Courier New" w:cs="Courier New"/>
+          <w:color w:val="000000"/>
+          <w:sz w:val="20"/>
+          <w:szCs w:val="20"/>
+          <w:lang w:val="fr-CA" w:eastAsia="fr-CA"/>
+        </w:rPr>
+        <w:tab/>
+      </w:r>
+      <w:r>
+        <w:rPr>
+          <w:rFonts w:ascii="Courier New" w:hAnsi="Courier New" w:cs="Courier New"/>
+          <w:color w:val="646464"/>
+          <w:sz w:val="20"/>
+          <w:szCs w:val="20"/>
+          <w:lang w:val="fr-CA" w:eastAsia="fr-CA"/>
+        </w:rPr>
+        <w:t>@</w:t>
+      </w:r>
+      <w:r>
+        <w:rPr>
+          <w:rFonts w:ascii="Courier New" w:hAnsi="Courier New" w:cs="Courier New"/>
+          <w:color w:val="000000"/>
+          <w:sz w:val="20"/>
+          <w:szCs w:val="20"/>
+          <w:lang w:val="fr-CA" w:eastAsia="fr-CA"/>
+        </w:rPr>
+        <w:t>Override</w:t>
+      </w:r>
+    </w:p>
+    <w:p>
+      <w:pPr>
+        <w:autoSpaceDE w:val="0"/>
+        <w:autoSpaceDN w:val="0"/>
+        <w:adjustRightInd w:val="0"/>
+        <w:rPr>
+          <w:rFonts w:ascii="Courier New" w:hAnsi="Courier New" w:cs="Courier New"/>
+          <w:sz w:val="20"/>
+          <w:szCs w:val="20"/>
+          <w:lang w:val="fr-CA" w:eastAsia="fr-CA"/>
+        </w:rPr>
+      </w:pPr>
+      <w:r>
+        <w:rPr>
+          <w:rFonts w:ascii="Courier New" w:hAnsi="Courier New" w:cs="Courier New"/>
+          <w:color w:val="000000"/>
+          <w:sz w:val="20"/>
+          <w:szCs w:val="20"/>
+          <w:lang w:val="fr-CA" w:eastAsia="fr-CA"/>
+        </w:rPr>
+        <w:tab/>
+      </w:r>
+      <w:r>
+        <w:rPr>
+          <w:rFonts w:ascii="Courier New" w:hAnsi="Courier New" w:cs="Courier New"/>
+          <w:b/>
+          <w:bCs/>
+          <w:color w:val="7F0055"/>
+          <w:sz w:val="20"/>
+          <w:szCs w:val="20"/>
+          <w:lang w:val="fr-CA" w:eastAsia="fr-CA"/>
+        </w:rPr>
+        <w:t>public</w:t>
+      </w:r>
+      <w:r>
+        <w:rPr>
+          <w:rFonts w:ascii="Courier New" w:hAnsi="Courier New" w:cs="Courier New"/>
+          <w:color w:val="000000"/>
+          <w:sz w:val="20"/>
+          <w:szCs w:val="20"/>
+          <w:lang w:val="fr-CA" w:eastAsia="fr-CA"/>
+        </w:rPr>
+        <w:t xml:space="preserve"> PathList solve(Data input) </w:t>
+      </w:r>
+    </w:p>
+    <w:p>
+      <w:pPr>
+        <w:autoSpaceDE w:val="0"/>
+        <w:autoSpaceDN w:val="0"/>
+        <w:adjustRightInd w:val="0"/>
+        <w:rPr>
+          <w:rFonts w:ascii="Courier New" w:hAnsi="Courier New" w:cs="Courier New"/>
+          <w:sz w:val="20"/>
+          <w:szCs w:val="20"/>
+          <w:lang w:val="fr-CA" w:eastAsia="fr-CA"/>
+        </w:rPr>
+      </w:pPr>
+      <w:r>
+        <w:rPr>
+          <w:rFonts w:ascii="Courier New" w:hAnsi="Courier New" w:cs="Courier New"/>
+          <w:color w:val="000000"/>
+          <w:sz w:val="20"/>
+          <w:szCs w:val="20"/>
+          <w:lang w:val="fr-CA" w:eastAsia="fr-CA"/>
+        </w:rPr>
+        <w:tab/>
+        <w:t>{</w:t>
+      </w:r>
+    </w:p>
+    <w:p>
+      <w:pPr>
+        <w:autoSpaceDE w:val="0"/>
+        <w:autoSpaceDN w:val="0"/>
+        <w:adjustRightInd w:val="0"/>
+        <w:rPr>
+          <w:rFonts w:ascii="Courier New" w:hAnsi="Courier New" w:cs="Courier New"/>
+          <w:sz w:val="20"/>
+          <w:szCs w:val="20"/>
+          <w:lang w:val="fr-CA" w:eastAsia="fr-CA"/>
+        </w:rPr>
+      </w:pPr>
+      <w:r>
+        <w:rPr>
+          <w:rFonts w:ascii="Courier New" w:hAnsi="Courier New" w:cs="Courier New"/>
+          <w:color w:val="000000"/>
+          <w:sz w:val="20"/>
+          <w:szCs w:val="20"/>
+          <w:lang w:val="fr-CA" w:eastAsia="fr-CA"/>
+        </w:rPr>
+        <w:tab/>
+      </w:r>
+      <w:r>
+        <w:rPr>
+          <w:rFonts w:ascii="Courier New" w:hAnsi="Courier New" w:cs="Courier New"/>
+          <w:color w:val="000000"/>
+          <w:sz w:val="20"/>
+          <w:szCs w:val="20"/>
+          <w:lang w:val="fr-CA" w:eastAsia="fr-CA"/>
+        </w:rPr>
+        <w:tab/>
+      </w:r>
+      <w:r>
+        <w:rPr>
+          <w:rFonts w:ascii="Courier New" w:hAnsi="Courier New" w:cs="Courier New"/>
+          <w:color w:val="3F7F5F"/>
+          <w:sz w:val="20"/>
+          <w:szCs w:val="20"/>
+          <w:lang w:val="fr-CA" w:eastAsia="fr-CA"/>
+        </w:rPr>
+        <w:t xml:space="preserve">// </w:t>
+      </w:r>
+      <w:r>
+        <w:rPr>
+          <w:rFonts w:ascii="Courier New" w:hAnsi="Courier New" w:cs="Courier New"/>
+          <w:b/>
+          <w:bCs/>
+          <w:color w:val="7F9FBF"/>
+          <w:sz w:val="20"/>
+          <w:szCs w:val="20"/>
+          <w:lang w:val="fr-CA" w:eastAsia="fr-CA"/>
+        </w:rPr>
+        <w:t>TODO</w:t>
+      </w:r>
+      <w:r>
+        <w:rPr>
+          <w:rFonts w:ascii="Courier New" w:hAnsi="Courier New" w:cs="Courier New"/>
+          <w:color w:val="3F7F5F"/>
+          <w:sz w:val="20"/>
+          <w:szCs w:val="20"/>
+          <w:lang w:val="fr-CA" w:eastAsia="fr-CA"/>
+        </w:rPr>
+        <w:t xml:space="preserve"> Auto-generated method stub</w:t>
+      </w:r>
+    </w:p>
+    <w:p>
+      <w:pPr>
+        <w:autoSpaceDE w:val="0"/>
+        <w:autoSpaceDN w:val="0"/>
+        <w:adjustRightInd w:val="0"/>
+        <w:rPr>
+          <w:rFonts w:ascii="Courier New" w:hAnsi="Courier New" w:cs="Courier New"/>
+          <w:sz w:val="20"/>
+          <w:szCs w:val="20"/>
+          <w:lang w:val="fr-CA" w:eastAsia="fr-CA"/>
+        </w:rPr>
+      </w:pPr>
+      <w:r>
+        <w:rPr>
+          <w:rFonts w:ascii="Courier New" w:hAnsi="Courier New" w:cs="Courier New"/>
+          <w:color w:val="000000"/>
+          <w:sz w:val="20"/>
+          <w:szCs w:val="20"/>
+          <w:lang w:val="fr-CA" w:eastAsia="fr-CA"/>
+        </w:rPr>
+        <w:tab/>
+      </w:r>
+      <w:r>
+        <w:rPr>
+          <w:rFonts w:ascii="Courier New" w:hAnsi="Courier New" w:cs="Courier New"/>
+          <w:color w:val="000000"/>
+          <w:sz w:val="20"/>
+          <w:szCs w:val="20"/>
+          <w:lang w:val="fr-CA" w:eastAsia="fr-CA"/>
+        </w:rPr>
+        <w:tab/>
+        <w:t>links = input.getLinks();</w:t>
+      </w:r>
+    </w:p>
+    <w:p>
+      <w:pPr>
+        <w:autoSpaceDE w:val="0"/>
+        <w:autoSpaceDN w:val="0"/>
+        <w:adjustRightInd w:val="0"/>
+        <w:rPr>
+          <w:rFonts w:ascii="Courier New" w:hAnsi="Courier New" w:cs="Courier New"/>
+          <w:sz w:val="20"/>
+          <w:szCs w:val="20"/>
+          <w:lang w:val="fr-CA" w:eastAsia="fr-CA"/>
+        </w:rPr>
+      </w:pPr>
+      <w:r>
+        <w:rPr>
+          <w:rFonts w:ascii="Courier New" w:hAnsi="Courier New" w:cs="Courier New"/>
+          <w:color w:val="000000"/>
+          <w:sz w:val="20"/>
+          <w:szCs w:val="20"/>
+          <w:lang w:val="fr-CA" w:eastAsia="fr-CA"/>
+        </w:rPr>
+        <w:tab/>
+      </w:r>
+      <w:r>
+        <w:rPr>
+          <w:rFonts w:ascii="Courier New" w:hAnsi="Courier New" w:cs="Courier New"/>
+          <w:color w:val="000000"/>
+          <w:sz w:val="20"/>
+          <w:szCs w:val="20"/>
+          <w:lang w:val="fr-CA" w:eastAsia="fr-CA"/>
+        </w:rPr>
+        <w:tab/>
+        <w:t>start = input.getDepart();</w:t>
+      </w:r>
+    </w:p>
+    <w:p>
+      <w:pPr>
+        <w:autoSpaceDE w:val="0"/>
+        <w:autoSpaceDN w:val="0"/>
+        <w:adjustRightInd w:val="0"/>
+        <w:rPr>
+          <w:rFonts w:ascii="Courier New" w:hAnsi="Courier New" w:cs="Courier New"/>
+          <w:sz w:val="20"/>
+          <w:szCs w:val="20"/>
+          <w:lang w:val="fr-CA" w:eastAsia="fr-CA"/>
+        </w:rPr>
+      </w:pPr>
+      <w:r>
+        <w:rPr>
+          <w:rFonts w:ascii="Courier New" w:hAnsi="Courier New" w:cs="Courier New"/>
+          <w:color w:val="000000"/>
+          <w:sz w:val="20"/>
+          <w:szCs w:val="20"/>
+          <w:lang w:val="fr-CA" w:eastAsia="fr-CA"/>
+        </w:rPr>
+        <w:tab/>
+      </w:r>
+      <w:r>
+        <w:rPr>
+          <w:rFonts w:ascii="Courier New" w:hAnsi="Courier New" w:cs="Courier New"/>
+          <w:color w:val="000000"/>
+          <w:sz w:val="20"/>
+          <w:szCs w:val="20"/>
+          <w:lang w:val="fr-CA" w:eastAsia="fr-CA"/>
+        </w:rPr>
+        <w:tab/>
+      </w:r>
+    </w:p>
+    <w:p>
+      <w:pPr>
+        <w:autoSpaceDE w:val="0"/>
+        <w:autoSpaceDN w:val="0"/>
+        <w:adjustRightInd w:val="0"/>
+        <w:rPr>
+          <w:rFonts w:ascii="Courier New" w:hAnsi="Courier New" w:cs="Courier New"/>
+          <w:sz w:val="20"/>
+          <w:szCs w:val="20"/>
+          <w:lang w:val="fr-CA" w:eastAsia="fr-CA"/>
+        </w:rPr>
+      </w:pPr>
+      <w:r>
+        <w:rPr>
+          <w:rFonts w:ascii="Courier New" w:hAnsi="Courier New" w:cs="Courier New"/>
+          <w:color w:val="000000"/>
+          <w:sz w:val="20"/>
+          <w:szCs w:val="20"/>
+          <w:lang w:val="fr-CA" w:eastAsia="fr-CA"/>
+        </w:rPr>
+        <w:lastRenderedPageBreak/>
+        <w:tab/>
+      </w:r>
+      <w:r>
+        <w:rPr>
+          <w:rFonts w:ascii="Courier New" w:hAnsi="Courier New" w:cs="Courier New"/>
+          <w:color w:val="000000"/>
+          <w:sz w:val="20"/>
+          <w:szCs w:val="20"/>
+          <w:lang w:val="fr-CA" w:eastAsia="fr-CA"/>
+        </w:rPr>
+        <w:tab/>
+        <w:t xml:space="preserve">nodeDone = </w:t>
+      </w:r>
+      <w:r>
+        <w:rPr>
+          <w:rFonts w:ascii="Courier New" w:hAnsi="Courier New" w:cs="Courier New"/>
+          <w:b/>
+          <w:bCs/>
+          <w:color w:val="7F0055"/>
+          <w:sz w:val="20"/>
+          <w:szCs w:val="20"/>
+          <w:lang w:val="fr-CA" w:eastAsia="fr-CA"/>
+        </w:rPr>
+        <w:t>new</w:t>
+      </w:r>
+      <w:r>
+        <w:rPr>
+          <w:rFonts w:ascii="Courier New" w:hAnsi="Courier New" w:cs="Courier New"/>
+          <w:color w:val="000000"/>
+          <w:sz w:val="20"/>
+          <w:szCs w:val="20"/>
+          <w:lang w:val="fr-CA" w:eastAsia="fr-CA"/>
+        </w:rPr>
+        <w:t xml:space="preserve"> </w:t>
+      </w:r>
+      <w:r>
+        <w:rPr>
+          <w:rFonts w:ascii="Courier New" w:hAnsi="Courier New" w:cs="Courier New"/>
+          <w:b/>
+          <w:bCs/>
+          <w:color w:val="7F0055"/>
+          <w:sz w:val="20"/>
+          <w:szCs w:val="20"/>
+          <w:lang w:val="fr-CA" w:eastAsia="fr-CA"/>
+        </w:rPr>
+        <w:t>boolean</w:t>
+      </w:r>
+      <w:r>
+        <w:rPr>
+          <w:rFonts w:ascii="Courier New" w:hAnsi="Courier New" w:cs="Courier New"/>
+          <w:color w:val="000000"/>
+          <w:sz w:val="20"/>
+          <w:szCs w:val="20"/>
+          <w:lang w:val="fr-CA" w:eastAsia="fr-CA"/>
+        </w:rPr>
+        <w:t>[input.getNbSommet()];</w:t>
+      </w:r>
+    </w:p>
+    <w:p>
+      <w:pPr>
+        <w:autoSpaceDE w:val="0"/>
+        <w:autoSpaceDN w:val="0"/>
+        <w:adjustRightInd w:val="0"/>
+        <w:rPr>
+          <w:rFonts w:ascii="Courier New" w:hAnsi="Courier New" w:cs="Courier New"/>
+          <w:sz w:val="20"/>
+          <w:szCs w:val="20"/>
+          <w:lang w:val="fr-CA" w:eastAsia="fr-CA"/>
+        </w:rPr>
+      </w:pPr>
+      <w:r>
+        <w:rPr>
+          <w:rFonts w:ascii="Courier New" w:hAnsi="Courier New" w:cs="Courier New"/>
+          <w:color w:val="000000"/>
+          <w:sz w:val="20"/>
+          <w:szCs w:val="20"/>
+          <w:lang w:val="fr-CA" w:eastAsia="fr-CA"/>
+        </w:rPr>
+        <w:tab/>
+      </w:r>
+      <w:r>
+        <w:rPr>
+          <w:rFonts w:ascii="Courier New" w:hAnsi="Courier New" w:cs="Courier New"/>
+          <w:color w:val="000000"/>
+          <w:sz w:val="20"/>
+          <w:szCs w:val="20"/>
+          <w:lang w:val="fr-CA" w:eastAsia="fr-CA"/>
+        </w:rPr>
+        <w:tab/>
+      </w:r>
+      <w:r>
+        <w:rPr>
+          <w:rFonts w:ascii="Courier New" w:hAnsi="Courier New" w:cs="Courier New"/>
+          <w:b/>
+          <w:bCs/>
+          <w:color w:val="7F0055"/>
+          <w:sz w:val="20"/>
+          <w:szCs w:val="20"/>
+          <w:lang w:val="fr-CA" w:eastAsia="fr-CA"/>
+        </w:rPr>
+        <w:t>for</w:t>
+      </w:r>
+      <w:r>
+        <w:rPr>
+          <w:rFonts w:ascii="Courier New" w:hAnsi="Courier New" w:cs="Courier New"/>
+          <w:color w:val="000000"/>
+          <w:sz w:val="20"/>
+          <w:szCs w:val="20"/>
+          <w:lang w:val="fr-CA" w:eastAsia="fr-CA"/>
+        </w:rPr>
+        <w:t xml:space="preserve"> (</w:t>
+      </w:r>
+      <w:r>
+        <w:rPr>
+          <w:rFonts w:ascii="Courier New" w:hAnsi="Courier New" w:cs="Courier New"/>
+          <w:b/>
+          <w:bCs/>
+          <w:color w:val="7F0055"/>
+          <w:sz w:val="20"/>
+          <w:szCs w:val="20"/>
+          <w:lang w:val="fr-CA" w:eastAsia="fr-CA"/>
+        </w:rPr>
+        <w:t>int</w:t>
+      </w:r>
+      <w:r>
+        <w:rPr>
+          <w:rFonts w:ascii="Courier New" w:hAnsi="Courier New" w:cs="Courier New"/>
+          <w:color w:val="000000"/>
+          <w:sz w:val="20"/>
+          <w:szCs w:val="20"/>
+          <w:lang w:val="fr-CA" w:eastAsia="fr-CA"/>
+        </w:rPr>
+        <w:t xml:space="preserve"> i=0;i&lt;nodeDone.length;i++)</w:t>
+      </w:r>
+    </w:p>
+    <w:p>
+      <w:pPr>
+        <w:autoSpaceDE w:val="0"/>
+        <w:autoSpaceDN w:val="0"/>
+        <w:adjustRightInd w:val="0"/>
+        <w:rPr>
+          <w:rFonts w:ascii="Courier New" w:hAnsi="Courier New" w:cs="Courier New"/>
+          <w:sz w:val="20"/>
+          <w:szCs w:val="20"/>
+          <w:lang w:val="fr-CA" w:eastAsia="fr-CA"/>
+        </w:rPr>
+      </w:pPr>
+      <w:r>
+        <w:rPr>
+          <w:rFonts w:ascii="Courier New" w:hAnsi="Courier New" w:cs="Courier New"/>
+          <w:color w:val="000000"/>
+          <w:sz w:val="20"/>
+          <w:szCs w:val="20"/>
+          <w:lang w:val="fr-CA" w:eastAsia="fr-CA"/>
+        </w:rPr>
+        <w:tab/>
+      </w:r>
+      <w:r>
+        <w:rPr>
+          <w:rFonts w:ascii="Courier New" w:hAnsi="Courier New" w:cs="Courier New"/>
+          <w:color w:val="000000"/>
+          <w:sz w:val="20"/>
+          <w:szCs w:val="20"/>
+          <w:lang w:val="fr-CA" w:eastAsia="fr-CA"/>
+        </w:rPr>
+        <w:tab/>
+      </w:r>
+      <w:r>
+        <w:rPr>
+          <w:rFonts w:ascii="Courier New" w:hAnsi="Courier New" w:cs="Courier New"/>
+          <w:color w:val="000000"/>
+          <w:sz w:val="20"/>
+          <w:szCs w:val="20"/>
+          <w:lang w:val="fr-CA" w:eastAsia="fr-CA"/>
+        </w:rPr>
+        <w:tab/>
+        <w:t>nodeDone[i]=</w:t>
+      </w:r>
+      <w:r>
+        <w:rPr>
+          <w:rFonts w:ascii="Courier New" w:hAnsi="Courier New" w:cs="Courier New"/>
+          <w:b/>
+          <w:bCs/>
+          <w:color w:val="7F0055"/>
+          <w:sz w:val="20"/>
+          <w:szCs w:val="20"/>
+          <w:lang w:val="fr-CA" w:eastAsia="fr-CA"/>
+        </w:rPr>
+        <w:t>false</w:t>
+      </w:r>
+      <w:r>
+        <w:rPr>
+          <w:rFonts w:ascii="Courier New" w:hAnsi="Courier New" w:cs="Courier New"/>
+          <w:color w:val="000000"/>
+          <w:sz w:val="20"/>
+          <w:szCs w:val="20"/>
+          <w:lang w:val="fr-CA" w:eastAsia="fr-CA"/>
+        </w:rPr>
+        <w:t>;</w:t>
+      </w:r>
+    </w:p>
+    <w:p>
+      <w:pPr>
+        <w:autoSpaceDE w:val="0"/>
+        <w:autoSpaceDN w:val="0"/>
+        <w:adjustRightInd w:val="0"/>
+        <w:rPr>
+          <w:rFonts w:ascii="Courier New" w:hAnsi="Courier New" w:cs="Courier New"/>
+          <w:sz w:val="20"/>
+          <w:szCs w:val="20"/>
+          <w:lang w:val="fr-CA" w:eastAsia="fr-CA"/>
+        </w:rPr>
+      </w:pPr>
+      <w:r>
+        <w:rPr>
+          <w:rFonts w:ascii="Courier New" w:hAnsi="Courier New" w:cs="Courier New"/>
+          <w:color w:val="000000"/>
+          <w:sz w:val="20"/>
+          <w:szCs w:val="20"/>
+          <w:lang w:val="fr-CA" w:eastAsia="fr-CA"/>
+        </w:rPr>
+        <w:tab/>
+      </w:r>
+      <w:r>
+        <w:rPr>
+          <w:rFonts w:ascii="Courier New" w:hAnsi="Courier New" w:cs="Courier New"/>
+          <w:color w:val="000000"/>
+          <w:sz w:val="20"/>
+          <w:szCs w:val="20"/>
+          <w:lang w:val="fr-CA" w:eastAsia="fr-CA"/>
+        </w:rPr>
+        <w:tab/>
+      </w:r>
+    </w:p>
+    <w:p>
+      <w:pPr>
+        <w:autoSpaceDE w:val="0"/>
+        <w:autoSpaceDN w:val="0"/>
+        <w:adjustRightInd w:val="0"/>
+        <w:rPr>
+          <w:rFonts w:ascii="Courier New" w:hAnsi="Courier New" w:cs="Courier New"/>
+          <w:sz w:val="20"/>
+          <w:szCs w:val="20"/>
+          <w:lang w:val="fr-CA" w:eastAsia="fr-CA"/>
+        </w:rPr>
+      </w:pPr>
+      <w:r>
+        <w:rPr>
+          <w:rFonts w:ascii="Courier New" w:hAnsi="Courier New" w:cs="Courier New"/>
+          <w:color w:val="000000"/>
+          <w:sz w:val="20"/>
+          <w:szCs w:val="20"/>
+          <w:lang w:val="fr-CA" w:eastAsia="fr-CA"/>
+        </w:rPr>
+        <w:tab/>
+      </w:r>
+      <w:r>
+        <w:rPr>
+          <w:rFonts w:ascii="Courier New" w:hAnsi="Courier New" w:cs="Courier New"/>
+          <w:color w:val="000000"/>
+          <w:sz w:val="20"/>
+          <w:szCs w:val="20"/>
+          <w:lang w:val="fr-CA" w:eastAsia="fr-CA"/>
+        </w:rPr>
+        <w:tab/>
+        <w:t xml:space="preserve">recursion(input, input.getDepart(), </w:t>
+      </w:r>
+      <w:r>
+        <w:rPr>
+          <w:rFonts w:ascii="Courier New" w:hAnsi="Courier New" w:cs="Courier New"/>
+          <w:b/>
+          <w:bCs/>
+          <w:color w:val="7F0055"/>
+          <w:sz w:val="20"/>
+          <w:szCs w:val="20"/>
+          <w:lang w:val="fr-CA" w:eastAsia="fr-CA"/>
+        </w:rPr>
+        <w:t>new</w:t>
+      </w:r>
+      <w:r>
+        <w:rPr>
+          <w:rFonts w:ascii="Courier New" w:hAnsi="Courier New" w:cs="Courier New"/>
+          <w:color w:val="000000"/>
+          <w:sz w:val="20"/>
+          <w:szCs w:val="20"/>
+          <w:lang w:val="fr-CA" w:eastAsia="fr-CA"/>
+        </w:rPr>
+        <w:t xml:space="preserve"> LinkedList&lt;Integer&gt;()); </w:t>
+      </w:r>
+      <w:r>
+        <w:rPr>
+          <w:rFonts w:ascii="Courier New" w:hAnsi="Courier New" w:cs="Courier New"/>
+          <w:color w:val="3F7F5F"/>
+          <w:sz w:val="20"/>
+          <w:szCs w:val="20"/>
+          <w:lang w:val="fr-CA" w:eastAsia="fr-CA"/>
+        </w:rPr>
+        <w:t>//O(N^N)</w:t>
+      </w:r>
+      <w:r>
+        <w:rPr>
+          <w:rFonts w:ascii="Courier New" w:hAnsi="Courier New" w:cs="Courier New"/>
+          <w:color w:val="000000"/>
+          <w:sz w:val="20"/>
+          <w:szCs w:val="20"/>
+          <w:lang w:val="fr-CA" w:eastAsia="fr-CA"/>
+        </w:rPr>
+        <w:tab/>
+      </w:r>
+      <w:r>
+        <w:rPr>
+          <w:rFonts w:ascii="Courier New" w:hAnsi="Courier New" w:cs="Courier New"/>
+          <w:color w:val="000000"/>
+          <w:sz w:val="20"/>
+          <w:szCs w:val="20"/>
+          <w:lang w:val="fr-CA" w:eastAsia="fr-CA"/>
+        </w:rPr>
+        <w:tab/>
+      </w:r>
+    </w:p>
+    <w:p>
+      <w:pPr>
+        <w:autoSpaceDE w:val="0"/>
+        <w:autoSpaceDN w:val="0"/>
+        <w:adjustRightInd w:val="0"/>
+        <w:rPr>
+          <w:rFonts w:ascii="Courier New" w:hAnsi="Courier New" w:cs="Courier New"/>
+          <w:sz w:val="20"/>
+          <w:szCs w:val="20"/>
+          <w:lang w:val="fr-CA" w:eastAsia="fr-CA"/>
+        </w:rPr>
+      </w:pPr>
+      <w:r>
+        <w:rPr>
+          <w:rFonts w:ascii="Courier New" w:hAnsi="Courier New" w:cs="Courier New"/>
+          <w:color w:val="000000"/>
+          <w:sz w:val="20"/>
+          <w:szCs w:val="20"/>
+          <w:lang w:val="fr-CA" w:eastAsia="fr-CA"/>
+        </w:rPr>
+        <w:tab/>
+      </w:r>
+      <w:r>
+        <w:rPr>
+          <w:rFonts w:ascii="Courier New" w:hAnsi="Courier New" w:cs="Courier New"/>
+          <w:color w:val="000000"/>
+          <w:sz w:val="20"/>
+          <w:szCs w:val="20"/>
+          <w:lang w:val="fr-CA" w:eastAsia="fr-CA"/>
+        </w:rPr>
+        <w:tab/>
+      </w:r>
+      <w:r>
+        <w:rPr>
+          <w:rFonts w:ascii="Courier New" w:hAnsi="Courier New" w:cs="Courier New"/>
+          <w:b/>
+          <w:bCs/>
+          <w:color w:val="7F0055"/>
+          <w:sz w:val="20"/>
+          <w:szCs w:val="20"/>
+          <w:lang w:val="fr-CA" w:eastAsia="fr-CA"/>
+        </w:rPr>
+        <w:t>return</w:t>
+      </w:r>
+      <w:r>
+        <w:rPr>
+          <w:rFonts w:ascii="Courier New" w:hAnsi="Courier New" w:cs="Courier New"/>
+          <w:color w:val="000000"/>
+          <w:sz w:val="20"/>
+          <w:szCs w:val="20"/>
+          <w:lang w:val="fr-CA" w:eastAsia="fr-CA"/>
+        </w:rPr>
+        <w:t xml:space="preserve"> list;</w:t>
+      </w:r>
+    </w:p>
+    <w:p>
+      <w:pPr>
+        <w:autoSpaceDE w:val="0"/>
+        <w:autoSpaceDN w:val="0"/>
+        <w:adjustRightInd w:val="0"/>
+        <w:rPr>
+          <w:rFonts w:ascii="Courier New" w:hAnsi="Courier New" w:cs="Courier New"/>
+          <w:sz w:val="20"/>
+          <w:szCs w:val="20"/>
+          <w:lang w:val="fr-CA" w:eastAsia="fr-CA"/>
+        </w:rPr>
+      </w:pPr>
+      <w:r>
+        <w:rPr>
+          <w:rFonts w:ascii="Courier New" w:hAnsi="Courier New" w:cs="Courier New"/>
+          <w:color w:val="000000"/>
+          <w:sz w:val="20"/>
+          <w:szCs w:val="20"/>
+          <w:lang w:val="fr-CA" w:eastAsia="fr-CA"/>
+        </w:rPr>
+        <w:tab/>
+        <w:t>}</w:t>
+      </w:r>
+    </w:p>
+    <w:p>
+      <w:pPr>
+        <w:autoSpaceDE w:val="0"/>
+        <w:autoSpaceDN w:val="0"/>
+        <w:adjustRightInd w:val="0"/>
+        <w:rPr>
+          <w:rFonts w:ascii="Courier New" w:hAnsi="Courier New" w:cs="Courier New"/>
+          <w:sz w:val="20"/>
+          <w:szCs w:val="20"/>
+          <w:lang w:val="fr-CA" w:eastAsia="fr-CA"/>
+        </w:rPr>
+      </w:pPr>
+      <w:r>
+        <w:rPr>
+          <w:rFonts w:ascii="Courier New" w:hAnsi="Courier New" w:cs="Courier New"/>
+          <w:color w:val="000000"/>
+          <w:sz w:val="20"/>
+          <w:szCs w:val="20"/>
+          <w:lang w:val="fr-CA" w:eastAsia="fr-CA"/>
+        </w:rPr>
+        <w:tab/>
+      </w:r>
+      <w:r>
+        <w:rPr>
+          <w:rFonts w:ascii="Courier New" w:hAnsi="Courier New" w:cs="Courier New"/>
+          <w:color w:val="3F5FBF"/>
+          <w:sz w:val="20"/>
+          <w:szCs w:val="20"/>
+          <w:lang w:val="fr-CA" w:eastAsia="fr-CA"/>
+        </w:rPr>
+        <w:t xml:space="preserve">/** </w:t>
+      </w:r>
+    </w:p>
+    <w:p>
+      <w:pPr>
+        <w:autoSpaceDE w:val="0"/>
+        <w:autoSpaceDN w:val="0"/>
+        <w:adjustRightInd w:val="0"/>
+        <w:rPr>
+          <w:rFonts w:ascii="Courier New" w:hAnsi="Courier New" w:cs="Courier New"/>
+          <w:sz w:val="20"/>
+          <w:szCs w:val="20"/>
+          <w:lang w:val="fr-CA" w:eastAsia="fr-CA"/>
+        </w:rPr>
+      </w:pPr>
+      <w:r>
+        <w:rPr>
+          <w:rFonts w:ascii="Courier New" w:hAnsi="Courier New" w:cs="Courier New"/>
+          <w:color w:val="3F5FBF"/>
+          <w:sz w:val="20"/>
+          <w:szCs w:val="20"/>
+          <w:lang w:val="fr-CA" w:eastAsia="fr-CA"/>
+        </w:rPr>
+        <w:tab/>
+        <w:t xml:space="preserve"> * À cause </w:t>
+      </w:r>
+      <w:r>
+        <w:rPr>
+          <w:rFonts w:ascii="Courier New" w:hAnsi="Courier New" w:cs="Courier New"/>
+          <w:color w:val="3F5FBF"/>
+          <w:sz w:val="20"/>
+          <w:szCs w:val="20"/>
+          <w:u w:val="single"/>
+          <w:lang w:val="fr-CA" w:eastAsia="fr-CA"/>
+        </w:rPr>
+        <w:t>de</w:t>
+      </w:r>
+      <w:r>
+        <w:rPr>
+          <w:rFonts w:ascii="Courier New" w:hAnsi="Courier New" w:cs="Courier New"/>
+          <w:color w:val="3F5FBF"/>
+          <w:sz w:val="20"/>
+          <w:szCs w:val="20"/>
+          <w:lang w:val="fr-CA" w:eastAsia="fr-CA"/>
+        </w:rPr>
+        <w:t xml:space="preserve"> </w:t>
+      </w:r>
+      <w:r>
+        <w:rPr>
+          <w:rFonts w:ascii="Courier New" w:hAnsi="Courier New" w:cs="Courier New"/>
+          <w:color w:val="3F5FBF"/>
+          <w:sz w:val="20"/>
+          <w:szCs w:val="20"/>
+          <w:u w:val="single"/>
+          <w:lang w:val="fr-CA" w:eastAsia="fr-CA"/>
+        </w:rPr>
+        <w:t>la</w:t>
+      </w:r>
+      <w:r>
+        <w:rPr>
+          <w:rFonts w:ascii="Courier New" w:hAnsi="Courier New" w:cs="Courier New"/>
+          <w:color w:val="3F5FBF"/>
+          <w:sz w:val="20"/>
+          <w:szCs w:val="20"/>
+          <w:lang w:val="fr-CA" w:eastAsia="fr-CA"/>
+        </w:rPr>
+        <w:t xml:space="preserve"> </w:t>
+      </w:r>
+      <w:r>
+        <w:rPr>
+          <w:rFonts w:ascii="Courier New" w:hAnsi="Courier New" w:cs="Courier New"/>
+          <w:color w:val="3F5FBF"/>
+          <w:sz w:val="20"/>
+          <w:szCs w:val="20"/>
+          <w:u w:val="single"/>
+          <w:lang w:val="fr-CA" w:eastAsia="fr-CA"/>
+        </w:rPr>
+        <w:t>récursion</w:t>
+      </w:r>
+      <w:r>
+        <w:rPr>
+          <w:rFonts w:ascii="Courier New" w:hAnsi="Courier New" w:cs="Courier New"/>
+          <w:color w:val="3F5FBF"/>
+          <w:sz w:val="20"/>
+          <w:szCs w:val="20"/>
+          <w:lang w:val="fr-CA" w:eastAsia="fr-CA"/>
+        </w:rPr>
+        <w:t xml:space="preserve"> </w:t>
+      </w:r>
+      <w:r>
+        <w:rPr>
+          <w:rFonts w:ascii="Courier New" w:hAnsi="Courier New" w:cs="Courier New"/>
+          <w:color w:val="3F5FBF"/>
+          <w:sz w:val="20"/>
+          <w:szCs w:val="20"/>
+          <w:u w:val="single"/>
+          <w:lang w:val="fr-CA" w:eastAsia="fr-CA"/>
+        </w:rPr>
+        <w:t>de</w:t>
+      </w:r>
+      <w:r>
+        <w:rPr>
+          <w:rFonts w:ascii="Courier New" w:hAnsi="Courier New" w:cs="Courier New"/>
+          <w:color w:val="3F5FBF"/>
+          <w:sz w:val="20"/>
+          <w:szCs w:val="20"/>
+          <w:lang w:val="fr-CA" w:eastAsia="fr-CA"/>
+        </w:rPr>
+        <w:t xml:space="preserve"> </w:t>
+      </w:r>
+      <w:r>
+        <w:rPr>
+          <w:rFonts w:ascii="Courier New" w:hAnsi="Courier New" w:cs="Courier New"/>
+          <w:color w:val="3F5FBF"/>
+          <w:sz w:val="20"/>
+          <w:szCs w:val="20"/>
+          <w:u w:val="single"/>
+          <w:lang w:val="fr-CA" w:eastAsia="fr-CA"/>
+        </w:rPr>
+        <w:t>la</w:t>
+      </w:r>
+      <w:r>
+        <w:rPr>
+          <w:rFonts w:ascii="Courier New" w:hAnsi="Courier New" w:cs="Courier New"/>
+          <w:color w:val="3F5FBF"/>
+          <w:sz w:val="20"/>
+          <w:szCs w:val="20"/>
+          <w:lang w:val="fr-CA" w:eastAsia="fr-CA"/>
+        </w:rPr>
+        <w:t xml:space="preserve"> </w:t>
+      </w:r>
+      <w:r>
+        <w:rPr>
+          <w:rFonts w:ascii="Courier New" w:hAnsi="Courier New" w:cs="Courier New"/>
+          <w:color w:val="3F5FBF"/>
+          <w:sz w:val="20"/>
+          <w:szCs w:val="20"/>
+          <w:u w:val="single"/>
+          <w:lang w:val="fr-CA" w:eastAsia="fr-CA"/>
+        </w:rPr>
+        <w:t>ligne</w:t>
+      </w:r>
+      <w:r>
+        <w:rPr>
+          <w:rFonts w:ascii="Courier New" w:hAnsi="Courier New" w:cs="Courier New"/>
+          <w:color w:val="3F5FBF"/>
+          <w:sz w:val="20"/>
+          <w:szCs w:val="20"/>
+          <w:lang w:val="fr-CA" w:eastAsia="fr-CA"/>
+        </w:rPr>
+        <w:t xml:space="preserve"> 5, </w:t>
+      </w:r>
+      <w:r>
+        <w:rPr>
+          <w:rFonts w:ascii="Courier New" w:hAnsi="Courier New" w:cs="Courier New"/>
+          <w:color w:val="3F5FBF"/>
+          <w:sz w:val="20"/>
+          <w:szCs w:val="20"/>
+          <w:u w:val="single"/>
+          <w:lang w:val="fr-CA" w:eastAsia="fr-CA"/>
+        </w:rPr>
+        <w:t>la</w:t>
+      </w:r>
+      <w:r>
+        <w:rPr>
+          <w:rFonts w:ascii="Courier New" w:hAnsi="Courier New" w:cs="Courier New"/>
+          <w:color w:val="3F5FBF"/>
+          <w:sz w:val="20"/>
+          <w:szCs w:val="20"/>
+          <w:lang w:val="fr-CA" w:eastAsia="fr-CA"/>
+        </w:rPr>
+        <w:t xml:space="preserve"> </w:t>
+      </w:r>
+      <w:r>
+        <w:rPr>
+          <w:rFonts w:ascii="Courier New" w:hAnsi="Courier New" w:cs="Courier New"/>
+          <w:color w:val="3F5FBF"/>
+          <w:sz w:val="20"/>
+          <w:szCs w:val="20"/>
+          <w:u w:val="single"/>
+          <w:lang w:val="fr-CA" w:eastAsia="fr-CA"/>
+        </w:rPr>
+        <w:t>valeur</w:t>
+      </w:r>
+      <w:r>
+        <w:rPr>
+          <w:rFonts w:ascii="Courier New" w:hAnsi="Courier New" w:cs="Courier New"/>
+          <w:color w:val="3F5FBF"/>
+          <w:sz w:val="20"/>
+          <w:szCs w:val="20"/>
+          <w:lang w:val="fr-CA" w:eastAsia="fr-CA"/>
+        </w:rPr>
+        <w:t xml:space="preserve"> </w:t>
+      </w:r>
+      <w:r>
+        <w:rPr>
+          <w:rFonts w:ascii="Courier New" w:hAnsi="Courier New" w:cs="Courier New"/>
+          <w:color w:val="3F5FBF"/>
+          <w:sz w:val="20"/>
+          <w:szCs w:val="20"/>
+          <w:u w:val="single"/>
+          <w:lang w:val="fr-CA" w:eastAsia="fr-CA"/>
+        </w:rPr>
+        <w:t>de</w:t>
+      </w:r>
+      <w:r>
+        <w:rPr>
+          <w:rFonts w:ascii="Courier New" w:hAnsi="Courier New" w:cs="Courier New"/>
+          <w:color w:val="3F5FBF"/>
+          <w:sz w:val="20"/>
+          <w:szCs w:val="20"/>
+          <w:lang w:val="fr-CA" w:eastAsia="fr-CA"/>
+        </w:rPr>
+        <w:t xml:space="preserve"> </w:t>
+      </w:r>
+      <w:r>
+        <w:rPr>
+          <w:rFonts w:ascii="Courier New" w:hAnsi="Courier New" w:cs="Courier New"/>
+          <w:color w:val="3F5FBF"/>
+          <w:sz w:val="20"/>
+          <w:szCs w:val="20"/>
+          <w:u w:val="single"/>
+          <w:lang w:val="fr-CA" w:eastAsia="fr-CA"/>
+        </w:rPr>
+        <w:t>la</w:t>
+      </w:r>
+      <w:r>
+        <w:rPr>
+          <w:rFonts w:ascii="Courier New" w:hAnsi="Courier New" w:cs="Courier New"/>
+          <w:color w:val="3F5FBF"/>
+          <w:sz w:val="20"/>
+          <w:szCs w:val="20"/>
+          <w:lang w:val="fr-CA" w:eastAsia="fr-CA"/>
+        </w:rPr>
+        <w:t xml:space="preserve"> </w:t>
+      </w:r>
+      <w:r>
+        <w:rPr>
+          <w:rFonts w:ascii="Courier New" w:hAnsi="Courier New" w:cs="Courier New"/>
+          <w:color w:val="3F5FBF"/>
+          <w:sz w:val="20"/>
+          <w:szCs w:val="20"/>
+          <w:u w:val="single"/>
+          <w:lang w:val="fr-CA" w:eastAsia="fr-CA"/>
+        </w:rPr>
+        <w:t>fonction</w:t>
+      </w:r>
+      <w:r>
+        <w:rPr>
+          <w:rFonts w:ascii="Courier New" w:hAnsi="Courier New" w:cs="Courier New"/>
+          <w:color w:val="3F5FBF"/>
+          <w:sz w:val="20"/>
+          <w:szCs w:val="20"/>
+          <w:lang w:val="fr-CA" w:eastAsia="fr-CA"/>
+        </w:rPr>
+        <w:t xml:space="preserve"> </w:t>
+      </w:r>
+      <w:r>
+        <w:rPr>
+          <w:rFonts w:ascii="Courier New" w:hAnsi="Courier New" w:cs="Courier New"/>
+          <w:color w:val="3F5FBF"/>
+          <w:sz w:val="20"/>
+          <w:szCs w:val="20"/>
+          <w:u w:val="single"/>
+          <w:lang w:val="fr-CA" w:eastAsia="fr-CA"/>
+        </w:rPr>
+        <w:t>est</w:t>
+      </w:r>
+      <w:r>
+        <w:rPr>
+          <w:rFonts w:ascii="Courier New" w:hAnsi="Courier New" w:cs="Courier New"/>
+          <w:color w:val="3F5FBF"/>
+          <w:sz w:val="20"/>
+          <w:szCs w:val="20"/>
+          <w:lang w:val="fr-CA" w:eastAsia="fr-CA"/>
+        </w:rPr>
+        <w:t xml:space="preserve"> </w:t>
+      </w:r>
+      <w:r>
+        <w:rPr>
+          <w:rFonts w:ascii="Courier New" w:hAnsi="Courier New" w:cs="Courier New"/>
+          <w:color w:val="3F5FBF"/>
+          <w:sz w:val="20"/>
+          <w:szCs w:val="20"/>
+          <w:u w:val="single"/>
+          <w:lang w:val="fr-CA" w:eastAsia="fr-CA"/>
+        </w:rPr>
+        <w:t>de</w:t>
+      </w:r>
+      <w:r>
+        <w:rPr>
+          <w:rFonts w:ascii="Courier New" w:hAnsi="Courier New" w:cs="Courier New"/>
+          <w:color w:val="3F5FBF"/>
+          <w:sz w:val="20"/>
+          <w:szCs w:val="20"/>
+          <w:lang w:val="fr-CA" w:eastAsia="fr-CA"/>
+        </w:rPr>
+        <w:t xml:space="preserve"> :</w:t>
+      </w:r>
+    </w:p>
+    <w:p>
+      <w:pPr>
+        <w:autoSpaceDE w:val="0"/>
+        <w:autoSpaceDN w:val="0"/>
+        <w:adjustRightInd w:val="0"/>
+        <w:rPr>
+          <w:rFonts w:ascii="Courier New" w:hAnsi="Courier New" w:cs="Courier New"/>
+          <w:sz w:val="20"/>
+          <w:szCs w:val="20"/>
+          <w:lang w:val="fr-CA" w:eastAsia="fr-CA"/>
+        </w:rPr>
+      </w:pPr>
+      <w:r>
+        <w:rPr>
+          <w:rFonts w:ascii="Courier New" w:hAnsi="Courier New" w:cs="Courier New"/>
+          <w:color w:val="3F5FBF"/>
+          <w:sz w:val="20"/>
+          <w:szCs w:val="20"/>
+          <w:lang w:val="fr-CA" w:eastAsia="fr-CA"/>
+        </w:rPr>
+        <w:tab/>
+        <w:t xml:space="preserve"> * O(N^N)</w:t>
+      </w:r>
+    </w:p>
+    <w:p>
+      <w:pPr>
+        <w:autoSpaceDE w:val="0"/>
+        <w:autoSpaceDN w:val="0"/>
+        <w:adjustRightInd w:val="0"/>
+        <w:rPr>
+          <w:rFonts w:ascii="Courier New" w:hAnsi="Courier New" w:cs="Courier New"/>
+          <w:sz w:val="20"/>
+          <w:szCs w:val="20"/>
+          <w:lang w:val="fr-CA" w:eastAsia="fr-CA"/>
+        </w:rPr>
+      </w:pPr>
+      <w:r>
+        <w:rPr>
+          <w:rFonts w:ascii="Courier New" w:hAnsi="Courier New" w:cs="Courier New"/>
+          <w:color w:val="3F5FBF"/>
+          <w:sz w:val="20"/>
+          <w:szCs w:val="20"/>
+          <w:lang w:val="fr-CA" w:eastAsia="fr-CA"/>
+        </w:rPr>
+        <w:tab/>
+        <w:t xml:space="preserve"> * </w:t>
+      </w:r>
+    </w:p>
+    <w:p>
+      <w:pPr>
+        <w:autoSpaceDE w:val="0"/>
+        <w:autoSpaceDN w:val="0"/>
+        <w:adjustRightInd w:val="0"/>
+        <w:rPr>
+          <w:rFonts w:ascii="Courier New" w:hAnsi="Courier New" w:cs="Courier New"/>
+          <w:sz w:val="20"/>
+          <w:szCs w:val="20"/>
+          <w:lang w:val="fr-CA" w:eastAsia="fr-CA"/>
+        </w:rPr>
+      </w:pPr>
+      <w:r>
+        <w:rPr>
+          <w:rFonts w:ascii="Courier New" w:hAnsi="Courier New" w:cs="Courier New"/>
+          <w:color w:val="3F5FBF"/>
+          <w:sz w:val="20"/>
+          <w:szCs w:val="20"/>
+          <w:lang w:val="fr-CA" w:eastAsia="fr-CA"/>
+        </w:rPr>
+        <w:tab/>
+        <w:t xml:space="preserve"> * </w:t>
+      </w:r>
+      <w:r>
+        <w:rPr>
+          <w:rFonts w:ascii="Courier New" w:hAnsi="Courier New" w:cs="Courier New"/>
+          <w:b/>
+          <w:bCs/>
+          <w:color w:val="7F9FBF"/>
+          <w:sz w:val="20"/>
+          <w:szCs w:val="20"/>
+          <w:lang w:val="fr-CA" w:eastAsia="fr-CA"/>
+        </w:rPr>
+        <w:t>@param</w:t>
+      </w:r>
+      <w:r>
+        <w:rPr>
+          <w:rFonts w:ascii="Courier New" w:hAnsi="Courier New" w:cs="Courier New"/>
+          <w:color w:val="3F5FBF"/>
+          <w:sz w:val="20"/>
+          <w:szCs w:val="20"/>
+          <w:lang w:val="fr-CA" w:eastAsia="fr-CA"/>
+        </w:rPr>
+        <w:t xml:space="preserve"> data</w:t>
+      </w:r>
+    </w:p>
+    <w:p>
+      <w:pPr>
+        <w:autoSpaceDE w:val="0"/>
+        <w:autoSpaceDN w:val="0"/>
+        <w:adjustRightInd w:val="0"/>
+        <w:rPr>
+          <w:rFonts w:ascii="Courier New" w:hAnsi="Courier New" w:cs="Courier New"/>
+          <w:sz w:val="20"/>
+          <w:szCs w:val="20"/>
+          <w:lang w:val="fr-CA" w:eastAsia="fr-CA"/>
+        </w:rPr>
+      </w:pPr>
+      <w:r>
+        <w:rPr>
+          <w:rFonts w:ascii="Courier New" w:hAnsi="Courier New" w:cs="Courier New"/>
+          <w:color w:val="3F5FBF"/>
+          <w:sz w:val="20"/>
+          <w:szCs w:val="20"/>
+          <w:lang w:val="fr-CA" w:eastAsia="fr-CA"/>
+        </w:rPr>
+        <w:tab/>
+        <w:t xml:space="preserve"> * </w:t>
+      </w:r>
+      <w:r>
+        <w:rPr>
+          <w:rFonts w:ascii="Courier New" w:hAnsi="Courier New" w:cs="Courier New"/>
+          <w:b/>
+          <w:bCs/>
+          <w:color w:val="7F9FBF"/>
+          <w:sz w:val="20"/>
+          <w:szCs w:val="20"/>
+          <w:lang w:val="fr-CA" w:eastAsia="fr-CA"/>
+        </w:rPr>
+        <w:t>@param</w:t>
+      </w:r>
+      <w:r>
+        <w:rPr>
+          <w:rFonts w:ascii="Courier New" w:hAnsi="Courier New" w:cs="Courier New"/>
+          <w:color w:val="3F5FBF"/>
+          <w:sz w:val="20"/>
+          <w:szCs w:val="20"/>
+          <w:lang w:val="fr-CA" w:eastAsia="fr-CA"/>
+        </w:rPr>
+        <w:t xml:space="preserve"> node</w:t>
+      </w:r>
+    </w:p>
+    <w:p>
+      <w:pPr>
+        <w:autoSpaceDE w:val="0"/>
+        <w:autoSpaceDN w:val="0"/>
+        <w:adjustRightInd w:val="0"/>
+        <w:rPr>
+          <w:rFonts w:ascii="Courier New" w:hAnsi="Courier New" w:cs="Courier New"/>
+          <w:sz w:val="20"/>
+          <w:szCs w:val="20"/>
+          <w:lang w:val="fr-CA" w:eastAsia="fr-CA"/>
+        </w:rPr>
+      </w:pPr>
+      <w:r>
+        <w:rPr>
+          <w:rFonts w:ascii="Courier New" w:hAnsi="Courier New" w:cs="Courier New"/>
+          <w:color w:val="3F5FBF"/>
+          <w:sz w:val="20"/>
+          <w:szCs w:val="20"/>
+          <w:lang w:val="fr-CA" w:eastAsia="fr-CA"/>
+        </w:rPr>
+        <w:tab/>
+        <w:t xml:space="preserve"> * </w:t>
+      </w:r>
+      <w:r>
+        <w:rPr>
+          <w:rFonts w:ascii="Courier New" w:hAnsi="Courier New" w:cs="Courier New"/>
+          <w:b/>
+          <w:bCs/>
+          <w:color w:val="7F9FBF"/>
+          <w:sz w:val="20"/>
+          <w:szCs w:val="20"/>
+          <w:lang w:val="fr-CA" w:eastAsia="fr-CA"/>
+        </w:rPr>
+        <w:t>@param</w:t>
+      </w:r>
+      <w:r>
+        <w:rPr>
+          <w:rFonts w:ascii="Courier New" w:hAnsi="Courier New" w:cs="Courier New"/>
+          <w:color w:val="3F5FBF"/>
+          <w:sz w:val="20"/>
+          <w:szCs w:val="20"/>
+          <w:lang w:val="fr-CA" w:eastAsia="fr-CA"/>
+        </w:rPr>
+        <w:t xml:space="preserve"> path</w:t>
+      </w:r>
+    </w:p>
+    <w:p>
+      <w:pPr>
+        <w:autoSpaceDE w:val="0"/>
+        <w:autoSpaceDN w:val="0"/>
+        <w:adjustRightInd w:val="0"/>
+        <w:rPr>
+          <w:rFonts w:ascii="Courier New" w:hAnsi="Courier New" w:cs="Courier New"/>
+          <w:sz w:val="20"/>
+          <w:szCs w:val="20"/>
+          <w:lang w:val="fr-CA" w:eastAsia="fr-CA"/>
+        </w:rPr>
+      </w:pPr>
+      <w:r>
+        <w:rPr>
+          <w:rFonts w:ascii="Courier New" w:hAnsi="Courier New" w:cs="Courier New"/>
+          <w:color w:val="3F5FBF"/>
+          <w:sz w:val="20"/>
+          <w:szCs w:val="20"/>
+          <w:lang w:val="fr-CA" w:eastAsia="fr-CA"/>
+        </w:rPr>
+        <w:tab/>
+        <w:t xml:space="preserve"> */</w:t>
+      </w:r>
+    </w:p>
+    <w:p>
+      <w:pPr>
+        <w:autoSpaceDE w:val="0"/>
+        <w:autoSpaceDN w:val="0"/>
+        <w:adjustRightInd w:val="0"/>
+        <w:rPr>
+          <w:rFonts w:ascii="Courier New" w:hAnsi="Courier New" w:cs="Courier New"/>
+          <w:sz w:val="20"/>
+          <w:szCs w:val="20"/>
+          <w:lang w:val="fr-CA" w:eastAsia="fr-CA"/>
+        </w:rPr>
+      </w:pPr>
+      <w:r>
+        <w:rPr>
+          <w:rFonts w:ascii="Courier New" w:hAnsi="Courier New" w:cs="Courier New"/>
+          <w:color w:val="000000"/>
+          <w:sz w:val="20"/>
+          <w:szCs w:val="20"/>
+          <w:lang w:val="fr-CA" w:eastAsia="fr-CA"/>
+        </w:rPr>
+        <w:tab/>
+      </w:r>
+      <w:r>
+        <w:rPr>
+          <w:rFonts w:ascii="Courier New" w:hAnsi="Courier New" w:cs="Courier New"/>
+          <w:b/>
+          <w:bCs/>
+          <w:color w:val="7F0055"/>
+          <w:sz w:val="20"/>
+          <w:szCs w:val="20"/>
+          <w:lang w:val="fr-CA" w:eastAsia="fr-CA"/>
+        </w:rPr>
+        <w:t>private</w:t>
+      </w:r>
+      <w:r>
+        <w:rPr>
+          <w:rFonts w:ascii="Courier New" w:hAnsi="Courier New" w:cs="Courier New"/>
+          <w:color w:val="000000"/>
+          <w:sz w:val="20"/>
+          <w:szCs w:val="20"/>
+          <w:lang w:val="fr-CA" w:eastAsia="fr-CA"/>
+        </w:rPr>
+        <w:t xml:space="preserve"> </w:t>
+      </w:r>
+      <w:r>
+        <w:rPr>
+          <w:rFonts w:ascii="Courier New" w:hAnsi="Courier New" w:cs="Courier New"/>
+          <w:b/>
+          <w:bCs/>
+          <w:color w:val="7F0055"/>
+          <w:sz w:val="20"/>
+          <w:szCs w:val="20"/>
+          <w:lang w:val="fr-CA" w:eastAsia="fr-CA"/>
+        </w:rPr>
+        <w:t>void</w:t>
+      </w:r>
+      <w:r>
+        <w:rPr>
+          <w:rFonts w:ascii="Courier New" w:hAnsi="Courier New" w:cs="Courier New"/>
+          <w:color w:val="000000"/>
+          <w:sz w:val="20"/>
+          <w:szCs w:val="20"/>
+          <w:lang w:val="fr-CA" w:eastAsia="fr-CA"/>
+        </w:rPr>
+        <w:t xml:space="preserve"> recursion(Data data, </w:t>
+      </w:r>
+      <w:r>
+        <w:rPr>
+          <w:rFonts w:ascii="Courier New" w:hAnsi="Courier New" w:cs="Courier New"/>
+          <w:b/>
+          <w:bCs/>
+          <w:color w:val="7F0055"/>
+          <w:sz w:val="20"/>
+          <w:szCs w:val="20"/>
+          <w:lang w:val="fr-CA" w:eastAsia="fr-CA"/>
+        </w:rPr>
+        <w:t>int</w:t>
+      </w:r>
+      <w:r>
+        <w:rPr>
+          <w:rFonts w:ascii="Courier New" w:hAnsi="Courier New" w:cs="Courier New"/>
+          <w:color w:val="000000"/>
+          <w:sz w:val="20"/>
+          <w:szCs w:val="20"/>
+          <w:lang w:val="fr-CA" w:eastAsia="fr-CA"/>
+        </w:rPr>
+        <w:t xml:space="preserve"> node, List&lt;Integer&gt; path)</w:t>
+      </w:r>
+    </w:p>
+    <w:p>
+      <w:pPr>
+        <w:autoSpaceDE w:val="0"/>
+        <w:autoSpaceDN w:val="0"/>
+        <w:adjustRightInd w:val="0"/>
+        <w:rPr>
+          <w:rFonts w:ascii="Courier New" w:hAnsi="Courier New" w:cs="Courier New"/>
+          <w:sz w:val="20"/>
+          <w:szCs w:val="20"/>
+          <w:lang w:val="fr-CA" w:eastAsia="fr-CA"/>
+        </w:rPr>
+      </w:pPr>
+      <w:r>
+        <w:rPr>
+          <w:rFonts w:ascii="Courier New" w:hAnsi="Courier New" w:cs="Courier New"/>
+          <w:color w:val="000000"/>
+          <w:sz w:val="20"/>
+          <w:szCs w:val="20"/>
+          <w:lang w:val="fr-CA" w:eastAsia="fr-CA"/>
+        </w:rPr>
+        <w:tab/>
+        <w:t>{</w:t>
+      </w:r>
+    </w:p>
+    <w:p>
+      <w:pPr>
+        <w:autoSpaceDE w:val="0"/>
+        <w:autoSpaceDN w:val="0"/>
+        <w:adjustRightInd w:val="0"/>
+        <w:rPr>
+          <w:rFonts w:ascii="Courier New" w:hAnsi="Courier New" w:cs="Courier New"/>
+          <w:sz w:val="20"/>
+          <w:szCs w:val="20"/>
+          <w:lang w:val="fr-CA" w:eastAsia="fr-CA"/>
+        </w:rPr>
+      </w:pPr>
+      <w:r>
+        <w:rPr>
+          <w:rFonts w:ascii="Courier New" w:hAnsi="Courier New" w:cs="Courier New"/>
+          <w:color w:val="000000"/>
+          <w:sz w:val="20"/>
+          <w:szCs w:val="20"/>
+          <w:lang w:val="fr-CA" w:eastAsia="fr-CA"/>
+        </w:rPr>
+        <w:tab/>
+      </w:r>
+      <w:r>
+        <w:rPr>
+          <w:rFonts w:ascii="Courier New" w:hAnsi="Courier New" w:cs="Courier New"/>
+          <w:color w:val="000000"/>
+          <w:sz w:val="20"/>
+          <w:szCs w:val="20"/>
+          <w:lang w:val="fr-CA" w:eastAsia="fr-CA"/>
+        </w:rPr>
+        <w:tab/>
+        <w:t xml:space="preserve">nodeDone[node-1] = </w:t>
+      </w:r>
+      <w:r>
+        <w:rPr>
+          <w:rFonts w:ascii="Courier New" w:hAnsi="Courier New" w:cs="Courier New"/>
+          <w:b/>
+          <w:bCs/>
+          <w:color w:val="7F0055"/>
+          <w:sz w:val="20"/>
+          <w:szCs w:val="20"/>
+          <w:lang w:val="fr-CA" w:eastAsia="fr-CA"/>
+        </w:rPr>
+        <w:t>true</w:t>
+      </w:r>
+      <w:r>
+        <w:rPr>
+          <w:rFonts w:ascii="Courier New" w:hAnsi="Courier New" w:cs="Courier New"/>
+          <w:color w:val="000000"/>
+          <w:sz w:val="20"/>
+          <w:szCs w:val="20"/>
+          <w:lang w:val="fr-CA" w:eastAsia="fr-CA"/>
+        </w:rPr>
+        <w:t>;</w:t>
+      </w:r>
+    </w:p>
+    <w:p>
+      <w:pPr>
+        <w:autoSpaceDE w:val="0"/>
+        <w:autoSpaceDN w:val="0"/>
+        <w:adjustRightInd w:val="0"/>
+        <w:rPr>
+          <w:rFonts w:ascii="Courier New" w:hAnsi="Courier New" w:cs="Courier New"/>
+          <w:sz w:val="20"/>
+          <w:szCs w:val="20"/>
+          <w:lang w:val="fr-CA" w:eastAsia="fr-CA"/>
+        </w:rPr>
+      </w:pPr>
+      <w:r>
+        <w:rPr>
+          <w:rFonts w:ascii="Courier New" w:hAnsi="Courier New" w:cs="Courier New"/>
+          <w:color w:val="000000"/>
+          <w:sz w:val="20"/>
+          <w:szCs w:val="20"/>
+          <w:lang w:val="fr-CA" w:eastAsia="fr-CA"/>
+        </w:rPr>
+        <w:tab/>
+      </w:r>
+      <w:r>
+        <w:rPr>
+          <w:rFonts w:ascii="Courier New" w:hAnsi="Courier New" w:cs="Courier New"/>
+          <w:color w:val="000000"/>
+          <w:sz w:val="20"/>
+          <w:szCs w:val="20"/>
+          <w:lang w:val="fr-CA" w:eastAsia="fr-CA"/>
+        </w:rPr>
+        <w:tab/>
+        <w:t>path.add(node);</w:t>
+      </w:r>
+      <w:r>
+        <w:rPr>
+          <w:rFonts w:ascii="Courier New" w:hAnsi="Courier New" w:cs="Courier New"/>
+          <w:color w:val="000000"/>
+          <w:sz w:val="20"/>
+          <w:szCs w:val="20"/>
+          <w:lang w:val="fr-CA" w:eastAsia="fr-CA"/>
+        </w:rPr>
+        <w:tab/>
+      </w:r>
+      <w:r>
+        <w:rPr>
+          <w:rFonts w:ascii="Courier New" w:hAnsi="Courier New" w:cs="Courier New"/>
+          <w:color w:val="000000"/>
+          <w:sz w:val="20"/>
+          <w:szCs w:val="20"/>
+          <w:lang w:val="fr-CA" w:eastAsia="fr-CA"/>
+        </w:rPr>
+        <w:tab/>
+      </w:r>
+    </w:p>
+    <w:p>
+      <w:pPr>
+        <w:autoSpaceDE w:val="0"/>
+        <w:autoSpaceDN w:val="0"/>
+        <w:adjustRightInd w:val="0"/>
+        <w:rPr>
+          <w:rFonts w:ascii="Courier New" w:hAnsi="Courier New" w:cs="Courier New"/>
+          <w:sz w:val="20"/>
+          <w:szCs w:val="20"/>
+          <w:lang w:val="fr-CA" w:eastAsia="fr-CA"/>
+        </w:rPr>
+      </w:pPr>
+      <w:r>
+        <w:rPr>
+          <w:rFonts w:ascii="Courier New" w:hAnsi="Courier New" w:cs="Courier New"/>
+          <w:color w:val="000000"/>
+          <w:sz w:val="20"/>
+          <w:szCs w:val="20"/>
+          <w:lang w:val="fr-CA" w:eastAsia="fr-CA"/>
+        </w:rPr>
+        <w:tab/>
+      </w:r>
+      <w:r>
+        <w:rPr>
+          <w:rFonts w:ascii="Courier New" w:hAnsi="Courier New" w:cs="Courier New"/>
+          <w:color w:val="000000"/>
+          <w:sz w:val="20"/>
+          <w:szCs w:val="20"/>
+          <w:lang w:val="fr-CA" w:eastAsia="fr-CA"/>
+        </w:rPr>
+        <w:tab/>
+      </w:r>
+    </w:p>
+    <w:p>
+      <w:pPr>
+        <w:autoSpaceDE w:val="0"/>
+        <w:autoSpaceDN w:val="0"/>
+        <w:adjustRightInd w:val="0"/>
+        <w:rPr>
+          <w:rFonts w:ascii="Courier New" w:hAnsi="Courier New" w:cs="Courier New"/>
+          <w:sz w:val="20"/>
+          <w:szCs w:val="20"/>
+          <w:lang w:val="fr-CA" w:eastAsia="fr-CA"/>
+        </w:rPr>
+      </w:pPr>
+      <w:r>
+        <w:rPr>
+          <w:rFonts w:ascii="Courier New" w:hAnsi="Courier New" w:cs="Courier New"/>
+          <w:color w:val="000000"/>
+          <w:sz w:val="20"/>
+          <w:szCs w:val="20"/>
+          <w:lang w:val="fr-CA" w:eastAsia="fr-CA"/>
+        </w:rPr>
+        <w:tab/>
+      </w:r>
+      <w:r>
+        <w:rPr>
+          <w:rFonts w:ascii="Courier New" w:hAnsi="Courier New" w:cs="Courier New"/>
+          <w:color w:val="000000"/>
+          <w:sz w:val="20"/>
+          <w:szCs w:val="20"/>
+          <w:lang w:val="fr-CA" w:eastAsia="fr-CA"/>
+        </w:rPr>
+        <w:tab/>
+      </w:r>
+      <w:r>
+        <w:rPr>
+          <w:rFonts w:ascii="Courier New" w:hAnsi="Courier New" w:cs="Courier New"/>
+          <w:b/>
+          <w:bCs/>
+          <w:color w:val="7F0055"/>
+          <w:sz w:val="20"/>
+          <w:szCs w:val="20"/>
+          <w:lang w:val="fr-CA" w:eastAsia="fr-CA"/>
+        </w:rPr>
+        <w:t>for</w:t>
+      </w:r>
+      <w:r>
+        <w:rPr>
+          <w:rFonts w:ascii="Courier New" w:hAnsi="Courier New" w:cs="Courier New"/>
+          <w:color w:val="000000"/>
+          <w:sz w:val="20"/>
+          <w:szCs w:val="20"/>
+          <w:lang w:val="fr-CA" w:eastAsia="fr-CA"/>
+        </w:rPr>
+        <w:t xml:space="preserve"> (</w:t>
+      </w:r>
+      <w:r>
+        <w:rPr>
+          <w:rFonts w:ascii="Courier New" w:hAnsi="Courier New" w:cs="Courier New"/>
+          <w:b/>
+          <w:bCs/>
+          <w:color w:val="7F0055"/>
+          <w:sz w:val="20"/>
+          <w:szCs w:val="20"/>
+          <w:lang w:val="fr-CA" w:eastAsia="fr-CA"/>
+        </w:rPr>
+        <w:t>int</w:t>
+      </w:r>
+      <w:r>
+        <w:rPr>
+          <w:rFonts w:ascii="Courier New" w:hAnsi="Courier New" w:cs="Courier New"/>
+          <w:color w:val="000000"/>
+          <w:sz w:val="20"/>
+          <w:szCs w:val="20"/>
+          <w:lang w:val="fr-CA" w:eastAsia="fr-CA"/>
+        </w:rPr>
+        <w:t xml:space="preserve"> i=0;i&lt;links.length;i++)</w:t>
+      </w:r>
+    </w:p>
+    <w:p>
+      <w:pPr>
+        <w:autoSpaceDE w:val="0"/>
+        <w:autoSpaceDN w:val="0"/>
+        <w:adjustRightInd w:val="0"/>
+        <w:rPr>
+          <w:rFonts w:ascii="Courier New" w:hAnsi="Courier New" w:cs="Courier New"/>
+          <w:sz w:val="20"/>
+          <w:szCs w:val="20"/>
+          <w:lang w:val="fr-CA" w:eastAsia="fr-CA"/>
+        </w:rPr>
+      </w:pPr>
+      <w:r>
+        <w:rPr>
+          <w:rFonts w:ascii="Courier New" w:hAnsi="Courier New" w:cs="Courier New"/>
+          <w:color w:val="000000"/>
+          <w:sz w:val="20"/>
+          <w:szCs w:val="20"/>
+          <w:lang w:val="fr-CA" w:eastAsia="fr-CA"/>
+        </w:rPr>
+        <w:tab/>
+      </w:r>
+      <w:r>
+        <w:rPr>
+          <w:rFonts w:ascii="Courier New" w:hAnsi="Courier New" w:cs="Courier New"/>
+          <w:color w:val="000000"/>
+          <w:sz w:val="20"/>
+          <w:szCs w:val="20"/>
+          <w:lang w:val="fr-CA" w:eastAsia="fr-CA"/>
+        </w:rPr>
+        <w:tab/>
+        <w:t>{</w:t>
+      </w:r>
+    </w:p>
+    <w:p>
+      <w:pPr>
+        <w:autoSpaceDE w:val="0"/>
+        <w:autoSpaceDN w:val="0"/>
+        <w:adjustRightInd w:val="0"/>
+        <w:rPr>
+          <w:rFonts w:ascii="Courier New" w:hAnsi="Courier New" w:cs="Courier New"/>
+          <w:sz w:val="20"/>
+          <w:szCs w:val="20"/>
+          <w:lang w:val="fr-CA" w:eastAsia="fr-CA"/>
+        </w:rPr>
+      </w:pPr>
+      <w:r>
+        <w:rPr>
+          <w:rFonts w:ascii="Courier New" w:hAnsi="Courier New" w:cs="Courier New"/>
+          <w:color w:val="000000"/>
+          <w:sz w:val="20"/>
+          <w:szCs w:val="20"/>
+          <w:lang w:val="fr-CA" w:eastAsia="fr-CA"/>
+        </w:rPr>
+        <w:tab/>
+      </w:r>
+      <w:r>
+        <w:rPr>
+          <w:rFonts w:ascii="Courier New" w:hAnsi="Courier New" w:cs="Courier New"/>
+          <w:color w:val="000000"/>
+          <w:sz w:val="20"/>
+          <w:szCs w:val="20"/>
+          <w:lang w:val="fr-CA" w:eastAsia="fr-CA"/>
+        </w:rPr>
+        <w:tab/>
+      </w:r>
+      <w:r>
+        <w:rPr>
+          <w:rFonts w:ascii="Courier New" w:hAnsi="Courier New" w:cs="Courier New"/>
+          <w:color w:val="000000"/>
+          <w:sz w:val="20"/>
+          <w:szCs w:val="20"/>
+          <w:lang w:val="fr-CA" w:eastAsia="fr-CA"/>
+        </w:rPr>
+        <w:tab/>
+      </w:r>
+      <w:r>
+        <w:rPr>
+          <w:rFonts w:ascii="Courier New" w:hAnsi="Courier New" w:cs="Courier New"/>
+          <w:b/>
+          <w:bCs/>
+          <w:color w:val="7F0055"/>
+          <w:sz w:val="20"/>
+          <w:szCs w:val="20"/>
+          <w:lang w:val="fr-CA" w:eastAsia="fr-CA"/>
+        </w:rPr>
+        <w:t>if</w:t>
+      </w:r>
+      <w:r>
+        <w:rPr>
+          <w:rFonts w:ascii="Courier New" w:hAnsi="Courier New" w:cs="Courier New"/>
+          <w:color w:val="000000"/>
+          <w:sz w:val="20"/>
+          <w:szCs w:val="20"/>
+          <w:lang w:val="fr-CA" w:eastAsia="fr-CA"/>
+        </w:rPr>
+        <w:t xml:space="preserve"> (links[i][0]==node &amp;&amp; !nodeDone[links[i][1]-1])</w:t>
+      </w:r>
+    </w:p>
+    <w:p>
+      <w:pPr>
+        <w:autoSpaceDE w:val="0"/>
+        <w:autoSpaceDN w:val="0"/>
+        <w:adjustRightInd w:val="0"/>
+        <w:rPr>
+          <w:rFonts w:ascii="Courier New" w:hAnsi="Courier New" w:cs="Courier New"/>
+          <w:sz w:val="20"/>
+          <w:szCs w:val="20"/>
+          <w:lang w:val="fr-CA" w:eastAsia="fr-CA"/>
+        </w:rPr>
+      </w:pPr>
+      <w:r>
+        <w:rPr>
+          <w:rFonts w:ascii="Courier New" w:hAnsi="Courier New" w:cs="Courier New"/>
+          <w:color w:val="000000"/>
+          <w:sz w:val="20"/>
+          <w:szCs w:val="20"/>
+          <w:lang w:val="fr-CA" w:eastAsia="fr-CA"/>
+        </w:rPr>
+        <w:tab/>
+      </w:r>
+      <w:r>
+        <w:rPr>
+          <w:rFonts w:ascii="Courier New" w:hAnsi="Courier New" w:cs="Courier New"/>
+          <w:color w:val="000000"/>
+          <w:sz w:val="20"/>
+          <w:szCs w:val="20"/>
+          <w:lang w:val="fr-CA" w:eastAsia="fr-CA"/>
+        </w:rPr>
+        <w:tab/>
+      </w:r>
+      <w:r>
+        <w:rPr>
+          <w:rFonts w:ascii="Courier New" w:hAnsi="Courier New" w:cs="Courier New"/>
+          <w:color w:val="000000"/>
+          <w:sz w:val="20"/>
+          <w:szCs w:val="20"/>
+          <w:lang w:val="fr-CA" w:eastAsia="fr-CA"/>
+        </w:rPr>
+        <w:tab/>
+      </w:r>
+      <w:r>
+        <w:rPr>
+          <w:rFonts w:ascii="Courier New" w:hAnsi="Courier New" w:cs="Courier New"/>
+          <w:color w:val="000000"/>
+          <w:sz w:val="20"/>
+          <w:szCs w:val="20"/>
+          <w:lang w:val="fr-CA" w:eastAsia="fr-CA"/>
+        </w:rPr>
+        <w:tab/>
+        <w:t>recursion(data, links[i][1], path);</w:t>
+      </w:r>
+    </w:p>
+    <w:p>
+      <w:pPr>
+        <w:autoSpaceDE w:val="0"/>
+        <w:autoSpaceDN w:val="0"/>
+        <w:adjustRightInd w:val="0"/>
+        <w:rPr>
+          <w:rFonts w:ascii="Courier New" w:hAnsi="Courier New" w:cs="Courier New"/>
+          <w:sz w:val="20"/>
+          <w:szCs w:val="20"/>
+          <w:lang w:val="fr-CA" w:eastAsia="fr-CA"/>
+        </w:rPr>
+      </w:pPr>
+      <w:r>
+        <w:rPr>
+          <w:rFonts w:ascii="Courier New" w:hAnsi="Courier New" w:cs="Courier New"/>
+          <w:color w:val="000000"/>
+          <w:sz w:val="20"/>
+          <w:szCs w:val="20"/>
+          <w:lang w:val="fr-CA" w:eastAsia="fr-CA"/>
+        </w:rPr>
+        <w:tab/>
+      </w:r>
+      <w:r>
+        <w:rPr>
+          <w:rFonts w:ascii="Courier New" w:hAnsi="Courier New" w:cs="Courier New"/>
+          <w:color w:val="000000"/>
+          <w:sz w:val="20"/>
+          <w:szCs w:val="20"/>
+          <w:lang w:val="fr-CA" w:eastAsia="fr-CA"/>
+        </w:rPr>
+        <w:tab/>
+      </w:r>
+      <w:r>
+        <w:rPr>
+          <w:rFonts w:ascii="Courier New" w:hAnsi="Courier New" w:cs="Courier New"/>
+          <w:color w:val="000000"/>
+          <w:sz w:val="20"/>
+          <w:szCs w:val="20"/>
+          <w:lang w:val="fr-CA" w:eastAsia="fr-CA"/>
+        </w:rPr>
+        <w:tab/>
+      </w:r>
+    </w:p>
+    <w:p>
+      <w:pPr>
+        <w:autoSpaceDE w:val="0"/>
+        <w:autoSpaceDN w:val="0"/>
+        <w:adjustRightInd w:val="0"/>
+        <w:rPr>
+          <w:rFonts w:ascii="Courier New" w:hAnsi="Courier New" w:cs="Courier New"/>
+          <w:sz w:val="20"/>
+          <w:szCs w:val="20"/>
+          <w:lang w:val="fr-CA" w:eastAsia="fr-CA"/>
+        </w:rPr>
+      </w:pPr>
+      <w:r>
+        <w:rPr>
+          <w:rFonts w:ascii="Courier New" w:hAnsi="Courier New" w:cs="Courier New"/>
+          <w:color w:val="000000"/>
+          <w:sz w:val="20"/>
+          <w:szCs w:val="20"/>
+          <w:lang w:val="fr-CA" w:eastAsia="fr-CA"/>
+        </w:rPr>
+        <w:tab/>
+      </w:r>
+      <w:r>
+        <w:rPr>
+          <w:rFonts w:ascii="Courier New" w:hAnsi="Courier New" w:cs="Courier New"/>
+          <w:color w:val="000000"/>
+          <w:sz w:val="20"/>
+          <w:szCs w:val="20"/>
+          <w:lang w:val="fr-CA" w:eastAsia="fr-CA"/>
+        </w:rPr>
+        <w:tab/>
+      </w:r>
+      <w:r>
+        <w:rPr>
+          <w:rFonts w:ascii="Courier New" w:hAnsi="Courier New" w:cs="Courier New"/>
+          <w:color w:val="000000"/>
+          <w:sz w:val="20"/>
+          <w:szCs w:val="20"/>
+          <w:lang w:val="fr-CA" w:eastAsia="fr-CA"/>
+        </w:rPr>
+        <w:tab/>
+      </w:r>
+      <w:r>
+        <w:rPr>
+          <w:rFonts w:ascii="Courier New" w:hAnsi="Courier New" w:cs="Courier New"/>
+          <w:b/>
+          <w:bCs/>
+          <w:color w:val="7F0055"/>
+          <w:sz w:val="20"/>
+          <w:szCs w:val="20"/>
+          <w:lang w:val="fr-CA" w:eastAsia="fr-CA"/>
+        </w:rPr>
+        <w:t>if</w:t>
+      </w:r>
+      <w:r>
+        <w:rPr>
+          <w:rFonts w:ascii="Courier New" w:hAnsi="Courier New" w:cs="Courier New"/>
+          <w:color w:val="000000"/>
+          <w:sz w:val="20"/>
+          <w:szCs w:val="20"/>
+          <w:lang w:val="fr-CA" w:eastAsia="fr-CA"/>
+        </w:rPr>
+        <w:t xml:space="preserve"> (links[i][0]==node &amp;&amp; links[i][1]==start)</w:t>
+      </w:r>
+    </w:p>
+    <w:p>
+      <w:pPr>
+        <w:autoSpaceDE w:val="0"/>
+        <w:autoSpaceDN w:val="0"/>
+        <w:adjustRightInd w:val="0"/>
+        <w:rPr>
+          <w:rFonts w:ascii="Courier New" w:hAnsi="Courier New" w:cs="Courier New"/>
+          <w:sz w:val="20"/>
+          <w:szCs w:val="20"/>
+          <w:lang w:val="fr-CA" w:eastAsia="fr-CA"/>
+        </w:rPr>
+      </w:pPr>
+      <w:r>
+        <w:rPr>
+          <w:rFonts w:ascii="Courier New" w:hAnsi="Courier New" w:cs="Courier New"/>
+          <w:color w:val="000000"/>
+          <w:sz w:val="20"/>
+          <w:szCs w:val="20"/>
+          <w:lang w:val="fr-CA" w:eastAsia="fr-CA"/>
+        </w:rPr>
+        <w:tab/>
+      </w:r>
+      <w:r>
+        <w:rPr>
+          <w:rFonts w:ascii="Courier New" w:hAnsi="Courier New" w:cs="Courier New"/>
+          <w:color w:val="000000"/>
+          <w:sz w:val="20"/>
+          <w:szCs w:val="20"/>
+          <w:lang w:val="fr-CA" w:eastAsia="fr-CA"/>
+        </w:rPr>
+        <w:tab/>
+      </w:r>
+      <w:r>
+        <w:rPr>
+          <w:rFonts w:ascii="Courier New" w:hAnsi="Courier New" w:cs="Courier New"/>
+          <w:color w:val="000000"/>
+          <w:sz w:val="20"/>
+          <w:szCs w:val="20"/>
+          <w:lang w:val="fr-CA" w:eastAsia="fr-CA"/>
+        </w:rPr>
+        <w:tab/>
+        <w:t>{</w:t>
+      </w:r>
+    </w:p>
+    <w:p>
+      <w:pPr>
+        <w:autoSpaceDE w:val="0"/>
+        <w:autoSpaceDN w:val="0"/>
+        <w:adjustRightInd w:val="0"/>
+        <w:rPr>
+          <w:rFonts w:ascii="Courier New" w:hAnsi="Courier New" w:cs="Courier New"/>
+          <w:sz w:val="20"/>
+          <w:szCs w:val="20"/>
+          <w:lang w:val="fr-CA" w:eastAsia="fr-CA"/>
+        </w:rPr>
+      </w:pPr>
+      <w:r>
+        <w:rPr>
+          <w:rFonts w:ascii="Courier New" w:hAnsi="Courier New" w:cs="Courier New"/>
+          <w:color w:val="000000"/>
+          <w:sz w:val="20"/>
+          <w:szCs w:val="20"/>
+          <w:lang w:val="fr-CA" w:eastAsia="fr-CA"/>
+        </w:rPr>
+        <w:tab/>
+      </w:r>
+      <w:r>
+        <w:rPr>
+          <w:rFonts w:ascii="Courier New" w:hAnsi="Courier New" w:cs="Courier New"/>
+          <w:color w:val="000000"/>
+          <w:sz w:val="20"/>
+          <w:szCs w:val="20"/>
+          <w:lang w:val="fr-CA" w:eastAsia="fr-CA"/>
+        </w:rPr>
+        <w:tab/>
+      </w:r>
+      <w:r>
+        <w:rPr>
+          <w:rFonts w:ascii="Courier New" w:hAnsi="Courier New" w:cs="Courier New"/>
+          <w:color w:val="000000"/>
+          <w:sz w:val="20"/>
+          <w:szCs w:val="20"/>
+          <w:lang w:val="fr-CA" w:eastAsia="fr-CA"/>
+        </w:rPr>
+        <w:tab/>
+      </w:r>
+      <w:r>
+        <w:rPr>
+          <w:rFonts w:ascii="Courier New" w:hAnsi="Courier New" w:cs="Courier New"/>
+          <w:color w:val="000000"/>
+          <w:sz w:val="20"/>
+          <w:szCs w:val="20"/>
+          <w:lang w:val="fr-CA" w:eastAsia="fr-CA"/>
+        </w:rPr>
+        <w:tab/>
+      </w:r>
+      <w:r>
+        <w:rPr>
+          <w:rFonts w:ascii="Courier New" w:hAnsi="Courier New" w:cs="Courier New"/>
+          <w:b/>
+          <w:bCs/>
+          <w:color w:val="7F0055"/>
+          <w:sz w:val="20"/>
+          <w:szCs w:val="20"/>
+          <w:lang w:val="fr-CA" w:eastAsia="fr-CA"/>
+        </w:rPr>
+        <w:t>boolean</w:t>
+      </w:r>
+      <w:r>
+        <w:rPr>
+          <w:rFonts w:ascii="Courier New" w:hAnsi="Courier New" w:cs="Courier New"/>
+          <w:color w:val="000000"/>
+          <w:sz w:val="20"/>
+          <w:szCs w:val="20"/>
+          <w:lang w:val="fr-CA" w:eastAsia="fr-CA"/>
+        </w:rPr>
+        <w:t xml:space="preserve"> winner=</w:t>
+      </w:r>
+      <w:r>
+        <w:rPr>
+          <w:rFonts w:ascii="Courier New" w:hAnsi="Courier New" w:cs="Courier New"/>
+          <w:b/>
+          <w:bCs/>
+          <w:color w:val="7F0055"/>
+          <w:sz w:val="20"/>
+          <w:szCs w:val="20"/>
+          <w:lang w:val="fr-CA" w:eastAsia="fr-CA"/>
+        </w:rPr>
+        <w:t>true</w:t>
+      </w:r>
+      <w:r>
+        <w:rPr>
+          <w:rFonts w:ascii="Courier New" w:hAnsi="Courier New" w:cs="Courier New"/>
+          <w:color w:val="000000"/>
+          <w:sz w:val="20"/>
+          <w:szCs w:val="20"/>
+          <w:lang w:val="fr-CA" w:eastAsia="fr-CA"/>
+        </w:rPr>
+        <w:t>;</w:t>
+      </w:r>
+    </w:p>
+    <w:p>
+      <w:pPr>
+        <w:autoSpaceDE w:val="0"/>
+        <w:autoSpaceDN w:val="0"/>
+        <w:adjustRightInd w:val="0"/>
+        <w:rPr>
+          <w:rFonts w:ascii="Courier New" w:hAnsi="Courier New" w:cs="Courier New"/>
+          <w:sz w:val="20"/>
+          <w:szCs w:val="20"/>
+          <w:lang w:val="fr-CA" w:eastAsia="fr-CA"/>
+        </w:rPr>
+      </w:pPr>
+      <w:r>
+        <w:rPr>
+          <w:rFonts w:ascii="Courier New" w:hAnsi="Courier New" w:cs="Courier New"/>
+          <w:color w:val="000000"/>
+          <w:sz w:val="20"/>
+          <w:szCs w:val="20"/>
+          <w:lang w:val="fr-CA" w:eastAsia="fr-CA"/>
+        </w:rPr>
+        <w:tab/>
+      </w:r>
+      <w:r>
+        <w:rPr>
+          <w:rFonts w:ascii="Courier New" w:hAnsi="Courier New" w:cs="Courier New"/>
+          <w:color w:val="000000"/>
+          <w:sz w:val="20"/>
+          <w:szCs w:val="20"/>
+          <w:lang w:val="fr-CA" w:eastAsia="fr-CA"/>
+        </w:rPr>
+        <w:tab/>
+      </w:r>
+      <w:r>
+        <w:rPr>
+          <w:rFonts w:ascii="Courier New" w:hAnsi="Courier New" w:cs="Courier New"/>
+          <w:color w:val="000000"/>
+          <w:sz w:val="20"/>
+          <w:szCs w:val="20"/>
+          <w:lang w:val="fr-CA" w:eastAsia="fr-CA"/>
+        </w:rPr>
+        <w:tab/>
+      </w:r>
+      <w:r>
+        <w:rPr>
+          <w:rFonts w:ascii="Courier New" w:hAnsi="Courier New" w:cs="Courier New"/>
+          <w:color w:val="000000"/>
+          <w:sz w:val="20"/>
+          <w:szCs w:val="20"/>
+          <w:lang w:val="fr-CA" w:eastAsia="fr-CA"/>
+        </w:rPr>
+        <w:tab/>
+      </w:r>
+      <w:r>
+        <w:rPr>
+          <w:rFonts w:ascii="Courier New" w:hAnsi="Courier New" w:cs="Courier New"/>
+          <w:b/>
+          <w:bCs/>
+          <w:color w:val="7F0055"/>
+          <w:sz w:val="20"/>
+          <w:szCs w:val="20"/>
+          <w:lang w:val="fr-CA" w:eastAsia="fr-CA"/>
+        </w:rPr>
+        <w:t>for</w:t>
+      </w:r>
+      <w:r>
+        <w:rPr>
+          <w:rFonts w:ascii="Courier New" w:hAnsi="Courier New" w:cs="Courier New"/>
+          <w:color w:val="000000"/>
+          <w:sz w:val="20"/>
+          <w:szCs w:val="20"/>
+          <w:lang w:val="fr-CA" w:eastAsia="fr-CA"/>
+        </w:rPr>
+        <w:t xml:space="preserve"> (</w:t>
+      </w:r>
+      <w:r>
+        <w:rPr>
+          <w:rFonts w:ascii="Courier New" w:hAnsi="Courier New" w:cs="Courier New"/>
+          <w:b/>
+          <w:bCs/>
+          <w:color w:val="7F0055"/>
+          <w:sz w:val="20"/>
+          <w:szCs w:val="20"/>
+          <w:lang w:val="fr-CA" w:eastAsia="fr-CA"/>
+        </w:rPr>
+        <w:t>int</w:t>
+      </w:r>
+      <w:r>
+        <w:rPr>
+          <w:rFonts w:ascii="Courier New" w:hAnsi="Courier New" w:cs="Courier New"/>
+          <w:color w:val="000000"/>
+          <w:sz w:val="20"/>
+          <w:szCs w:val="20"/>
+          <w:lang w:val="fr-CA" w:eastAsia="fr-CA"/>
+        </w:rPr>
+        <w:t xml:space="preserve"> j=0;j&lt;nodeDone.length;j++)</w:t>
+      </w:r>
+    </w:p>
+    <w:p>
+      <w:pPr>
+        <w:autoSpaceDE w:val="0"/>
+        <w:autoSpaceDN w:val="0"/>
+        <w:adjustRightInd w:val="0"/>
+        <w:rPr>
+          <w:rFonts w:ascii="Courier New" w:hAnsi="Courier New" w:cs="Courier New"/>
+          <w:sz w:val="20"/>
+          <w:szCs w:val="20"/>
+          <w:lang w:val="fr-CA" w:eastAsia="fr-CA"/>
+        </w:rPr>
+      </w:pPr>
+      <w:r>
+        <w:rPr>
+          <w:rFonts w:ascii="Courier New" w:hAnsi="Courier New" w:cs="Courier New"/>
+          <w:color w:val="000000"/>
+          <w:sz w:val="20"/>
+          <w:szCs w:val="20"/>
+          <w:lang w:val="fr-CA" w:eastAsia="fr-CA"/>
+        </w:rPr>
+        <w:tab/>
+      </w:r>
+      <w:r>
+        <w:rPr>
+          <w:rFonts w:ascii="Courier New" w:hAnsi="Courier New" w:cs="Courier New"/>
+          <w:color w:val="000000"/>
+          <w:sz w:val="20"/>
+          <w:szCs w:val="20"/>
+          <w:lang w:val="fr-CA" w:eastAsia="fr-CA"/>
+        </w:rPr>
+        <w:tab/>
+      </w:r>
+      <w:r>
+        <w:rPr>
+          <w:rFonts w:ascii="Courier New" w:hAnsi="Courier New" w:cs="Courier New"/>
+          <w:color w:val="000000"/>
+          <w:sz w:val="20"/>
+          <w:szCs w:val="20"/>
+          <w:lang w:val="fr-CA" w:eastAsia="fr-CA"/>
+        </w:rPr>
+        <w:tab/>
+      </w:r>
+      <w:r>
+        <w:rPr>
+          <w:rFonts w:ascii="Courier New" w:hAnsi="Courier New" w:cs="Courier New"/>
+          <w:color w:val="000000"/>
+          <w:sz w:val="20"/>
+          <w:szCs w:val="20"/>
+          <w:lang w:val="fr-CA" w:eastAsia="fr-CA"/>
+        </w:rPr>
+        <w:tab/>
+      </w:r>
+      <w:r>
+        <w:rPr>
+          <w:rFonts w:ascii="Courier New" w:hAnsi="Courier New" w:cs="Courier New"/>
+          <w:color w:val="000000"/>
+          <w:sz w:val="20"/>
+          <w:szCs w:val="20"/>
+          <w:lang w:val="fr-CA" w:eastAsia="fr-CA"/>
+        </w:rPr>
+        <w:tab/>
+      </w:r>
+      <w:r>
+        <w:rPr>
+          <w:rFonts w:ascii="Courier New" w:hAnsi="Courier New" w:cs="Courier New"/>
+          <w:b/>
+          <w:bCs/>
+          <w:color w:val="7F0055"/>
+          <w:sz w:val="20"/>
+          <w:szCs w:val="20"/>
+          <w:lang w:val="fr-CA" w:eastAsia="fr-CA"/>
+        </w:rPr>
+        <w:t>if</w:t>
+      </w:r>
+      <w:r>
+        <w:rPr>
+          <w:rFonts w:ascii="Courier New" w:hAnsi="Courier New" w:cs="Courier New"/>
+          <w:color w:val="000000"/>
+          <w:sz w:val="20"/>
+          <w:szCs w:val="20"/>
+          <w:lang w:val="fr-CA" w:eastAsia="fr-CA"/>
+        </w:rPr>
+        <w:t xml:space="preserve"> (!nodeDone[j])</w:t>
+      </w:r>
+    </w:p>
+    <w:p>
+      <w:pPr>
+        <w:autoSpaceDE w:val="0"/>
+        <w:autoSpaceDN w:val="0"/>
+        <w:adjustRightInd w:val="0"/>
+        <w:rPr>
+          <w:rFonts w:ascii="Courier New" w:hAnsi="Courier New" w:cs="Courier New"/>
+          <w:sz w:val="20"/>
+          <w:szCs w:val="20"/>
+          <w:lang w:val="fr-CA" w:eastAsia="fr-CA"/>
+        </w:rPr>
+      </w:pPr>
+      <w:r>
+        <w:rPr>
+          <w:rFonts w:ascii="Courier New" w:hAnsi="Courier New" w:cs="Courier New"/>
+          <w:color w:val="000000"/>
+          <w:sz w:val="20"/>
+          <w:szCs w:val="20"/>
+          <w:lang w:val="fr-CA" w:eastAsia="fr-CA"/>
+        </w:rPr>
+        <w:tab/>
+      </w:r>
+      <w:r>
+        <w:rPr>
+          <w:rFonts w:ascii="Courier New" w:hAnsi="Courier New" w:cs="Courier New"/>
+          <w:color w:val="000000"/>
+          <w:sz w:val="20"/>
+          <w:szCs w:val="20"/>
+          <w:lang w:val="fr-CA" w:eastAsia="fr-CA"/>
+        </w:rPr>
+        <w:tab/>
+      </w:r>
+      <w:r>
+        <w:rPr>
+          <w:rFonts w:ascii="Courier New" w:hAnsi="Courier New" w:cs="Courier New"/>
+          <w:color w:val="000000"/>
+          <w:sz w:val="20"/>
+          <w:szCs w:val="20"/>
+          <w:lang w:val="fr-CA" w:eastAsia="fr-CA"/>
+        </w:rPr>
+        <w:tab/>
+      </w:r>
+      <w:r>
+        <w:rPr>
+          <w:rFonts w:ascii="Courier New" w:hAnsi="Courier New" w:cs="Courier New"/>
+          <w:color w:val="000000"/>
+          <w:sz w:val="20"/>
+          <w:szCs w:val="20"/>
+          <w:lang w:val="fr-CA" w:eastAsia="fr-CA"/>
+        </w:rPr>
+        <w:tab/>
+      </w:r>
+      <w:r>
+        <w:rPr>
+          <w:rFonts w:ascii="Courier New" w:hAnsi="Courier New" w:cs="Courier New"/>
+          <w:color w:val="000000"/>
+          <w:sz w:val="20"/>
+          <w:szCs w:val="20"/>
+          <w:lang w:val="fr-CA" w:eastAsia="fr-CA"/>
+        </w:rPr>
+        <w:tab/>
+      </w:r>
+      <w:r>
+        <w:rPr>
+          <w:rFonts w:ascii="Courier New" w:hAnsi="Courier New" w:cs="Courier New"/>
+          <w:color w:val="000000"/>
+          <w:sz w:val="20"/>
+          <w:szCs w:val="20"/>
+          <w:lang w:val="fr-CA" w:eastAsia="fr-CA"/>
+        </w:rPr>
+        <w:tab/>
+        <w:t>winner=</w:t>
+      </w:r>
+      <w:r>
+        <w:rPr>
+          <w:rFonts w:ascii="Courier New" w:hAnsi="Courier New" w:cs="Courier New"/>
+          <w:b/>
+          <w:bCs/>
+          <w:color w:val="7F0055"/>
+          <w:sz w:val="20"/>
+          <w:szCs w:val="20"/>
+          <w:lang w:val="fr-CA" w:eastAsia="fr-CA"/>
+        </w:rPr>
+        <w:t>false</w:t>
+      </w:r>
+      <w:r>
+        <w:rPr>
+          <w:rFonts w:ascii="Courier New" w:hAnsi="Courier New" w:cs="Courier New"/>
+          <w:color w:val="000000"/>
+          <w:sz w:val="20"/>
+          <w:szCs w:val="20"/>
+          <w:lang w:val="fr-CA" w:eastAsia="fr-CA"/>
+        </w:rPr>
+        <w:t>;</w:t>
+      </w:r>
+    </w:p>
+    <w:p>
+      <w:pPr>
+        <w:autoSpaceDE w:val="0"/>
+        <w:autoSpaceDN w:val="0"/>
+        <w:adjustRightInd w:val="0"/>
+        <w:rPr>
+          <w:rFonts w:ascii="Courier New" w:hAnsi="Courier New" w:cs="Courier New"/>
+          <w:sz w:val="20"/>
+          <w:szCs w:val="20"/>
+          <w:lang w:val="fr-CA" w:eastAsia="fr-CA"/>
+        </w:rPr>
+      </w:pPr>
+      <w:r>
+        <w:rPr>
+          <w:rFonts w:ascii="Courier New" w:hAnsi="Courier New" w:cs="Courier New"/>
+          <w:color w:val="000000"/>
+          <w:sz w:val="20"/>
+          <w:szCs w:val="20"/>
+          <w:lang w:val="fr-CA" w:eastAsia="fr-CA"/>
+        </w:rPr>
+        <w:tab/>
+      </w:r>
+      <w:r>
+        <w:rPr>
+          <w:rFonts w:ascii="Courier New" w:hAnsi="Courier New" w:cs="Courier New"/>
+          <w:color w:val="000000"/>
+          <w:sz w:val="20"/>
+          <w:szCs w:val="20"/>
+          <w:lang w:val="fr-CA" w:eastAsia="fr-CA"/>
+        </w:rPr>
+        <w:tab/>
+      </w:r>
+      <w:r>
+        <w:rPr>
+          <w:rFonts w:ascii="Courier New" w:hAnsi="Courier New" w:cs="Courier New"/>
+          <w:color w:val="000000"/>
+          <w:sz w:val="20"/>
+          <w:szCs w:val="20"/>
+          <w:lang w:val="fr-CA" w:eastAsia="fr-CA"/>
+        </w:rPr>
+        <w:tab/>
+      </w:r>
+      <w:r>
+        <w:rPr>
+          <w:rFonts w:ascii="Courier New" w:hAnsi="Courier New" w:cs="Courier New"/>
+          <w:color w:val="000000"/>
+          <w:sz w:val="20"/>
+          <w:szCs w:val="20"/>
+          <w:lang w:val="fr-CA" w:eastAsia="fr-CA"/>
+        </w:rPr>
+        <w:tab/>
+      </w:r>
+      <w:r>
+        <w:rPr>
+          <w:rFonts w:ascii="Courier New" w:hAnsi="Courier New" w:cs="Courier New"/>
+          <w:b/>
+          <w:bCs/>
+          <w:color w:val="7F0055"/>
+          <w:sz w:val="20"/>
+          <w:szCs w:val="20"/>
+          <w:lang w:val="fr-CA" w:eastAsia="fr-CA"/>
+        </w:rPr>
+        <w:t>if</w:t>
+      </w:r>
+      <w:r>
+        <w:rPr>
+          <w:rFonts w:ascii="Courier New" w:hAnsi="Courier New" w:cs="Courier New"/>
+          <w:color w:val="000000"/>
+          <w:sz w:val="20"/>
+          <w:szCs w:val="20"/>
+          <w:lang w:val="fr-CA" w:eastAsia="fr-CA"/>
+        </w:rPr>
+        <w:t xml:space="preserve"> (winner)</w:t>
+      </w:r>
+    </w:p>
+    <w:p>
+      <w:pPr>
+        <w:autoSpaceDE w:val="0"/>
+        <w:autoSpaceDN w:val="0"/>
+        <w:adjustRightInd w:val="0"/>
+        <w:rPr>
+          <w:rFonts w:ascii="Courier New" w:hAnsi="Courier New" w:cs="Courier New"/>
+          <w:sz w:val="20"/>
+          <w:szCs w:val="20"/>
+          <w:lang w:val="fr-CA" w:eastAsia="fr-CA"/>
+        </w:rPr>
+      </w:pPr>
+      <w:r>
+        <w:rPr>
+          <w:rFonts w:ascii="Courier New" w:hAnsi="Courier New" w:cs="Courier New"/>
+          <w:color w:val="000000"/>
+          <w:sz w:val="20"/>
+          <w:szCs w:val="20"/>
+          <w:lang w:val="fr-CA" w:eastAsia="fr-CA"/>
+        </w:rPr>
+        <w:tab/>
+      </w:r>
+      <w:r>
+        <w:rPr>
+          <w:rFonts w:ascii="Courier New" w:hAnsi="Courier New" w:cs="Courier New"/>
+          <w:color w:val="000000"/>
+          <w:sz w:val="20"/>
+          <w:szCs w:val="20"/>
+          <w:lang w:val="fr-CA" w:eastAsia="fr-CA"/>
+        </w:rPr>
+        <w:tab/>
+      </w:r>
+      <w:r>
+        <w:rPr>
+          <w:rFonts w:ascii="Courier New" w:hAnsi="Courier New" w:cs="Courier New"/>
+          <w:color w:val="000000"/>
+          <w:sz w:val="20"/>
+          <w:szCs w:val="20"/>
+          <w:lang w:val="fr-CA" w:eastAsia="fr-CA"/>
+        </w:rPr>
+        <w:tab/>
+      </w:r>
+      <w:r>
+        <w:rPr>
+          <w:rFonts w:ascii="Courier New" w:hAnsi="Courier New" w:cs="Courier New"/>
+          <w:color w:val="000000"/>
+          <w:sz w:val="20"/>
+          <w:szCs w:val="20"/>
+          <w:lang w:val="fr-CA" w:eastAsia="fr-CA"/>
+        </w:rPr>
+        <w:tab/>
+        <w:t>{</w:t>
+      </w:r>
+    </w:p>
+    <w:p>
+      <w:pPr>
+        <w:autoSpaceDE w:val="0"/>
+        <w:autoSpaceDN w:val="0"/>
+        <w:adjustRightInd w:val="0"/>
+        <w:rPr>
+          <w:rFonts w:ascii="Courier New" w:hAnsi="Courier New" w:cs="Courier New"/>
+          <w:sz w:val="20"/>
+          <w:szCs w:val="20"/>
+          <w:lang w:val="fr-CA" w:eastAsia="fr-CA"/>
+        </w:rPr>
+      </w:pPr>
+      <w:r>
+        <w:rPr>
+          <w:rFonts w:ascii="Courier New" w:hAnsi="Courier New" w:cs="Courier New"/>
+          <w:color w:val="000000"/>
+          <w:sz w:val="20"/>
+          <w:szCs w:val="20"/>
+          <w:lang w:val="fr-CA" w:eastAsia="fr-CA"/>
+        </w:rPr>
+        <w:tab/>
+      </w:r>
+      <w:r>
+        <w:rPr>
+          <w:rFonts w:ascii="Courier New" w:hAnsi="Courier New" w:cs="Courier New"/>
+          <w:color w:val="000000"/>
+          <w:sz w:val="20"/>
+          <w:szCs w:val="20"/>
+          <w:lang w:val="fr-CA" w:eastAsia="fr-CA"/>
+        </w:rPr>
+        <w:tab/>
+      </w:r>
+      <w:r>
+        <w:rPr>
+          <w:rFonts w:ascii="Courier New" w:hAnsi="Courier New" w:cs="Courier New"/>
+          <w:color w:val="000000"/>
+          <w:sz w:val="20"/>
+          <w:szCs w:val="20"/>
+          <w:lang w:val="fr-CA" w:eastAsia="fr-CA"/>
+        </w:rPr>
+        <w:tab/>
+      </w:r>
+      <w:r>
+        <w:rPr>
+          <w:rFonts w:ascii="Courier New" w:hAnsi="Courier New" w:cs="Courier New"/>
+          <w:color w:val="000000"/>
+          <w:sz w:val="20"/>
+          <w:szCs w:val="20"/>
+          <w:lang w:val="fr-CA" w:eastAsia="fr-CA"/>
+        </w:rPr>
+        <w:tab/>
+      </w:r>
+      <w:r>
+        <w:rPr>
+          <w:rFonts w:ascii="Courier New" w:hAnsi="Courier New" w:cs="Courier New"/>
+          <w:color w:val="000000"/>
+          <w:sz w:val="20"/>
+          <w:szCs w:val="20"/>
+          <w:lang w:val="fr-CA" w:eastAsia="fr-CA"/>
+        </w:rPr>
+        <w:tab/>
+        <w:t>path.add(start);</w:t>
+      </w:r>
+    </w:p>
+    <w:p>
+      <w:pPr>
+        <w:autoSpaceDE w:val="0"/>
+        <w:autoSpaceDN w:val="0"/>
+        <w:adjustRightInd w:val="0"/>
+        <w:rPr>
+          <w:rFonts w:ascii="Courier New" w:hAnsi="Courier New" w:cs="Courier New"/>
+          <w:sz w:val="20"/>
+          <w:szCs w:val="20"/>
+          <w:lang w:val="fr-CA" w:eastAsia="fr-CA"/>
+        </w:rPr>
+      </w:pPr>
+      <w:r>
+        <w:rPr>
+          <w:rFonts w:ascii="Courier New" w:hAnsi="Courier New" w:cs="Courier New"/>
+          <w:color w:val="000000"/>
+          <w:sz w:val="20"/>
+          <w:szCs w:val="20"/>
+          <w:lang w:val="fr-CA" w:eastAsia="fr-CA"/>
+        </w:rPr>
+        <w:tab/>
+      </w:r>
+      <w:r>
+        <w:rPr>
+          <w:rFonts w:ascii="Courier New" w:hAnsi="Courier New" w:cs="Courier New"/>
+          <w:color w:val="000000"/>
+          <w:sz w:val="20"/>
+          <w:szCs w:val="20"/>
+          <w:lang w:val="fr-CA" w:eastAsia="fr-CA"/>
+        </w:rPr>
+        <w:tab/>
+      </w:r>
+      <w:r>
+        <w:rPr>
+          <w:rFonts w:ascii="Courier New" w:hAnsi="Courier New" w:cs="Courier New"/>
+          <w:color w:val="000000"/>
+          <w:sz w:val="20"/>
+          <w:szCs w:val="20"/>
+          <w:lang w:val="fr-CA" w:eastAsia="fr-CA"/>
+        </w:rPr>
+        <w:tab/>
+      </w:r>
+      <w:r>
+        <w:rPr>
+          <w:rFonts w:ascii="Courier New" w:hAnsi="Courier New" w:cs="Courier New"/>
+          <w:color w:val="000000"/>
+          <w:sz w:val="20"/>
+          <w:szCs w:val="20"/>
+          <w:lang w:val="fr-CA" w:eastAsia="fr-CA"/>
+        </w:rPr>
+        <w:tab/>
+      </w:r>
+      <w:r>
+        <w:rPr>
+          <w:rFonts w:ascii="Courier New" w:hAnsi="Courier New" w:cs="Courier New"/>
+          <w:color w:val="000000"/>
+          <w:sz w:val="20"/>
+          <w:szCs w:val="20"/>
+          <w:lang w:val="fr-CA" w:eastAsia="fr-CA"/>
+        </w:rPr>
+        <w:tab/>
+        <w:t>list.addPath(path);</w:t>
+      </w:r>
+    </w:p>
+    <w:p>
+      <w:pPr>
+        <w:autoSpaceDE w:val="0"/>
+        <w:autoSpaceDN w:val="0"/>
+        <w:adjustRightInd w:val="0"/>
+        <w:rPr>
+          <w:rFonts w:ascii="Courier New" w:hAnsi="Courier New" w:cs="Courier New"/>
+          <w:sz w:val="20"/>
+          <w:szCs w:val="20"/>
+          <w:lang w:val="fr-CA" w:eastAsia="fr-CA"/>
+        </w:rPr>
+      </w:pPr>
+      <w:r>
+        <w:rPr>
+          <w:rFonts w:ascii="Courier New" w:hAnsi="Courier New" w:cs="Courier New"/>
+          <w:color w:val="000000"/>
+          <w:sz w:val="20"/>
+          <w:szCs w:val="20"/>
+          <w:lang w:val="fr-CA" w:eastAsia="fr-CA"/>
+        </w:rPr>
+        <w:tab/>
+      </w:r>
+      <w:r>
+        <w:rPr>
+          <w:rFonts w:ascii="Courier New" w:hAnsi="Courier New" w:cs="Courier New"/>
+          <w:color w:val="000000"/>
+          <w:sz w:val="20"/>
+          <w:szCs w:val="20"/>
+          <w:lang w:val="fr-CA" w:eastAsia="fr-CA"/>
+        </w:rPr>
+        <w:tab/>
+      </w:r>
+      <w:r>
+        <w:rPr>
+          <w:rFonts w:ascii="Courier New" w:hAnsi="Courier New" w:cs="Courier New"/>
+          <w:color w:val="000000"/>
+          <w:sz w:val="20"/>
+          <w:szCs w:val="20"/>
+          <w:lang w:val="fr-CA" w:eastAsia="fr-CA"/>
+        </w:rPr>
+        <w:tab/>
+      </w:r>
+      <w:r>
+        <w:rPr>
+          <w:rFonts w:ascii="Courier New" w:hAnsi="Courier New" w:cs="Courier New"/>
+          <w:color w:val="000000"/>
+          <w:sz w:val="20"/>
+          <w:szCs w:val="20"/>
+          <w:lang w:val="fr-CA" w:eastAsia="fr-CA"/>
+        </w:rPr>
+        <w:tab/>
+      </w:r>
+      <w:r>
+        <w:rPr>
+          <w:rFonts w:ascii="Courier New" w:hAnsi="Courier New" w:cs="Courier New"/>
+          <w:color w:val="000000"/>
+          <w:sz w:val="20"/>
+          <w:szCs w:val="20"/>
+          <w:lang w:val="fr-CA" w:eastAsia="fr-CA"/>
+        </w:rPr>
+        <w:tab/>
+        <w:t>path.remove(</w:t>
+      </w:r>
+      <w:r>
+        <w:rPr>
+          <w:rFonts w:ascii="Courier New" w:hAnsi="Courier New" w:cs="Courier New"/>
+          <w:b/>
+          <w:bCs/>
+          <w:color w:val="7F0055"/>
+          <w:sz w:val="20"/>
+          <w:szCs w:val="20"/>
+          <w:lang w:val="fr-CA" w:eastAsia="fr-CA"/>
+        </w:rPr>
+        <w:t>new</w:t>
+      </w:r>
+      <w:r>
+        <w:rPr>
+          <w:rFonts w:ascii="Courier New" w:hAnsi="Courier New" w:cs="Courier New"/>
+          <w:color w:val="000000"/>
+          <w:sz w:val="20"/>
+          <w:szCs w:val="20"/>
+          <w:lang w:val="fr-CA" w:eastAsia="fr-CA"/>
+        </w:rPr>
+        <w:t xml:space="preserve"> Integer(start));</w:t>
+      </w:r>
+    </w:p>
+    <w:p>
+      <w:pPr>
+        <w:autoSpaceDE w:val="0"/>
+        <w:autoSpaceDN w:val="0"/>
+        <w:adjustRightInd w:val="0"/>
+        <w:rPr>
+          <w:rFonts w:ascii="Courier New" w:hAnsi="Courier New" w:cs="Courier New"/>
+          <w:sz w:val="20"/>
+          <w:szCs w:val="20"/>
+          <w:lang w:val="fr-CA" w:eastAsia="fr-CA"/>
+        </w:rPr>
+      </w:pPr>
+      <w:r>
+        <w:rPr>
+          <w:rFonts w:ascii="Courier New" w:hAnsi="Courier New" w:cs="Courier New"/>
+          <w:color w:val="000000"/>
+          <w:sz w:val="20"/>
+          <w:szCs w:val="20"/>
+          <w:lang w:val="fr-CA" w:eastAsia="fr-CA"/>
+        </w:rPr>
+        <w:tab/>
+      </w:r>
+      <w:r>
+        <w:rPr>
+          <w:rFonts w:ascii="Courier New" w:hAnsi="Courier New" w:cs="Courier New"/>
+          <w:color w:val="000000"/>
+          <w:sz w:val="20"/>
+          <w:szCs w:val="20"/>
+          <w:lang w:val="fr-CA" w:eastAsia="fr-CA"/>
+        </w:rPr>
+        <w:tab/>
+      </w:r>
+      <w:r>
+        <w:rPr>
+          <w:rFonts w:ascii="Courier New" w:hAnsi="Courier New" w:cs="Courier New"/>
+          <w:color w:val="000000"/>
+          <w:sz w:val="20"/>
+          <w:szCs w:val="20"/>
+          <w:lang w:val="fr-CA" w:eastAsia="fr-CA"/>
+        </w:rPr>
+        <w:tab/>
+      </w:r>
+      <w:r>
+        <w:rPr>
+          <w:rFonts w:ascii="Courier New" w:hAnsi="Courier New" w:cs="Courier New"/>
+          <w:color w:val="000000"/>
+          <w:sz w:val="20"/>
+          <w:szCs w:val="20"/>
+          <w:lang w:val="fr-CA" w:eastAsia="fr-CA"/>
+        </w:rPr>
+        <w:tab/>
+        <w:t>}</w:t>
+      </w:r>
+    </w:p>
+    <w:p>
+      <w:pPr>
+        <w:autoSpaceDE w:val="0"/>
+        <w:autoSpaceDN w:val="0"/>
+        <w:adjustRightInd w:val="0"/>
+        <w:rPr>
+          <w:rFonts w:ascii="Courier New" w:hAnsi="Courier New" w:cs="Courier New"/>
+          <w:sz w:val="20"/>
+          <w:szCs w:val="20"/>
+          <w:lang w:val="fr-CA" w:eastAsia="fr-CA"/>
+        </w:rPr>
+      </w:pPr>
+      <w:r>
+        <w:rPr>
+          <w:rFonts w:ascii="Courier New" w:hAnsi="Courier New" w:cs="Courier New"/>
+          <w:color w:val="000000"/>
+          <w:sz w:val="20"/>
+          <w:szCs w:val="20"/>
+          <w:lang w:val="fr-CA" w:eastAsia="fr-CA"/>
+        </w:rPr>
+        <w:tab/>
+      </w:r>
+      <w:r>
+        <w:rPr>
+          <w:rFonts w:ascii="Courier New" w:hAnsi="Courier New" w:cs="Courier New"/>
+          <w:color w:val="000000"/>
+          <w:sz w:val="20"/>
+          <w:szCs w:val="20"/>
+          <w:lang w:val="fr-CA" w:eastAsia="fr-CA"/>
+        </w:rPr>
+        <w:tab/>
+      </w:r>
+      <w:r>
+        <w:rPr>
+          <w:rFonts w:ascii="Courier New" w:hAnsi="Courier New" w:cs="Courier New"/>
+          <w:color w:val="000000"/>
+          <w:sz w:val="20"/>
+          <w:szCs w:val="20"/>
+          <w:lang w:val="fr-CA" w:eastAsia="fr-CA"/>
+        </w:rPr>
+        <w:tab/>
+        <w:t>}</w:t>
+      </w:r>
+    </w:p>
+    <w:p>
+      <w:pPr>
+        <w:autoSpaceDE w:val="0"/>
+        <w:autoSpaceDN w:val="0"/>
+        <w:adjustRightInd w:val="0"/>
+        <w:rPr>
+          <w:rFonts w:ascii="Courier New" w:hAnsi="Courier New" w:cs="Courier New"/>
+          <w:sz w:val="20"/>
+          <w:szCs w:val="20"/>
+          <w:lang w:val="fr-CA" w:eastAsia="fr-CA"/>
+        </w:rPr>
+      </w:pPr>
+      <w:r>
+        <w:rPr>
+          <w:rFonts w:ascii="Courier New" w:hAnsi="Courier New" w:cs="Courier New"/>
+          <w:color w:val="000000"/>
+          <w:sz w:val="20"/>
+          <w:szCs w:val="20"/>
+          <w:lang w:val="fr-CA" w:eastAsia="fr-CA"/>
+        </w:rPr>
+        <w:lastRenderedPageBreak/>
+        <w:tab/>
+      </w:r>
+      <w:r>
+        <w:rPr>
+          <w:rFonts w:ascii="Courier New" w:hAnsi="Courier New" w:cs="Courier New"/>
+          <w:color w:val="000000"/>
+          <w:sz w:val="20"/>
+          <w:szCs w:val="20"/>
+          <w:lang w:val="fr-CA" w:eastAsia="fr-CA"/>
+        </w:rPr>
+        <w:tab/>
+        <w:t>}</w:t>
+      </w:r>
+    </w:p>
+    <w:p>
+      <w:pPr>
+        <w:autoSpaceDE w:val="0"/>
+        <w:autoSpaceDN w:val="0"/>
+        <w:adjustRightInd w:val="0"/>
+        <w:rPr>
+          <w:rFonts w:ascii="Courier New" w:hAnsi="Courier New" w:cs="Courier New"/>
+          <w:sz w:val="20"/>
+          <w:szCs w:val="20"/>
+          <w:lang w:val="fr-CA" w:eastAsia="fr-CA"/>
+        </w:rPr>
+      </w:pPr>
+      <w:r>
+        <w:rPr>
+          <w:rFonts w:ascii="Courier New" w:hAnsi="Courier New" w:cs="Courier New"/>
+          <w:color w:val="000000"/>
+          <w:sz w:val="20"/>
+          <w:szCs w:val="20"/>
+          <w:lang w:val="fr-CA" w:eastAsia="fr-CA"/>
+        </w:rPr>
+        <w:tab/>
+      </w:r>
+      <w:r>
+        <w:rPr>
+          <w:rFonts w:ascii="Courier New" w:hAnsi="Courier New" w:cs="Courier New"/>
+          <w:color w:val="000000"/>
+          <w:sz w:val="20"/>
+          <w:szCs w:val="20"/>
+          <w:lang w:val="fr-CA" w:eastAsia="fr-CA"/>
+        </w:rPr>
+        <w:tab/>
+      </w:r>
+    </w:p>
+    <w:p>
+      <w:pPr>
+        <w:autoSpaceDE w:val="0"/>
+        <w:autoSpaceDN w:val="0"/>
+        <w:adjustRightInd w:val="0"/>
+        <w:rPr>
+          <w:rFonts w:ascii="Courier New" w:hAnsi="Courier New" w:cs="Courier New"/>
+          <w:sz w:val="20"/>
+          <w:szCs w:val="20"/>
+          <w:lang w:val="fr-CA" w:eastAsia="fr-CA"/>
+        </w:rPr>
+      </w:pPr>
+      <w:r>
+        <w:rPr>
+          <w:rFonts w:ascii="Courier New" w:hAnsi="Courier New" w:cs="Courier New"/>
+          <w:color w:val="000000"/>
+          <w:sz w:val="20"/>
+          <w:szCs w:val="20"/>
+          <w:lang w:val="fr-CA" w:eastAsia="fr-CA"/>
+        </w:rPr>
+        <w:tab/>
+      </w:r>
+      <w:r>
+        <w:rPr>
+          <w:rFonts w:ascii="Courier New" w:hAnsi="Courier New" w:cs="Courier New"/>
+          <w:color w:val="000000"/>
+          <w:sz w:val="20"/>
+          <w:szCs w:val="20"/>
+          <w:lang w:val="fr-CA" w:eastAsia="fr-CA"/>
+        </w:rPr>
+        <w:tab/>
+        <w:t>path.remove(</w:t>
+      </w:r>
+      <w:r>
+        <w:rPr>
+          <w:rFonts w:ascii="Courier New" w:hAnsi="Courier New" w:cs="Courier New"/>
+          <w:b/>
+          <w:bCs/>
+          <w:color w:val="7F0055"/>
+          <w:sz w:val="20"/>
+          <w:szCs w:val="20"/>
+          <w:lang w:val="fr-CA" w:eastAsia="fr-CA"/>
+        </w:rPr>
+        <w:t>new</w:t>
+      </w:r>
+      <w:r>
+        <w:rPr>
+          <w:rFonts w:ascii="Courier New" w:hAnsi="Courier New" w:cs="Courier New"/>
+          <w:color w:val="000000"/>
+          <w:sz w:val="20"/>
+          <w:szCs w:val="20"/>
+          <w:lang w:val="fr-CA" w:eastAsia="fr-CA"/>
+        </w:rPr>
+        <w:t xml:space="preserve"> Integer(node));</w:t>
+      </w:r>
+    </w:p>
+    <w:p>
+      <w:pPr>
+        <w:autoSpaceDE w:val="0"/>
+        <w:autoSpaceDN w:val="0"/>
+        <w:adjustRightInd w:val="0"/>
+        <w:rPr>
+          <w:rFonts w:ascii="Courier New" w:hAnsi="Courier New" w:cs="Courier New"/>
+          <w:sz w:val="20"/>
+          <w:szCs w:val="20"/>
+          <w:lang w:val="fr-CA" w:eastAsia="fr-CA"/>
+        </w:rPr>
+      </w:pPr>
+      <w:r>
+        <w:rPr>
+          <w:rFonts w:ascii="Courier New" w:hAnsi="Courier New" w:cs="Courier New"/>
+          <w:color w:val="000000"/>
+          <w:sz w:val="20"/>
+          <w:szCs w:val="20"/>
+          <w:lang w:val="fr-CA" w:eastAsia="fr-CA"/>
+        </w:rPr>
+        <w:tab/>
+      </w:r>
+      <w:r>
+        <w:rPr>
+          <w:rFonts w:ascii="Courier New" w:hAnsi="Courier New" w:cs="Courier New"/>
+          <w:color w:val="000000"/>
+          <w:sz w:val="20"/>
+          <w:szCs w:val="20"/>
+          <w:lang w:val="fr-CA" w:eastAsia="fr-CA"/>
+        </w:rPr>
+        <w:tab/>
+        <w:t xml:space="preserve">nodeDone[node-1] = </w:t>
+      </w:r>
+      <w:r>
+        <w:rPr>
+          <w:rFonts w:ascii="Courier New" w:hAnsi="Courier New" w:cs="Courier New"/>
+          <w:b/>
+          <w:bCs/>
+          <w:color w:val="7F0055"/>
+          <w:sz w:val="20"/>
+          <w:szCs w:val="20"/>
+          <w:lang w:val="fr-CA" w:eastAsia="fr-CA"/>
+        </w:rPr>
+        <w:t>false</w:t>
+      </w:r>
+      <w:r>
+        <w:rPr>
+          <w:rFonts w:ascii="Courier New" w:hAnsi="Courier New" w:cs="Courier New"/>
+          <w:color w:val="000000"/>
+          <w:sz w:val="20"/>
+          <w:szCs w:val="20"/>
+          <w:lang w:val="fr-CA" w:eastAsia="fr-CA"/>
+        </w:rPr>
+        <w:t>;</w:t>
+      </w:r>
+    </w:p>
+    <w:p>
+      <w:pPr>
+        <w:autoSpaceDE w:val="0"/>
+        <w:autoSpaceDN w:val="0"/>
+        <w:adjustRightInd w:val="0"/>
+        <w:rPr>
+          <w:rFonts w:ascii="Courier New" w:hAnsi="Courier New" w:cs="Courier New"/>
+          <w:sz w:val="20"/>
+          <w:szCs w:val="20"/>
+          <w:lang w:val="fr-CA" w:eastAsia="fr-CA"/>
+        </w:rPr>
+      </w:pPr>
+      <w:r>
+        <w:rPr>
+          <w:rFonts w:ascii="Courier New" w:hAnsi="Courier New" w:cs="Courier New"/>
+          <w:color w:val="000000"/>
+          <w:sz w:val="20"/>
+          <w:szCs w:val="20"/>
+          <w:lang w:val="fr-CA" w:eastAsia="fr-CA"/>
+        </w:rPr>
+        <w:tab/>
+        <w:t>}</w:t>
+      </w:r>
+    </w:p>
+    <w:p>
+      <w:pPr>
+        <w:autoSpaceDE w:val="0"/>
+        <w:autoSpaceDN w:val="0"/>
+        <w:adjustRightInd w:val="0"/>
+        <w:rPr>
+          <w:rFonts w:ascii="Courier New" w:hAnsi="Courier New" w:cs="Courier New"/>
+          <w:sz w:val="20"/>
+          <w:szCs w:val="20"/>
+          <w:lang w:val="fr-CA" w:eastAsia="fr-CA"/>
+        </w:rPr>
+      </w:pPr>
+      <w:r>
+        <w:rPr>
+          <w:rFonts w:ascii="Courier New" w:hAnsi="Courier New" w:cs="Courier New"/>
+          <w:color w:val="000000"/>
+          <w:sz w:val="20"/>
+          <w:szCs w:val="20"/>
+          <w:lang w:val="fr-CA" w:eastAsia="fr-CA"/>
+        </w:rPr>
+        <w:t>}</w:t>
+      </w:r>
     </w:p>
     <w:p>
       <w:pPr>
@@ -3629,7 +7429,7 @@
         <w:rStyle w:val="Numrodepage"/>
         <w:noProof/>
       </w:rPr>
-      <w:t>2</w:t>
+      <w:t>6</w:t>
     </w:r>
     <w:r>
       <w:rPr>

</xml_diff>